<commit_message>
act de proyecto e inicio de login
</commit_message>
<xml_diff>
--- a/Proyecto-MealWeek-Pedro Jesus Cruces Almendro.docx
+++ b/Proyecto-MealWeek-Pedro Jesus Cruces Almendro.docx
@@ -71,7 +71,7 @@
                         <a14:shadowObscured xmlns:a14="http://schemas.microsoft.com/office/drawing/2010/main"/>
                       </a:ext>
                       <a:ext uri="{FAA26D3D-D897-4be2-8F04-BA451C77F1D7}">
-                        <ma14:placeholderFlag xmlns="" xmlns:mo="http://schemas.microsoft.com/office/mac/office/2008/main" xmlns:mv="urn:schemas-microsoft-com:mac:vml" xmlns:o="urn:schemas-microsoft-com:office:office" xmlns:v="urn:schemas-microsoft-com:vml" xmlns:w10="urn:schemas-microsoft-com:office:word" xmlns:w="http://schemas.openxmlformats.org/wordprocessingml/2006/main" xmlns:ma14="http://schemas.microsoft.com/office/mac/drawingml/2011/main"/>
+                        <ma14:placeholderFlag xmlns:ma14="http://schemas.microsoft.com/office/mac/drawingml/2011/main" xmlns:w="http://schemas.openxmlformats.org/wordprocessingml/2006/main" xmlns:w10="urn:schemas-microsoft-com:office:word" xmlns:v="urn:schemas-microsoft-com:vml" xmlns:o="urn:schemas-microsoft-com:office:office" xmlns:mv="urn:schemas-microsoft-com:mac:vml" xmlns:mo="http://schemas.microsoft.com/office/mac/office/2008/main" xmlns=""/>
                       </a:ext>
                     </a:extLst>
                   </pic:spPr>
@@ -4423,6 +4423,77 @@
     </w:p>
     <w:p>
       <w:r>
+        <w:rPr>
+          <w:noProof/>
+        </w:rPr>
+        <w:drawing>
+          <wp:anchor distT="0" distB="0" distL="114300" distR="114300" simplePos="0" relativeHeight="251660288" behindDoc="0" locked="0" layoutInCell="1" allowOverlap="1" wp14:anchorId="7A04F679" wp14:editId="310DEA33">
+            <wp:simplePos x="0" y="0"/>
+            <wp:positionH relativeFrom="margin">
+              <wp:align>right</wp:align>
+            </wp:positionH>
+            <wp:positionV relativeFrom="paragraph">
+              <wp:posOffset>58420</wp:posOffset>
+            </wp:positionV>
+            <wp:extent cx="1923850" cy="962025"/>
+            <wp:effectExtent l="76200" t="76200" r="133985" b="123825"/>
+            <wp:wrapSquare wrapText="bothSides"/>
+            <wp:docPr id="2" name="Imagen 2"/>
+            <wp:cNvGraphicFramePr>
+              <a:graphicFrameLocks xmlns:a="http://schemas.openxmlformats.org/drawingml/2006/main" noChangeAspect="1"/>
+            </wp:cNvGraphicFramePr>
+            <a:graphic xmlns:a="http://schemas.openxmlformats.org/drawingml/2006/main">
+              <a:graphicData uri="http://schemas.openxmlformats.org/drawingml/2006/picture">
+                <pic:pic xmlns:pic="http://schemas.openxmlformats.org/drawingml/2006/picture">
+                  <pic:nvPicPr>
+                    <pic:cNvPr id="0" name="Picture 1"/>
+                    <pic:cNvPicPr>
+                      <a:picLocks noChangeAspect="1" noChangeArrowheads="1"/>
+                    </pic:cNvPicPr>
+                  </pic:nvPicPr>
+                  <pic:blipFill>
+                    <a:blip r:embed="rId9" cstate="print">
+                      <a:extLst>
+                        <a:ext uri="{28A0092B-C50C-407E-A947-70E740481C1C}">
+                          <a14:useLocalDpi xmlns:a14="http://schemas.microsoft.com/office/drawing/2010/main" val="0"/>
+                        </a:ext>
+                      </a:extLst>
+                    </a:blip>
+                    <a:srcRect/>
+                    <a:stretch>
+                      <a:fillRect/>
+                    </a:stretch>
+                  </pic:blipFill>
+                  <pic:spPr bwMode="auto">
+                    <a:xfrm>
+                      <a:off x="0" y="0"/>
+                      <a:ext cx="1923850" cy="962025"/>
+                    </a:xfrm>
+                    <a:prstGeom prst="rect">
+                      <a:avLst/>
+                    </a:prstGeom>
+                    <a:ln w="38100" cap="sq">
+                      <a:solidFill>
+                        <a:srgbClr val="000000"/>
+                      </a:solidFill>
+                      <a:prstDash val="solid"/>
+                      <a:miter lim="800000"/>
+                    </a:ln>
+                    <a:effectLst>
+                      <a:outerShdw blurRad="50800" dist="38100" dir="2700000" algn="tl" rotWithShape="0">
+                        <a:srgbClr val="000000">
+                          <a:alpha val="43000"/>
+                        </a:srgbClr>
+                      </a:outerShdw>
+                    </a:effectLst>
+                  </pic:spPr>
+                </pic:pic>
+              </a:graphicData>
+            </a:graphic>
+          </wp:anchor>
+        </w:drawing>
+      </w:r>
+      <w:r>
         <w:t xml:space="preserve">En cuanto al software, deberemos de utilizar un IDE para la escritura y control del código como es “Visual Studio </w:t>
       </w:r>
       <w:proofErr w:type="spellStart"/>
@@ -4443,26 +4514,75 @@
     <w:p>
       <w:r>
         <w:rPr>
-          <w:highlight w:val="yellow"/>
-        </w:rPr>
-        <w:t>[</w:t>
-      </w:r>
-      <w:proofErr w:type="spellStart"/>
-      <w:r>
-        <w:rPr>
-          <w:highlight w:val="yellow"/>
-        </w:rPr>
-        <w:t>img</w:t>
-      </w:r>
-      <w:proofErr w:type="spellEnd"/>
-      <w:r>
-        <w:rPr>
-          <w:highlight w:val="yellow"/>
-        </w:rPr>
-        <w:t xml:space="preserve"> IDE]</w:t>
-      </w:r>
-    </w:p>
-    <w:p>
+          <w:noProof/>
+        </w:rPr>
+        <w:drawing>
+          <wp:anchor distT="0" distB="0" distL="114300" distR="114300" simplePos="0" relativeHeight="251661312" behindDoc="0" locked="0" layoutInCell="1" allowOverlap="1" wp14:anchorId="3C2527A3" wp14:editId="5F9C8094">
+            <wp:simplePos x="0" y="0"/>
+            <wp:positionH relativeFrom="margin">
+              <wp:align>left</wp:align>
+            </wp:positionH>
+            <wp:positionV relativeFrom="paragraph">
+              <wp:posOffset>327025</wp:posOffset>
+            </wp:positionV>
+            <wp:extent cx="1572260" cy="885825"/>
+            <wp:effectExtent l="76200" t="76200" r="142240" b="142875"/>
+            <wp:wrapSquare wrapText="bothSides"/>
+            <wp:docPr id="4" name="Imagen 4"/>
+            <wp:cNvGraphicFramePr>
+              <a:graphicFrameLocks xmlns:a="http://schemas.openxmlformats.org/drawingml/2006/main" noChangeAspect="1"/>
+            </wp:cNvGraphicFramePr>
+            <a:graphic xmlns:a="http://schemas.openxmlformats.org/drawingml/2006/main">
+              <a:graphicData uri="http://schemas.openxmlformats.org/drawingml/2006/picture">
+                <pic:pic xmlns:pic="http://schemas.openxmlformats.org/drawingml/2006/picture">
+                  <pic:nvPicPr>
+                    <pic:cNvPr id="0" name="Picture 3"/>
+                    <pic:cNvPicPr>
+                      <a:picLocks noChangeAspect="1" noChangeArrowheads="1"/>
+                    </pic:cNvPicPr>
+                  </pic:nvPicPr>
+                  <pic:blipFill>
+                    <a:blip r:embed="rId10" cstate="print">
+                      <a:extLst>
+                        <a:ext uri="{28A0092B-C50C-407E-A947-70E740481C1C}">
+                          <a14:useLocalDpi xmlns:a14="http://schemas.microsoft.com/office/drawing/2010/main" val="0"/>
+                        </a:ext>
+                      </a:extLst>
+                    </a:blip>
+                    <a:srcRect/>
+                    <a:stretch>
+                      <a:fillRect/>
+                    </a:stretch>
+                  </pic:blipFill>
+                  <pic:spPr bwMode="auto">
+                    <a:xfrm>
+                      <a:off x="0" y="0"/>
+                      <a:ext cx="1572260" cy="885825"/>
+                    </a:xfrm>
+                    <a:prstGeom prst="rect">
+                      <a:avLst/>
+                    </a:prstGeom>
+                    <a:ln w="38100" cap="sq">
+                      <a:solidFill>
+                        <a:srgbClr val="000000"/>
+                      </a:solidFill>
+                      <a:prstDash val="solid"/>
+                      <a:miter lim="800000"/>
+                    </a:ln>
+                    <a:effectLst>
+                      <a:outerShdw blurRad="50800" dist="38100" dir="2700000" algn="tl" rotWithShape="0">
+                        <a:srgbClr val="000000">
+                          <a:alpha val="43000"/>
+                        </a:srgbClr>
+                      </a:outerShdw>
+                    </a:effectLst>
+                  </pic:spPr>
+                </pic:pic>
+              </a:graphicData>
+            </a:graphic>
+          </wp:anchor>
+        </w:drawing>
+      </w:r>
       <w:r>
         <w:t>Necesitaremos de un control de versiones y documentación con el que poder llevar un control del software que vayamos produciendo. Para ello usaremos “Git” con el que podremos mantener este control mediante un repositorio en su sitio web “</w:t>
       </w:r>
@@ -4500,137 +4620,417 @@
       <w:r>
         <w:t>.</w:t>
       </w:r>
-    </w:p>
-    <w:p>
-      <w:r>
-        <w:rPr>
-          <w:highlight w:val="yellow"/>
-        </w:rPr>
-        <w:t>[</w:t>
+      <w:r>
+        <w:rPr>
+          <w:noProof/>
+        </w:rPr>
+        <w:t xml:space="preserve"> </w:t>
+      </w:r>
+    </w:p>
+    <w:p>
+      <w:r>
+        <w:t xml:space="preserve">Para el diseño de bocetos de la web y de las posibles vistas que pueden ser necesarias, usaremos “Adobe XD”. Con dicho software, podremos diseñar fácilmente cualquier vista que necesitemos, </w:t>
+      </w:r>
+      <w:r>
+        <w:rPr>
+          <w:noProof/>
+        </w:rPr>
+        <w:lastRenderedPageBreak/>
+        <w:drawing>
+          <wp:anchor distT="0" distB="0" distL="114300" distR="114300" simplePos="0" relativeHeight="251662336" behindDoc="0" locked="0" layoutInCell="1" allowOverlap="1" wp14:anchorId="02611797" wp14:editId="1DB5E012">
+            <wp:simplePos x="0" y="0"/>
+            <wp:positionH relativeFrom="page">
+              <wp:align>center</wp:align>
+            </wp:positionH>
+            <wp:positionV relativeFrom="paragraph">
+              <wp:posOffset>499745</wp:posOffset>
+            </wp:positionV>
+            <wp:extent cx="972000" cy="937556"/>
+            <wp:effectExtent l="38100" t="38100" r="95250" b="91440"/>
+            <wp:wrapTopAndBottom/>
+            <wp:docPr id="6" name="Imagen 6"/>
+            <wp:cNvGraphicFramePr>
+              <a:graphicFrameLocks xmlns:a="http://schemas.openxmlformats.org/drawingml/2006/main" noChangeAspect="1"/>
+            </wp:cNvGraphicFramePr>
+            <a:graphic xmlns:a="http://schemas.openxmlformats.org/drawingml/2006/main">
+              <a:graphicData uri="http://schemas.openxmlformats.org/drawingml/2006/picture">
+                <pic:pic xmlns:pic="http://schemas.openxmlformats.org/drawingml/2006/picture">
+                  <pic:nvPicPr>
+                    <pic:cNvPr id="0" name="Picture 10"/>
+                    <pic:cNvPicPr>
+                      <a:picLocks noChangeAspect="1" noChangeArrowheads="1"/>
+                    </pic:cNvPicPr>
+                  </pic:nvPicPr>
+                  <pic:blipFill>
+                    <a:blip r:embed="rId11">
+                      <a:clrChange>
+                        <a:clrFrom>
+                          <a:srgbClr val="FFFFFF"/>
+                        </a:clrFrom>
+                        <a:clrTo>
+                          <a:srgbClr val="FFFFFF">
+                            <a:alpha val="0"/>
+                          </a:srgbClr>
+                        </a:clrTo>
+                      </a:clrChange>
+                      <a:extLst>
+                        <a:ext uri="{28A0092B-C50C-407E-A947-70E740481C1C}">
+                          <a14:useLocalDpi xmlns:a14="http://schemas.microsoft.com/office/drawing/2010/main" val="0"/>
+                        </a:ext>
+                      </a:extLst>
+                    </a:blip>
+                    <a:srcRect/>
+                    <a:stretch>
+                      <a:fillRect/>
+                    </a:stretch>
+                  </pic:blipFill>
+                  <pic:spPr bwMode="auto">
+                    <a:xfrm>
+                      <a:off x="0" y="0"/>
+                      <a:ext cx="972000" cy="937556"/>
+                    </a:xfrm>
+                    <a:prstGeom prst="rect">
+                      <a:avLst/>
+                    </a:prstGeom>
+                    <a:ln w="38100" cap="sq">
+                      <a:noFill/>
+                      <a:prstDash val="solid"/>
+                      <a:miter lim="800000"/>
+                    </a:ln>
+                    <a:effectLst>
+                      <a:outerShdw blurRad="50800" dist="38100" dir="2700000" algn="tl" rotWithShape="0">
+                        <a:srgbClr val="000000">
+                          <a:alpha val="43000"/>
+                        </a:srgbClr>
+                      </a:outerShdw>
+                    </a:effectLst>
+                  </pic:spPr>
+                </pic:pic>
+              </a:graphicData>
+            </a:graphic>
+            <wp14:sizeRelH relativeFrom="margin">
+              <wp14:pctWidth>0</wp14:pctWidth>
+            </wp14:sizeRelH>
+            <wp14:sizeRelV relativeFrom="margin">
+              <wp14:pctHeight>0</wp14:pctHeight>
+            </wp14:sizeRelV>
+          </wp:anchor>
+        </w:drawing>
+      </w:r>
+      <w:r>
+        <w:t>además de poder simular las interacciones entre páginas dentro del sitio web y la exportación de algunos elementos a código.</w:t>
+      </w:r>
+    </w:p>
+    <w:p/>
+    <w:p>
+      <w:r>
+        <w:rPr>
+          <w:noProof/>
+        </w:rPr>
+        <w:drawing>
+          <wp:anchor distT="0" distB="0" distL="114300" distR="114300" simplePos="0" relativeHeight="251663360" behindDoc="0" locked="0" layoutInCell="1" allowOverlap="1" wp14:anchorId="32336061" wp14:editId="100C3533">
+            <wp:simplePos x="0" y="0"/>
+            <wp:positionH relativeFrom="column">
+              <wp:posOffset>2966949</wp:posOffset>
+            </wp:positionH>
+            <wp:positionV relativeFrom="paragraph">
+              <wp:posOffset>1219403</wp:posOffset>
+            </wp:positionV>
+            <wp:extent cx="972000" cy="947188"/>
+            <wp:effectExtent l="38100" t="38100" r="95250" b="100965"/>
+            <wp:wrapTopAndBottom/>
+            <wp:docPr id="8" name="Imagen 8"/>
+            <wp:cNvGraphicFramePr>
+              <a:graphicFrameLocks xmlns:a="http://schemas.openxmlformats.org/drawingml/2006/main" noChangeAspect="1"/>
+            </wp:cNvGraphicFramePr>
+            <a:graphic xmlns:a="http://schemas.openxmlformats.org/drawingml/2006/main">
+              <a:graphicData uri="http://schemas.openxmlformats.org/drawingml/2006/picture">
+                <pic:pic xmlns:pic="http://schemas.openxmlformats.org/drawingml/2006/picture">
+                  <pic:nvPicPr>
+                    <pic:cNvPr id="0" name="Picture 14"/>
+                    <pic:cNvPicPr>
+                      <a:picLocks noChangeAspect="1" noChangeArrowheads="1"/>
+                    </pic:cNvPicPr>
+                  </pic:nvPicPr>
+                  <pic:blipFill>
+                    <a:blip r:embed="rId12" cstate="print">
+                      <a:extLst>
+                        <a:ext uri="{28A0092B-C50C-407E-A947-70E740481C1C}">
+                          <a14:useLocalDpi xmlns:a14="http://schemas.microsoft.com/office/drawing/2010/main" val="0"/>
+                        </a:ext>
+                      </a:extLst>
+                    </a:blip>
+                    <a:srcRect/>
+                    <a:stretch>
+                      <a:fillRect/>
+                    </a:stretch>
+                  </pic:blipFill>
+                  <pic:spPr bwMode="auto">
+                    <a:xfrm>
+                      <a:off x="0" y="0"/>
+                      <a:ext cx="972000" cy="947188"/>
+                    </a:xfrm>
+                    <a:prstGeom prst="rect">
+                      <a:avLst/>
+                    </a:prstGeom>
+                    <a:ln w="38100" cap="sq">
+                      <a:noFill/>
+                      <a:prstDash val="solid"/>
+                      <a:miter lim="800000"/>
+                    </a:ln>
+                    <a:effectLst>
+                      <a:outerShdw blurRad="50800" dist="38100" dir="2700000" algn="tl" rotWithShape="0">
+                        <a:srgbClr val="000000">
+                          <a:alpha val="43000"/>
+                        </a:srgbClr>
+                      </a:outerShdw>
+                    </a:effectLst>
+                  </pic:spPr>
+                </pic:pic>
+              </a:graphicData>
+            </a:graphic>
+            <wp14:sizeRelH relativeFrom="margin">
+              <wp14:pctWidth>0</wp14:pctWidth>
+            </wp14:sizeRelH>
+            <wp14:sizeRelV relativeFrom="margin">
+              <wp14:pctHeight>0</wp14:pctHeight>
+            </wp14:sizeRelV>
+          </wp:anchor>
+        </w:drawing>
+      </w:r>
+      <w:r>
+        <w:rPr>
+          <w:noProof/>
+        </w:rPr>
+        <w:drawing>
+          <wp:anchor distT="0" distB="0" distL="114300" distR="114300" simplePos="0" relativeHeight="251664384" behindDoc="0" locked="0" layoutInCell="1" allowOverlap="1" wp14:anchorId="467C9CF8" wp14:editId="411BB93D">
+            <wp:simplePos x="0" y="0"/>
+            <wp:positionH relativeFrom="column">
+              <wp:posOffset>1333627</wp:posOffset>
+            </wp:positionH>
+            <wp:positionV relativeFrom="paragraph">
+              <wp:posOffset>1204773</wp:posOffset>
+            </wp:positionV>
+            <wp:extent cx="996773" cy="972000"/>
+            <wp:effectExtent l="38100" t="38100" r="89535" b="95250"/>
+            <wp:wrapTopAndBottom/>
+            <wp:docPr id="7" name="Imagen 7"/>
+            <wp:cNvGraphicFramePr>
+              <a:graphicFrameLocks xmlns:a="http://schemas.openxmlformats.org/drawingml/2006/main" noChangeAspect="1"/>
+            </wp:cNvGraphicFramePr>
+            <a:graphic xmlns:a="http://schemas.openxmlformats.org/drawingml/2006/main">
+              <a:graphicData uri="http://schemas.openxmlformats.org/drawingml/2006/picture">
+                <pic:pic xmlns:pic="http://schemas.openxmlformats.org/drawingml/2006/picture">
+                  <pic:nvPicPr>
+                    <pic:cNvPr id="0" name="Picture 12"/>
+                    <pic:cNvPicPr>
+                      <a:picLocks noChangeAspect="1" noChangeArrowheads="1"/>
+                    </pic:cNvPicPr>
+                  </pic:nvPicPr>
+                  <pic:blipFill>
+                    <a:blip r:embed="rId13" cstate="print">
+                      <a:extLst>
+                        <a:ext uri="{28A0092B-C50C-407E-A947-70E740481C1C}">
+                          <a14:useLocalDpi xmlns:a14="http://schemas.microsoft.com/office/drawing/2010/main" val="0"/>
+                        </a:ext>
+                      </a:extLst>
+                    </a:blip>
+                    <a:srcRect/>
+                    <a:stretch>
+                      <a:fillRect/>
+                    </a:stretch>
+                  </pic:blipFill>
+                  <pic:spPr bwMode="auto">
+                    <a:xfrm>
+                      <a:off x="0" y="0"/>
+                      <a:ext cx="996773" cy="972000"/>
+                    </a:xfrm>
+                    <a:prstGeom prst="rect">
+                      <a:avLst/>
+                    </a:prstGeom>
+                    <a:ln w="38100" cap="sq">
+                      <a:noFill/>
+                      <a:prstDash val="solid"/>
+                      <a:miter lim="800000"/>
+                    </a:ln>
+                    <a:effectLst>
+                      <a:outerShdw blurRad="50800" dist="38100" dir="2700000" algn="tl" rotWithShape="0">
+                        <a:srgbClr val="000000">
+                          <a:alpha val="43000"/>
+                        </a:srgbClr>
+                      </a:outerShdw>
+                    </a:effectLst>
+                  </pic:spPr>
+                </pic:pic>
+              </a:graphicData>
+            </a:graphic>
+            <wp14:sizeRelH relativeFrom="margin">
+              <wp14:pctWidth>0</wp14:pctWidth>
+            </wp14:sizeRelH>
+            <wp14:sizeRelV relativeFrom="margin">
+              <wp14:pctHeight>0</wp14:pctHeight>
+            </wp14:sizeRelV>
+          </wp:anchor>
+        </w:drawing>
+      </w:r>
+      <w:r>
+        <w:t xml:space="preserve">Para la edición y retoque gráfico de imágenes, logos y diferentes iconos, haremos uso de “Adobe Photoshop” y de “Adobe </w:t>
       </w:r>
       <w:proofErr w:type="spellStart"/>
       <w:r>
-        <w:rPr>
-          <w:highlight w:val="yellow"/>
-        </w:rPr>
-        <w:t>img</w:t>
+        <w:t>Illustrator</w:t>
       </w:r>
       <w:proofErr w:type="spellEnd"/>
       <w:r>
-        <w:rPr>
-          <w:highlight w:val="yellow"/>
-        </w:rPr>
-        <w:t xml:space="preserve"> </w:t>
-      </w:r>
-      <w:r>
-        <w:rPr>
-          <w:highlight w:val="yellow"/>
-        </w:rPr>
-        <w:t>GIT</w:t>
-      </w:r>
-      <w:r>
-        <w:rPr>
-          <w:highlight w:val="yellow"/>
-        </w:rPr>
-        <w:t>]</w:t>
-      </w:r>
-    </w:p>
-    <w:p>
-      <w:r>
-        <w:lastRenderedPageBreak/>
-        <w:t>Para el diseño de bocetos de la web y de las posibles vistas que pueden ser necesarias, usaremos “Adobe XD”. Con dicho software, podremos diseñar fácilmente cualquier vista que necesitemos, además de poder simular las interacciones entre páginas dentro del sitio web y la exportación de algunos elementos a código.</w:t>
-      </w:r>
-    </w:p>
-    <w:p>
-      <w:r>
-        <w:rPr>
-          <w:highlight w:val="yellow"/>
-        </w:rPr>
-        <w:t>[</w:t>
-      </w:r>
-      <w:proofErr w:type="spellStart"/>
-      <w:r>
-        <w:rPr>
-          <w:highlight w:val="yellow"/>
-        </w:rPr>
-        <w:t>img</w:t>
-      </w:r>
-      <w:proofErr w:type="spellEnd"/>
-      <w:r>
-        <w:rPr>
-          <w:highlight w:val="yellow"/>
-        </w:rPr>
-        <w:t xml:space="preserve"> </w:t>
-      </w:r>
-      <w:r>
-        <w:rPr>
-          <w:highlight w:val="yellow"/>
-        </w:rPr>
-        <w:t>Adobe XD</w:t>
-      </w:r>
-      <w:r>
-        <w:rPr>
-          <w:highlight w:val="yellow"/>
-        </w:rPr>
-        <w:t>]</w:t>
-      </w:r>
-    </w:p>
-    <w:p>
-      <w:r>
-        <w:t xml:space="preserve">Para la edición y retoque gráfico de imágenes, logos y diferentes iconos, haremos uso de “Adobe Photoshop” y de “Adobe </w:t>
-      </w:r>
-      <w:proofErr w:type="spellStart"/>
-      <w:r>
-        <w:t>Illustrator</w:t>
-      </w:r>
-      <w:proofErr w:type="spellEnd"/>
-      <w:r>
         <w:t>”. Con el primero podremos modificar perfectamente cualquier imagen y adecuarla al formato web, y con el segundo, podremos modificar cualquier logo e icono que vayamos a utilizar, mediante vectores de una forma sencilla.</w:t>
       </w:r>
     </w:p>
-    <w:p>
-      <w:r>
-        <w:rPr>
-          <w:highlight w:val="yellow"/>
-        </w:rPr>
-        <w:t>[</w:t>
-      </w:r>
-      <w:proofErr w:type="spellStart"/>
-      <w:r>
-        <w:rPr>
-          <w:highlight w:val="yellow"/>
-        </w:rPr>
-        <w:t>img</w:t>
-      </w:r>
-      <w:proofErr w:type="spellEnd"/>
-      <w:r>
-        <w:rPr>
-          <w:highlight w:val="yellow"/>
-        </w:rPr>
-        <w:t xml:space="preserve"> </w:t>
-      </w:r>
-      <w:r>
-        <w:rPr>
-          <w:highlight w:val="yellow"/>
-        </w:rPr>
-        <w:t xml:space="preserve">AI y </w:t>
-      </w:r>
-      <w:proofErr w:type="spellStart"/>
-      <w:r>
-        <w:rPr>
-          <w:highlight w:val="yellow"/>
-        </w:rPr>
-        <w:t>Ps</w:t>
-      </w:r>
-      <w:proofErr w:type="spellEnd"/>
-      <w:r>
-        <w:rPr>
-          <w:highlight w:val="yellow"/>
-        </w:rPr>
-        <w:t>]</w:t>
-      </w:r>
-    </w:p>
-    <w:p>
+    <w:p/>
+    <w:p>
+      <w:r>
+        <w:rPr>
+          <w:noProof/>
+        </w:rPr>
+        <w:drawing>
+          <wp:anchor distT="0" distB="0" distL="114300" distR="114300" simplePos="0" relativeHeight="251666432" behindDoc="0" locked="0" layoutInCell="1" allowOverlap="1" wp14:anchorId="040C4DB4" wp14:editId="28CF450A">
+            <wp:simplePos x="0" y="0"/>
+            <wp:positionH relativeFrom="column">
+              <wp:posOffset>1095146</wp:posOffset>
+            </wp:positionH>
+            <wp:positionV relativeFrom="paragraph">
+              <wp:posOffset>1189431</wp:posOffset>
+            </wp:positionV>
+            <wp:extent cx="1478492" cy="972000"/>
+            <wp:effectExtent l="0" t="0" r="0" b="0"/>
+            <wp:wrapTopAndBottom/>
+            <wp:docPr id="12" name="Imagen 12"/>
+            <wp:cNvGraphicFramePr>
+              <a:graphicFrameLocks xmlns:a="http://schemas.openxmlformats.org/drawingml/2006/main" noChangeAspect="1"/>
+            </wp:cNvGraphicFramePr>
+            <a:graphic xmlns:a="http://schemas.openxmlformats.org/drawingml/2006/main">
+              <a:graphicData uri="http://schemas.openxmlformats.org/drawingml/2006/picture">
+                <pic:pic xmlns:pic="http://schemas.openxmlformats.org/drawingml/2006/picture">
+                  <pic:nvPicPr>
+                    <pic:cNvPr id="0" name="Picture 25"/>
+                    <pic:cNvPicPr>
+                      <a:picLocks noChangeAspect="1" noChangeArrowheads="1"/>
+                    </pic:cNvPicPr>
+                  </pic:nvPicPr>
+                  <pic:blipFill>
+                    <a:blip r:embed="rId14" cstate="print">
+                      <a:extLst>
+                        <a:ext uri="{28A0092B-C50C-407E-A947-70E740481C1C}">
+                          <a14:useLocalDpi xmlns:a14="http://schemas.microsoft.com/office/drawing/2010/main" val="0"/>
+                        </a:ext>
+                      </a:extLst>
+                    </a:blip>
+                    <a:srcRect/>
+                    <a:stretch>
+                      <a:fillRect/>
+                    </a:stretch>
+                  </pic:blipFill>
+                  <pic:spPr bwMode="auto">
+                    <a:xfrm>
+                      <a:off x="0" y="0"/>
+                      <a:ext cx="1478492" cy="972000"/>
+                    </a:xfrm>
+                    <a:prstGeom prst="rect">
+                      <a:avLst/>
+                    </a:prstGeom>
+                    <a:ln w="38100" cap="sq">
+                      <a:noFill/>
+                      <a:prstDash val="solid"/>
+                      <a:miter lim="800000"/>
+                    </a:ln>
+                    <a:effectLst/>
+                  </pic:spPr>
+                </pic:pic>
+              </a:graphicData>
+            </a:graphic>
+            <wp14:sizeRelH relativeFrom="margin">
+              <wp14:pctWidth>0</wp14:pctWidth>
+            </wp14:sizeRelH>
+            <wp14:sizeRelV relativeFrom="margin">
+              <wp14:pctHeight>0</wp14:pctHeight>
+            </wp14:sizeRelV>
+          </wp:anchor>
+        </w:drawing>
+      </w:r>
+      <w:r>
+        <w:rPr>
+          <w:noProof/>
+        </w:rPr>
+        <w:drawing>
+          <wp:anchor distT="0" distB="0" distL="114300" distR="114300" simplePos="0" relativeHeight="251665408" behindDoc="0" locked="0" layoutInCell="1" allowOverlap="1" wp14:anchorId="6518B58B" wp14:editId="1F718080">
+            <wp:simplePos x="0" y="0"/>
+            <wp:positionH relativeFrom="margin">
+              <wp:posOffset>2949372</wp:posOffset>
+            </wp:positionH>
+            <wp:positionV relativeFrom="paragraph">
+              <wp:posOffset>1166546</wp:posOffset>
+            </wp:positionV>
+            <wp:extent cx="1082358" cy="972000"/>
+            <wp:effectExtent l="38100" t="38100" r="99060" b="95250"/>
+            <wp:wrapTopAndBottom/>
+            <wp:docPr id="11" name="Imagen 11"/>
+            <wp:cNvGraphicFramePr>
+              <a:graphicFrameLocks xmlns:a="http://schemas.openxmlformats.org/drawingml/2006/main" noChangeAspect="1"/>
+            </wp:cNvGraphicFramePr>
+            <a:graphic xmlns:a="http://schemas.openxmlformats.org/drawingml/2006/main">
+              <a:graphicData uri="http://schemas.openxmlformats.org/drawingml/2006/picture">
+                <pic:pic xmlns:pic="http://schemas.openxmlformats.org/drawingml/2006/picture">
+                  <pic:nvPicPr>
+                    <pic:cNvPr id="0" name="Picture 23"/>
+                    <pic:cNvPicPr>
+                      <a:picLocks noChangeAspect="1" noChangeArrowheads="1"/>
+                    </pic:cNvPicPr>
+                  </pic:nvPicPr>
+                  <pic:blipFill>
+                    <a:blip r:embed="rId15" cstate="print">
+                      <a:extLst>
+                        <a:ext uri="{28A0092B-C50C-407E-A947-70E740481C1C}">
+                          <a14:useLocalDpi xmlns:a14="http://schemas.microsoft.com/office/drawing/2010/main" val="0"/>
+                        </a:ext>
+                      </a:extLst>
+                    </a:blip>
+                    <a:srcRect/>
+                    <a:stretch>
+                      <a:fillRect/>
+                    </a:stretch>
+                  </pic:blipFill>
+                  <pic:spPr bwMode="auto">
+                    <a:xfrm>
+                      <a:off x="0" y="0"/>
+                      <a:ext cx="1082358" cy="972000"/>
+                    </a:xfrm>
+                    <a:prstGeom prst="rect">
+                      <a:avLst/>
+                    </a:prstGeom>
+                    <a:ln w="38100" cap="sq">
+                      <a:noFill/>
+                      <a:prstDash val="solid"/>
+                      <a:miter lim="800000"/>
+                    </a:ln>
+                    <a:effectLst>
+                      <a:outerShdw blurRad="50800" dist="38100" dir="2700000" algn="tl" rotWithShape="0">
+                        <a:srgbClr val="000000">
+                          <a:alpha val="43000"/>
+                        </a:srgbClr>
+                      </a:outerShdw>
+                    </a:effectLst>
+                  </pic:spPr>
+                </pic:pic>
+              </a:graphicData>
+            </a:graphic>
+            <wp14:sizeRelH relativeFrom="margin">
+              <wp14:pctWidth>0</wp14:pctWidth>
+            </wp14:sizeRelH>
+            <wp14:sizeRelV relativeFrom="margin">
+              <wp14:pctHeight>0</wp14:pctHeight>
+            </wp14:sizeRelV>
+          </wp:anchor>
+        </w:drawing>
+      </w:r>
       <w:r>
         <w:t xml:space="preserve">Respecto a las tecnologías a usar en el código, nos decantaremos por el </w:t>
       </w:r>
@@ -4705,40 +5105,7 @@
         <w:t>.</w:t>
       </w:r>
     </w:p>
-    <w:p>
-      <w:r>
-        <w:rPr>
-          <w:highlight w:val="yellow"/>
-        </w:rPr>
-        <w:t>[</w:t>
-      </w:r>
-      <w:proofErr w:type="spellStart"/>
-      <w:r>
-        <w:rPr>
-          <w:highlight w:val="yellow"/>
-        </w:rPr>
-        <w:t>img</w:t>
-      </w:r>
-      <w:proofErr w:type="spellEnd"/>
-      <w:r>
-        <w:rPr>
-          <w:highlight w:val="yellow"/>
-        </w:rPr>
-        <w:t xml:space="preserve"> </w:t>
-      </w:r>
-      <w:r>
-        <w:rPr>
-          <w:highlight w:val="yellow"/>
-        </w:rPr>
-        <w:t>Next.js</w:t>
-      </w:r>
-      <w:r>
-        <w:rPr>
-          <w:highlight w:val="yellow"/>
-        </w:rPr>
-        <w:t>]</w:t>
-      </w:r>
-    </w:p>
+    <w:p/>
     <w:p/>
     <w:p>
       <w:pPr>
@@ -4756,6 +5123,7 @@
         <w:rPr>
           <w:lang w:val="es-ES"/>
         </w:rPr>
+        <w:lastRenderedPageBreak/>
         <w:t>Planificación</w:t>
       </w:r>
       <w:r>
@@ -4831,7 +5199,6 @@
         <w:rPr>
           <w:lang w:eastAsia="en-US"/>
         </w:rPr>
-        <w:lastRenderedPageBreak/>
         <w:t>Comprendería el diseño gráfico de todos los elementos y vistas que componen el sitio web, además del diseño de la base de datos con todas las tablas y campos necesarios para el correcto funcionamiento de la web.</w:t>
       </w:r>
     </w:p>
@@ -5050,6 +5417,7 @@
         <w:rPr>
           <w:lang w:eastAsia="en-US"/>
         </w:rPr>
+        <w:lastRenderedPageBreak/>
         <w:t>En esta etapa se ultiman los detalles finales relacionados tanto con el diseño como con la funcionalidad para que el usuario final no encuentre ningún tipo de problema, y finalizamos pasando la web a producción.</w:t>
       </w:r>
     </w:p>
@@ -5256,6 +5624,57 @@
         </w:rPr>
       </w:pPr>
       <w:r>
+        <w:drawing>
+          <wp:anchor distT="0" distB="0" distL="114300" distR="114300" simplePos="0" relativeHeight="251667456" behindDoc="0" locked="0" layoutInCell="1" allowOverlap="1" wp14:anchorId="1B571811" wp14:editId="68F04DC3">
+            <wp:simplePos x="0" y="0"/>
+            <wp:positionH relativeFrom="page">
+              <wp:align>center</wp:align>
+            </wp:positionH>
+            <wp:positionV relativeFrom="paragraph">
+              <wp:posOffset>699440</wp:posOffset>
+            </wp:positionV>
+            <wp:extent cx="3299155" cy="1879261"/>
+            <wp:effectExtent l="0" t="0" r="0" b="6985"/>
+            <wp:wrapTopAndBottom/>
+            <wp:docPr id="13" name="Imagen 13"/>
+            <wp:cNvGraphicFramePr>
+              <a:graphicFrameLocks xmlns:a="http://schemas.openxmlformats.org/drawingml/2006/main" noChangeAspect="1"/>
+            </wp:cNvGraphicFramePr>
+            <a:graphic xmlns:a="http://schemas.openxmlformats.org/drawingml/2006/main">
+              <a:graphicData uri="http://schemas.openxmlformats.org/drawingml/2006/picture">
+                <pic:pic xmlns:pic="http://schemas.openxmlformats.org/drawingml/2006/picture">
+                  <pic:nvPicPr>
+                    <pic:cNvPr id="1" name=""/>
+                    <pic:cNvPicPr/>
+                  </pic:nvPicPr>
+                  <pic:blipFill>
+                    <a:blip r:embed="rId16">
+                      <a:extLst>
+                        <a:ext uri="{28A0092B-C50C-407E-A947-70E740481C1C}">
+                          <a14:useLocalDpi xmlns:a14="http://schemas.microsoft.com/office/drawing/2010/main" val="0"/>
+                        </a:ext>
+                      </a:extLst>
+                    </a:blip>
+                    <a:stretch>
+                      <a:fillRect/>
+                    </a:stretch>
+                  </pic:blipFill>
+                  <pic:spPr>
+                    <a:xfrm>
+                      <a:off x="0" y="0"/>
+                      <a:ext cx="3299155" cy="1879261"/>
+                    </a:xfrm>
+                    <a:prstGeom prst="rect">
+                      <a:avLst/>
+                    </a:prstGeom>
+                  </pic:spPr>
+                </pic:pic>
+              </a:graphicData>
+            </a:graphic>
+          </wp:anchor>
+        </w:drawing>
+      </w:r>
+      <w:r>
         <w:rPr>
           <w:lang w:val="es-ES" w:eastAsia="en-US"/>
         </w:rPr>
@@ -5274,40 +5693,7 @@
         <w:t xml:space="preserve"> que usaremos en el mismo y algunos bocetos sobre las vistas más importantes.</w:t>
       </w:r>
     </w:p>
-    <w:p>
-      <w:r>
-        <w:rPr>
-          <w:highlight w:val="yellow"/>
-        </w:rPr>
-        <w:t>[</w:t>
-      </w:r>
-      <w:proofErr w:type="spellStart"/>
-      <w:r>
-        <w:rPr>
-          <w:highlight w:val="yellow"/>
-        </w:rPr>
-        <w:t>img</w:t>
-      </w:r>
-      <w:proofErr w:type="spellEnd"/>
-      <w:r>
-        <w:rPr>
-          <w:highlight w:val="yellow"/>
-        </w:rPr>
-        <w:t xml:space="preserve"> </w:t>
-      </w:r>
-      <w:r>
-        <w:rPr>
-          <w:highlight w:val="yellow"/>
-        </w:rPr>
-        <w:t>logo</w:t>
-      </w:r>
-      <w:r>
-        <w:rPr>
-          <w:highlight w:val="yellow"/>
-        </w:rPr>
-        <w:t>]</w:t>
-      </w:r>
-    </w:p>
+    <w:p/>
     <w:p>
       <w:pPr>
         <w:rPr>
@@ -5315,6 +5701,120 @@
           <w:lang w:val="es-ES" w:eastAsia="en-US"/>
         </w:rPr>
       </w:pPr>
+      <w:r>
+        <w:drawing>
+          <wp:anchor distT="0" distB="0" distL="114300" distR="114300" simplePos="0" relativeHeight="251668480" behindDoc="0" locked="0" layoutInCell="1" allowOverlap="1" wp14:anchorId="5EDEEE76" wp14:editId="49E3C4A5">
+            <wp:simplePos x="0" y="0"/>
+            <wp:positionH relativeFrom="margin">
+              <wp:posOffset>3173222</wp:posOffset>
+            </wp:positionH>
+            <wp:positionV relativeFrom="paragraph">
+              <wp:posOffset>1263396</wp:posOffset>
+            </wp:positionV>
+            <wp:extent cx="2262810" cy="2667183"/>
+            <wp:effectExtent l="0" t="0" r="4445" b="0"/>
+            <wp:wrapTopAndBottom/>
+            <wp:docPr id="14" name="Imagen 14"/>
+            <wp:cNvGraphicFramePr>
+              <a:graphicFrameLocks xmlns:a="http://schemas.openxmlformats.org/drawingml/2006/main" noChangeAspect="1"/>
+            </wp:cNvGraphicFramePr>
+            <a:graphic xmlns:a="http://schemas.openxmlformats.org/drawingml/2006/main">
+              <a:graphicData uri="http://schemas.openxmlformats.org/drawingml/2006/picture">
+                <pic:pic xmlns:pic="http://schemas.openxmlformats.org/drawingml/2006/picture">
+                  <pic:nvPicPr>
+                    <pic:cNvPr id="1" name=""/>
+                    <pic:cNvPicPr/>
+                  </pic:nvPicPr>
+                  <pic:blipFill>
+                    <a:blip r:embed="rId17">
+                      <a:extLst>
+                        <a:ext uri="{28A0092B-C50C-407E-A947-70E740481C1C}">
+                          <a14:useLocalDpi xmlns:a14="http://schemas.microsoft.com/office/drawing/2010/main" val="0"/>
+                        </a:ext>
+                      </a:extLst>
+                    </a:blip>
+                    <a:stretch>
+                      <a:fillRect/>
+                    </a:stretch>
+                  </pic:blipFill>
+                  <pic:spPr>
+                    <a:xfrm>
+                      <a:off x="0" y="0"/>
+                      <a:ext cx="2262810" cy="2667183"/>
+                    </a:xfrm>
+                    <a:prstGeom prst="rect">
+                      <a:avLst/>
+                    </a:prstGeom>
+                  </pic:spPr>
+                </pic:pic>
+              </a:graphicData>
+            </a:graphic>
+            <wp14:sizeRelH relativeFrom="margin">
+              <wp14:pctWidth>0</wp14:pctWidth>
+            </wp14:sizeRelH>
+            <wp14:sizeRelV relativeFrom="margin">
+              <wp14:pctHeight>0</wp14:pctHeight>
+            </wp14:sizeRelV>
+          </wp:anchor>
+        </w:drawing>
+      </w:r>
+      <w:r>
+        <w:drawing>
+          <wp:anchor distT="0" distB="0" distL="114300" distR="114300" simplePos="0" relativeHeight="251669504" behindDoc="0" locked="0" layoutInCell="1" allowOverlap="1" wp14:anchorId="0BCE9B6C" wp14:editId="72435028">
+            <wp:simplePos x="0" y="0"/>
+            <wp:positionH relativeFrom="column">
+              <wp:posOffset>540308</wp:posOffset>
+            </wp:positionH>
+            <wp:positionV relativeFrom="paragraph">
+              <wp:posOffset>1880108</wp:posOffset>
+            </wp:positionV>
+            <wp:extent cx="2066290" cy="1060450"/>
+            <wp:effectExtent l="0" t="0" r="0" b="6350"/>
+            <wp:wrapTopAndBottom/>
+            <wp:docPr id="15" name="Imagen 15"/>
+            <wp:cNvGraphicFramePr>
+              <a:graphicFrameLocks xmlns:a="http://schemas.openxmlformats.org/drawingml/2006/main" noChangeAspect="1"/>
+            </wp:cNvGraphicFramePr>
+            <a:graphic xmlns:a="http://schemas.openxmlformats.org/drawingml/2006/main">
+              <a:graphicData uri="http://schemas.openxmlformats.org/drawingml/2006/picture">
+                <pic:pic xmlns:pic="http://schemas.openxmlformats.org/drawingml/2006/picture">
+                  <pic:nvPicPr>
+                    <pic:cNvPr id="1" name=""/>
+                    <pic:cNvPicPr/>
+                  </pic:nvPicPr>
+                  <pic:blipFill>
+                    <a:blip r:embed="rId18">
+                      <a:extLst>
+                        <a:ext uri="{28A0092B-C50C-407E-A947-70E740481C1C}">
+                          <a14:useLocalDpi xmlns:a14="http://schemas.microsoft.com/office/drawing/2010/main" val="0"/>
+                        </a:ext>
+                      </a:extLst>
+                    </a:blip>
+                    <a:stretch>
+                      <a:fillRect/>
+                    </a:stretch>
+                  </pic:blipFill>
+                  <pic:spPr>
+                    <a:xfrm>
+                      <a:off x="0" y="0"/>
+                      <a:ext cx="2066290" cy="1060450"/>
+                    </a:xfrm>
+                    <a:prstGeom prst="rect">
+                      <a:avLst/>
+                    </a:prstGeom>
+                  </pic:spPr>
+                </pic:pic>
+              </a:graphicData>
+            </a:graphic>
+            <wp14:sizeRelH relativeFrom="margin">
+              <wp14:pctWidth>0</wp14:pctWidth>
+            </wp14:sizeRelH>
+            <wp14:sizeRelV relativeFrom="margin">
+              <wp14:pctHeight>0</wp14:pctHeight>
+            </wp14:sizeRelV>
+          </wp:anchor>
+        </w:drawing>
+      </w:r>
       <w:r>
         <w:rPr>
           <w:lang w:val="es-ES" w:eastAsia="en-US"/>
@@ -5432,83 +5932,16 @@
       </w:r>
     </w:p>
     <w:p>
-      <w:r>
-        <w:rPr>
-          <w:highlight w:val="yellow"/>
-        </w:rPr>
-        <w:t>[</w:t>
-      </w:r>
-      <w:proofErr w:type="spellStart"/>
-      <w:r>
-        <w:rPr>
-          <w:highlight w:val="yellow"/>
-        </w:rPr>
-        <w:t>img</w:t>
-      </w:r>
-      <w:proofErr w:type="spellEnd"/>
-      <w:r>
-        <w:rPr>
-          <w:highlight w:val="yellow"/>
-        </w:rPr>
-        <w:t xml:space="preserve"> </w:t>
-      </w:r>
-      <w:r>
-        <w:rPr>
-          <w:highlight w:val="yellow"/>
-        </w:rPr>
-        <w:t>colores</w:t>
-      </w:r>
-      <w:r>
-        <w:rPr>
-          <w:highlight w:val="yellow"/>
-        </w:rPr>
-        <w:t>]</w:t>
-      </w:r>
-      <w:r>
-        <w:t xml:space="preserve"> </w:t>
-      </w:r>
-      <w:r>
-        <w:rPr>
-          <w:highlight w:val="yellow"/>
-        </w:rPr>
-        <w:t>[</w:t>
-      </w:r>
-      <w:proofErr w:type="spellStart"/>
-      <w:r>
-        <w:rPr>
-          <w:highlight w:val="yellow"/>
-        </w:rPr>
-        <w:t>img</w:t>
-      </w:r>
-      <w:proofErr w:type="spellEnd"/>
-      <w:r>
-        <w:rPr>
-          <w:highlight w:val="yellow"/>
-        </w:rPr>
-        <w:t xml:space="preserve"> </w:t>
-      </w:r>
-      <w:proofErr w:type="spellStart"/>
-      <w:r>
-        <w:rPr>
-          <w:highlight w:val="yellow"/>
-        </w:rPr>
-        <w:t>fonts</w:t>
-      </w:r>
-      <w:proofErr w:type="spellEnd"/>
-      <w:r>
-        <w:rPr>
-          <w:highlight w:val="yellow"/>
-        </w:rPr>
-        <w:t>]</w:t>
-      </w:r>
-    </w:p>
-    <w:p>
       <w:pPr>
         <w:rPr>
           <w:rFonts w:cs="Arial"/>
           <w:lang w:val="es-ES" w:eastAsia="en-US"/>
         </w:rPr>
       </w:pPr>
+      <w:r>
+        <w:lastRenderedPageBreak/>
+        <w:t xml:space="preserve"> </w:t>
+      </w:r>
       <w:r>
         <w:rPr>
           <w:rFonts w:cs="Arial"/>
@@ -5606,83 +6039,63 @@
       </w:r>
     </w:p>
     <w:p>
-      <w:r>
-        <w:rPr>
-          <w:highlight w:val="yellow"/>
-        </w:rPr>
-        <w:t>[</w:t>
-      </w:r>
-      <w:proofErr w:type="spellStart"/>
-      <w:r>
-        <w:rPr>
-          <w:highlight w:val="yellow"/>
-        </w:rPr>
-        <w:t>img</w:t>
-      </w:r>
-      <w:proofErr w:type="spellEnd"/>
-      <w:r>
-        <w:rPr>
-          <w:highlight w:val="yellow"/>
-        </w:rPr>
-        <w:t xml:space="preserve"> </w:t>
-      </w:r>
-      <w:r>
-        <w:rPr>
-          <w:highlight w:val="yellow"/>
-        </w:rPr>
-        <w:t>iconos</w:t>
-      </w:r>
-      <w:r>
-        <w:rPr>
-          <w:highlight w:val="yellow"/>
-        </w:rPr>
-        <w:t>]</w:t>
-      </w:r>
-      <w:r>
-        <w:t xml:space="preserve"> </w:t>
-      </w:r>
-      <w:r>
-        <w:rPr>
-          <w:highlight w:val="yellow"/>
-        </w:rPr>
-        <w:t>[</w:t>
-      </w:r>
-      <w:proofErr w:type="spellStart"/>
-      <w:r>
-        <w:rPr>
-          <w:highlight w:val="yellow"/>
-        </w:rPr>
-        <w:t>img</w:t>
-      </w:r>
-      <w:proofErr w:type="spellEnd"/>
-      <w:r>
-        <w:rPr>
-          <w:highlight w:val="yellow"/>
-        </w:rPr>
-        <w:t xml:space="preserve"> </w:t>
-      </w:r>
-      <w:proofErr w:type="spellStart"/>
-      <w:r>
-        <w:rPr>
-          <w:highlight w:val="yellow"/>
-        </w:rPr>
-        <w:t>excalidraw</w:t>
-      </w:r>
-      <w:proofErr w:type="spellEnd"/>
-      <w:r>
-        <w:rPr>
-          <w:highlight w:val="yellow"/>
-        </w:rPr>
-        <w:t>]</w:t>
-      </w:r>
-    </w:p>
-    <w:p>
       <w:pPr>
         <w:rPr>
           <w:rFonts w:cs="Arial"/>
           <w:lang w:val="es-ES" w:eastAsia="en-US"/>
         </w:rPr>
       </w:pPr>
+      <w:r>
+        <w:drawing>
+          <wp:anchor distT="0" distB="0" distL="114300" distR="114300" simplePos="0" relativeHeight="251670528" behindDoc="0" locked="0" layoutInCell="1" allowOverlap="1" wp14:anchorId="35149315" wp14:editId="129D5C65">
+            <wp:simplePos x="0" y="0"/>
+            <wp:positionH relativeFrom="page">
+              <wp:align>center</wp:align>
+            </wp:positionH>
+            <wp:positionV relativeFrom="paragraph">
+              <wp:posOffset>1386941</wp:posOffset>
+            </wp:positionV>
+            <wp:extent cx="4213555" cy="2082496"/>
+            <wp:effectExtent l="0" t="0" r="0" b="0"/>
+            <wp:wrapTopAndBottom/>
+            <wp:docPr id="16" name="Imagen 16"/>
+            <wp:cNvGraphicFramePr>
+              <a:graphicFrameLocks xmlns:a="http://schemas.openxmlformats.org/drawingml/2006/main" noChangeAspect="1"/>
+            </wp:cNvGraphicFramePr>
+            <a:graphic xmlns:a="http://schemas.openxmlformats.org/drawingml/2006/main">
+              <a:graphicData uri="http://schemas.openxmlformats.org/drawingml/2006/picture">
+                <pic:pic xmlns:pic="http://schemas.openxmlformats.org/drawingml/2006/picture">
+                  <pic:nvPicPr>
+                    <pic:cNvPr id="1" name=""/>
+                    <pic:cNvPicPr/>
+                  </pic:nvPicPr>
+                  <pic:blipFill>
+                    <a:blip r:embed="rId19" cstate="print">
+                      <a:extLst>
+                        <a:ext uri="{28A0092B-C50C-407E-A947-70E740481C1C}">
+                          <a14:useLocalDpi xmlns:a14="http://schemas.microsoft.com/office/drawing/2010/main" val="0"/>
+                        </a:ext>
+                      </a:extLst>
+                    </a:blip>
+                    <a:stretch>
+                      <a:fillRect/>
+                    </a:stretch>
+                  </pic:blipFill>
+                  <pic:spPr>
+                    <a:xfrm>
+                      <a:off x="0" y="0"/>
+                      <a:ext cx="4213555" cy="2082496"/>
+                    </a:xfrm>
+                    <a:prstGeom prst="rect">
+                      <a:avLst/>
+                    </a:prstGeom>
+                  </pic:spPr>
+                </pic:pic>
+              </a:graphicData>
+            </a:graphic>
+          </wp:anchor>
+        </w:drawing>
+      </w:r>
       <w:r>
         <w:rPr>
           <w:rFonts w:cs="Arial"/>
@@ -5793,11 +6206,92 @@
           <w:lang w:val="es-ES" w:eastAsia="en-US"/>
         </w:rPr>
       </w:pPr>
-      <w:r>
+    </w:p>
+    <w:p>
+      <w:pPr>
         <w:rPr>
           <w:rFonts w:cs="Arial"/>
           <w:lang w:val="es-ES" w:eastAsia="en-US"/>
         </w:rPr>
+      </w:pPr>
+      <w:r>
+        <w:rPr>
+          <w:rFonts w:cs="Arial"/>
+          <w:lang w:val="es-ES" w:eastAsia="en-US"/>
+        </w:rPr>
+        <w:t xml:space="preserve">Con el boceto realizado, pasamos a finalizar la vista preliminar del estilo con el software </w:t>
+      </w:r>
+      <w:r>
+        <w:rPr>
+          <w:rFonts w:cs="Arial"/>
+          <w:lang w:val="es-ES" w:eastAsia="en-US"/>
+        </w:rPr>
+        <w:t>“</w:t>
+      </w:r>
+      <w:r>
+        <w:rPr>
+          <w:rFonts w:cs="Arial"/>
+          <w:lang w:val="es-ES" w:eastAsia="en-US"/>
+        </w:rPr>
+        <w:t>Adobe XD</w:t>
+      </w:r>
+      <w:r>
+        <w:rPr>
+          <w:rFonts w:cs="Arial"/>
+          <w:lang w:val="es-ES" w:eastAsia="en-US"/>
+        </w:rPr>
+        <w:t>”</w:t>
+      </w:r>
+      <w:r>
+        <w:rPr>
+          <w:rFonts w:cs="Arial"/>
+          <w:lang w:val="es-ES" w:eastAsia="en-US"/>
+        </w:rPr>
+        <w:t xml:space="preserve">. En esta herramienta, podremos realizar un boceto lo más cercano al resultado final en lo que a estilo se refiere. Más tarde podremos usarlo como referencia para poder realizar una maquetación del sitio web lo más perfecta posible y asegurando que el sitio se realiza de forma </w:t>
+      </w:r>
+      <w:r>
+        <w:rPr>
+          <w:rFonts w:cs="Arial"/>
+          <w:i/>
+          <w:iCs/>
+          <w:lang w:val="es-ES" w:eastAsia="en-US"/>
+        </w:rPr>
+        <w:t>responsive</w:t>
+      </w:r>
+      <w:r>
+        <w:rPr>
+          <w:rFonts w:cs="Arial"/>
+          <w:lang w:val="es-ES" w:eastAsia="en-US"/>
+        </w:rPr>
+        <w:t xml:space="preserve">, es decir, que no importa la pantalla o el dispositivo en el que se visualice, todos sus contenidos </w:t>
+      </w:r>
+      <w:r>
+        <w:rPr>
+          <w:rFonts w:cs="Arial"/>
+          <w:lang w:val="es-ES" w:eastAsia="en-US"/>
+        </w:rPr>
+        <w:t>se verán</w:t>
+      </w:r>
+      <w:r>
+        <w:rPr>
+          <w:rFonts w:cs="Arial"/>
+          <w:lang w:val="es-ES" w:eastAsia="en-US"/>
+        </w:rPr>
+        <w:t xml:space="preserve"> de la manera correcta. </w:t>
+      </w:r>
+    </w:p>
+    <w:p>
+      <w:pPr>
+        <w:rPr>
+          <w:rFonts w:cs="Arial"/>
+          <w:lang w:val="es-ES" w:eastAsia="en-US"/>
+        </w:rPr>
+      </w:pPr>
+      <w:r>
+        <w:rPr>
+          <w:rFonts w:cs="Arial"/>
+          <w:lang w:val="es-ES" w:eastAsia="en-US"/>
+        </w:rPr>
         <w:lastRenderedPageBreak/>
         <w:t xml:space="preserve">Una vez que el diseño de la web y que los elementos que lo componen están claros sobre la guía de estilo, </w:t>
       </w:r>
@@ -5828,6 +6322,69 @@
           <w:lang w:val="es-ES" w:eastAsia="en-US"/>
         </w:rPr>
         <w:t>.</w:t>
+      </w:r>
+    </w:p>
+    <w:p>
+      <w:pPr>
+        <w:rPr>
+          <w:rFonts w:cs="Arial"/>
+          <w:lang w:val="es-ES" w:eastAsia="en-US"/>
+        </w:rPr>
+      </w:pPr>
+      <w:r>
+        <w:rPr>
+          <w:rFonts w:cs="Arial"/>
+          <w:lang w:val="es-ES" w:eastAsia="en-US"/>
+        </w:rPr>
+        <w:drawing>
+          <wp:anchor distT="0" distB="0" distL="114300" distR="114300" simplePos="0" relativeHeight="251671552" behindDoc="0" locked="0" layoutInCell="1" allowOverlap="1" wp14:anchorId="61CD2655" wp14:editId="7330E17D">
+            <wp:simplePos x="0" y="0"/>
+            <wp:positionH relativeFrom="column">
+              <wp:posOffset>1081379</wp:posOffset>
+            </wp:positionH>
+            <wp:positionV relativeFrom="paragraph">
+              <wp:posOffset>7315</wp:posOffset>
+            </wp:positionV>
+            <wp:extent cx="3833164" cy="3470186"/>
+            <wp:effectExtent l="0" t="0" r="0" b="0"/>
+            <wp:wrapTopAndBottom/>
+            <wp:docPr id="17" name="Imagen 17"/>
+            <wp:cNvGraphicFramePr>
+              <a:graphicFrameLocks xmlns:a="http://schemas.openxmlformats.org/drawingml/2006/main" noChangeAspect="1"/>
+            </wp:cNvGraphicFramePr>
+            <a:graphic xmlns:a="http://schemas.openxmlformats.org/drawingml/2006/main">
+              <a:graphicData uri="http://schemas.openxmlformats.org/drawingml/2006/picture">
+                <pic:pic xmlns:pic="http://schemas.openxmlformats.org/drawingml/2006/picture">
+                  <pic:nvPicPr>
+                    <pic:cNvPr id="1" name=""/>
+                    <pic:cNvPicPr/>
+                  </pic:nvPicPr>
+                  <pic:blipFill>
+                    <a:blip r:embed="rId20">
+                      <a:extLst>
+                        <a:ext uri="{28A0092B-C50C-407E-A947-70E740481C1C}">
+                          <a14:useLocalDpi xmlns:a14="http://schemas.microsoft.com/office/drawing/2010/main" val="0"/>
+                        </a:ext>
+                      </a:extLst>
+                    </a:blip>
+                    <a:stretch>
+                      <a:fillRect/>
+                    </a:stretch>
+                  </pic:blipFill>
+                  <pic:spPr>
+                    <a:xfrm>
+                      <a:off x="0" y="0"/>
+                      <a:ext cx="3833164" cy="3470186"/>
+                    </a:xfrm>
+                    <a:prstGeom prst="rect">
+                      <a:avLst/>
+                    </a:prstGeom>
+                  </pic:spPr>
+                </pic:pic>
+              </a:graphicData>
+            </a:graphic>
+          </wp:anchor>
+        </w:drawing>
       </w:r>
     </w:p>
     <w:p>
@@ -5852,6 +6409,67 @@
     </w:p>
     <w:p>
       <w:r>
+        <w:rPr>
+          <w:noProof/>
+        </w:rPr>
+        <w:drawing>
+          <wp:anchor distT="0" distB="0" distL="114300" distR="114300" simplePos="0" relativeHeight="251678720" behindDoc="0" locked="0" layoutInCell="1" allowOverlap="1" wp14:anchorId="7FF7F758" wp14:editId="758FB045">
+            <wp:simplePos x="0" y="0"/>
+            <wp:positionH relativeFrom="page">
+              <wp:align>center</wp:align>
+            </wp:positionH>
+            <wp:positionV relativeFrom="paragraph">
+              <wp:posOffset>1032865</wp:posOffset>
+            </wp:positionV>
+            <wp:extent cx="972000" cy="972000"/>
+            <wp:effectExtent l="0" t="0" r="0" b="0"/>
+            <wp:wrapTopAndBottom/>
+            <wp:docPr id="26" name="Imagen 26"/>
+            <wp:cNvGraphicFramePr>
+              <a:graphicFrameLocks xmlns:a="http://schemas.openxmlformats.org/drawingml/2006/main" noChangeAspect="1"/>
+            </wp:cNvGraphicFramePr>
+            <a:graphic xmlns:a="http://schemas.openxmlformats.org/drawingml/2006/main">
+              <a:graphicData uri="http://schemas.openxmlformats.org/drawingml/2006/picture">
+                <pic:pic xmlns:pic="http://schemas.openxmlformats.org/drawingml/2006/picture">
+                  <pic:nvPicPr>
+                    <pic:cNvPr id="0" name="Picture 34"/>
+                    <pic:cNvPicPr>
+                      <a:picLocks noChangeAspect="1" noChangeArrowheads="1"/>
+                    </pic:cNvPicPr>
+                  </pic:nvPicPr>
+                  <pic:blipFill>
+                    <a:blip r:embed="rId21" cstate="print">
+                      <a:extLst>
+                        <a:ext uri="{28A0092B-C50C-407E-A947-70E740481C1C}">
+                          <a14:useLocalDpi xmlns:a14="http://schemas.microsoft.com/office/drawing/2010/main" val="0"/>
+                        </a:ext>
+                      </a:extLst>
+                    </a:blip>
+                    <a:srcRect/>
+                    <a:stretch>
+                      <a:fillRect/>
+                    </a:stretch>
+                  </pic:blipFill>
+                  <pic:spPr bwMode="auto">
+                    <a:xfrm>
+                      <a:off x="0" y="0"/>
+                      <a:ext cx="972000" cy="972000"/>
+                    </a:xfrm>
+                    <a:prstGeom prst="rect">
+                      <a:avLst/>
+                    </a:prstGeom>
+                    <a:noFill/>
+                    <a:ln>
+                      <a:noFill/>
+                    </a:ln>
+                  </pic:spPr>
+                </pic:pic>
+              </a:graphicData>
+            </a:graphic>
+          </wp:anchor>
+        </w:drawing>
+      </w:r>
+      <w:r>
         <w:t xml:space="preserve">Una vez que tenemos la </w:t>
       </w:r>
       <w:r>
@@ -5916,64 +6534,13 @@
           <w:lang w:val="en-US"/>
         </w:rPr>
       </w:pPr>
-      <w:r>
-        <w:rPr>
-          <w:highlight w:val="yellow"/>
-          <w:lang w:val="en-US"/>
-        </w:rPr>
-        <w:t>[</w:t>
-      </w:r>
-      <w:proofErr w:type="spellStart"/>
-      <w:r>
-        <w:rPr>
-          <w:highlight w:val="yellow"/>
-          <w:lang w:val="en-US"/>
-        </w:rPr>
-        <w:t>img</w:t>
-      </w:r>
-      <w:proofErr w:type="spellEnd"/>
-      <w:r>
-        <w:rPr>
-          <w:highlight w:val="yellow"/>
-          <w:lang w:val="en-US"/>
-        </w:rPr>
-        <w:t xml:space="preserve"> React]</w:t>
-      </w:r>
-      <w:r>
-        <w:rPr>
-          <w:lang w:val="en-US"/>
-        </w:rPr>
-        <w:t xml:space="preserve"> </w:t>
-      </w:r>
-      <w:r>
-        <w:rPr>
-          <w:highlight w:val="yellow"/>
-          <w:lang w:val="en-US"/>
-        </w:rPr>
-        <w:t>[</w:t>
-      </w:r>
-      <w:proofErr w:type="spellStart"/>
-      <w:r>
-        <w:rPr>
-          <w:highlight w:val="yellow"/>
-          <w:lang w:val="en-US"/>
-        </w:rPr>
-        <w:t>img</w:t>
-      </w:r>
-      <w:proofErr w:type="spellEnd"/>
-      <w:r>
-        <w:rPr>
-          <w:highlight w:val="yellow"/>
-          <w:lang w:val="en-US"/>
-        </w:rPr>
-        <w:t xml:space="preserve"> Next.js]</w:t>
-      </w:r>
     </w:p>
     <w:p>
       <w:r>
         <w:rPr>
           <w:rFonts w:cs="Arial"/>
         </w:rPr>
+        <w:lastRenderedPageBreak/>
         <w:t>«</w:t>
       </w:r>
       <w:r>
@@ -6274,11 +6841,7 @@
         <w:t>»</w:t>
       </w:r>
       <w:r>
-        <w:t xml:space="preserve"> que ejecutará nuestro proyecto en local y </w:t>
-      </w:r>
-      <w:r>
-        <w:lastRenderedPageBreak/>
-        <w:t>con el que podremos crear una vista previa de nuestro proyecto mientras lo escribimos. También nos genera una compilación de nuestro código cuando lleguemos a la conclusión del proyecto.</w:t>
+        <w:t xml:space="preserve"> que ejecutará nuestro proyecto en local y con el que podremos crear una vista previa de nuestro proyecto mientras lo escribimos. También nos genera una compilación de nuestro código cuando lleguemos a la conclusión del proyecto.</w:t>
       </w:r>
     </w:p>
     <w:p>
@@ -6416,6 +6979,7 @@
           <w:i/>
           <w:iCs/>
         </w:rPr>
+        <w:lastRenderedPageBreak/>
         <w:t>Public</w:t>
       </w:r>
       <w:proofErr w:type="spellEnd"/>
@@ -6673,7 +7237,6 @@
           <w:i/>
           <w:iCs/>
         </w:rPr>
-        <w:lastRenderedPageBreak/>
         <w:t>p</w:t>
       </w:r>
       <w:r>
@@ -6880,6 +7443,7 @@
           <w:i/>
           <w:iCs/>
         </w:rPr>
+        <w:lastRenderedPageBreak/>
         <w:t>README.md</w:t>
       </w:r>
       <w:r>
@@ -6890,6 +7454,121 @@
       </w:r>
     </w:p>
     <w:p>
+      <w:r>
+        <w:rPr>
+          <w:noProof/>
+        </w:rPr>
+        <w:drawing>
+          <wp:anchor distT="0" distB="0" distL="114300" distR="114300" simplePos="0" relativeHeight="251676672" behindDoc="0" locked="0" layoutInCell="1" allowOverlap="1" wp14:anchorId="7BF517C3" wp14:editId="615A9CE9">
+            <wp:simplePos x="0" y="0"/>
+            <wp:positionH relativeFrom="margin">
+              <wp:posOffset>307238</wp:posOffset>
+            </wp:positionH>
+            <wp:positionV relativeFrom="paragraph">
+              <wp:posOffset>2728290</wp:posOffset>
+            </wp:positionV>
+            <wp:extent cx="2313725" cy="972000"/>
+            <wp:effectExtent l="0" t="0" r="0" b="0"/>
+            <wp:wrapTopAndBottom/>
+            <wp:docPr id="22" name="Imagen 22"/>
+            <wp:cNvGraphicFramePr>
+              <a:graphicFrameLocks xmlns:a="http://schemas.openxmlformats.org/drawingml/2006/main" noChangeAspect="1"/>
+            </wp:cNvGraphicFramePr>
+            <a:graphic xmlns:a="http://schemas.openxmlformats.org/drawingml/2006/main">
+              <a:graphicData uri="http://schemas.openxmlformats.org/drawingml/2006/picture">
+                <pic:pic xmlns:pic="http://schemas.openxmlformats.org/drawingml/2006/picture">
+                  <pic:nvPicPr>
+                    <pic:cNvPr id="0" name="Picture 32"/>
+                    <pic:cNvPicPr>
+                      <a:picLocks noChangeAspect="1" noChangeArrowheads="1"/>
+                    </pic:cNvPicPr>
+                  </pic:nvPicPr>
+                  <pic:blipFill>
+                    <a:blip r:embed="rId22" cstate="print">
+                      <a:extLst>
+                        <a:ext uri="{28A0092B-C50C-407E-A947-70E740481C1C}">
+                          <a14:useLocalDpi xmlns:a14="http://schemas.microsoft.com/office/drawing/2010/main" val="0"/>
+                        </a:ext>
+                      </a:extLst>
+                    </a:blip>
+                    <a:srcRect/>
+                    <a:stretch>
+                      <a:fillRect/>
+                    </a:stretch>
+                  </pic:blipFill>
+                  <pic:spPr bwMode="auto">
+                    <a:xfrm>
+                      <a:off x="0" y="0"/>
+                      <a:ext cx="2313725" cy="972000"/>
+                    </a:xfrm>
+                    <a:prstGeom prst="rect">
+                      <a:avLst/>
+                    </a:prstGeom>
+                    <a:noFill/>
+                    <a:ln>
+                      <a:noFill/>
+                    </a:ln>
+                  </pic:spPr>
+                </pic:pic>
+              </a:graphicData>
+            </a:graphic>
+          </wp:anchor>
+        </w:drawing>
+      </w:r>
+      <w:r>
+        <w:rPr>
+          <w:lang w:val="en-US"/>
+        </w:rPr>
+        <w:drawing>
+          <wp:anchor distT="0" distB="0" distL="114300" distR="114300" simplePos="0" relativeHeight="251675648" behindDoc="0" locked="0" layoutInCell="1" allowOverlap="1" wp14:anchorId="71BF996E" wp14:editId="5B479582">
+            <wp:simplePos x="0" y="0"/>
+            <wp:positionH relativeFrom="column">
+              <wp:posOffset>3137383</wp:posOffset>
+            </wp:positionH>
+            <wp:positionV relativeFrom="paragraph">
+              <wp:posOffset>2721432</wp:posOffset>
+            </wp:positionV>
+            <wp:extent cx="1924050" cy="971550"/>
+            <wp:effectExtent l="0" t="0" r="0" b="0"/>
+            <wp:wrapTopAndBottom/>
+            <wp:docPr id="23" name="Imagen 23"/>
+            <wp:cNvGraphicFramePr>
+              <a:graphicFrameLocks xmlns:a="http://schemas.openxmlformats.org/drawingml/2006/main" noChangeAspect="1"/>
+            </wp:cNvGraphicFramePr>
+            <a:graphic xmlns:a="http://schemas.openxmlformats.org/drawingml/2006/main">
+              <a:graphicData uri="http://schemas.openxmlformats.org/drawingml/2006/picture">
+                <pic:pic xmlns:pic="http://schemas.openxmlformats.org/drawingml/2006/picture">
+                  <pic:nvPicPr>
+                    <pic:cNvPr id="1" name=""/>
+                    <pic:cNvPicPr/>
+                  </pic:nvPicPr>
+                  <pic:blipFill>
+                    <a:blip r:embed="rId23">
+                      <a:extLst>
+                        <a:ext uri="{28A0092B-C50C-407E-A947-70E740481C1C}">
+                          <a14:useLocalDpi xmlns:a14="http://schemas.microsoft.com/office/drawing/2010/main" val="0"/>
+                        </a:ext>
+                      </a:extLst>
+                    </a:blip>
+                    <a:stretch>
+                      <a:fillRect/>
+                    </a:stretch>
+                  </pic:blipFill>
+                  <pic:spPr>
+                    <a:xfrm>
+                      <a:off x="0" y="0"/>
+                      <a:ext cx="1924050" cy="971550"/>
+                    </a:xfrm>
+                    <a:prstGeom prst="rect">
+                      <a:avLst/>
+                    </a:prstGeom>
+                  </pic:spPr>
+                </pic:pic>
+              </a:graphicData>
+            </a:graphic>
+          </wp:anchor>
+        </w:drawing>
+      </w:r>
       <w:r>
         <w:t xml:space="preserve">Una vez que disponemos y entendemos la jerarquía de los directorios y su función, podremos pasar a configurar el IDE. Para este proyecto, usaremos el </w:t>
       </w:r>
@@ -7017,92 +7696,68 @@
           <w:lang w:val="en-US"/>
         </w:rPr>
       </w:pPr>
-      <w:r>
-        <w:rPr>
-          <w:highlight w:val="yellow"/>
-          <w:lang w:val="en-US"/>
-        </w:rPr>
-        <w:t>[</w:t>
-      </w:r>
-      <w:proofErr w:type="spellStart"/>
-      <w:r>
-        <w:rPr>
-          <w:highlight w:val="yellow"/>
-          <w:lang w:val="en-US"/>
-        </w:rPr>
-        <w:t>img</w:t>
-      </w:r>
-      <w:proofErr w:type="spellEnd"/>
-      <w:r>
-        <w:rPr>
-          <w:highlight w:val="yellow"/>
-          <w:lang w:val="en-US"/>
-        </w:rPr>
-        <w:t xml:space="preserve"> </w:t>
-      </w:r>
-      <w:proofErr w:type="spellStart"/>
-      <w:r>
-        <w:rPr>
-          <w:highlight w:val="yellow"/>
-          <w:lang w:val="en-US"/>
-        </w:rPr>
-        <w:t>eslint</w:t>
-      </w:r>
-      <w:proofErr w:type="spellEnd"/>
-      <w:r>
-        <w:rPr>
-          <w:highlight w:val="yellow"/>
-          <w:lang w:val="en-US"/>
-        </w:rPr>
-        <w:t>]</w:t>
-      </w:r>
-      <w:r>
-        <w:rPr>
-          <w:lang w:val="en-US"/>
-        </w:rPr>
-        <w:t xml:space="preserve"> </w:t>
-      </w:r>
-      <w:r>
-        <w:rPr>
-          <w:highlight w:val="yellow"/>
-          <w:lang w:val="en-US"/>
-        </w:rPr>
-        <w:t>[</w:t>
-      </w:r>
-      <w:proofErr w:type="spellStart"/>
-      <w:r>
-        <w:rPr>
-          <w:highlight w:val="yellow"/>
-          <w:lang w:val="en-US"/>
-        </w:rPr>
-        <w:t>img</w:t>
-      </w:r>
-      <w:proofErr w:type="spellEnd"/>
-      <w:r>
-        <w:rPr>
-          <w:highlight w:val="yellow"/>
-          <w:lang w:val="en-US"/>
-        </w:rPr>
-        <w:t xml:space="preserve"> screen </w:t>
-      </w:r>
-      <w:proofErr w:type="spellStart"/>
-      <w:r>
-        <w:rPr>
-          <w:highlight w:val="yellow"/>
-          <w:lang w:val="en-US"/>
-        </w:rPr>
-        <w:t>eslintconfig</w:t>
-      </w:r>
-      <w:proofErr w:type="spellEnd"/>
-      <w:r>
-        <w:rPr>
-          <w:highlight w:val="yellow"/>
-          <w:lang w:val="en-US"/>
-        </w:rPr>
-        <w:t>]</w:t>
-      </w:r>
-    </w:p>
-    <w:p>
+    </w:p>
+    <w:p>
+      <w:r>
+        <w:rPr>
+          <w:lang w:val="es-ES"/>
+        </w:rPr>
+        <w:drawing>
+          <wp:anchor distT="0" distB="0" distL="114300" distR="114300" simplePos="0" relativeHeight="251677696" behindDoc="0" locked="0" layoutInCell="1" allowOverlap="1" wp14:anchorId="0495DC69" wp14:editId="59B6D82D">
+            <wp:simplePos x="0" y="0"/>
+            <wp:positionH relativeFrom="margin">
+              <wp:align>right</wp:align>
+            </wp:positionH>
+            <wp:positionV relativeFrom="paragraph">
+              <wp:posOffset>2057933</wp:posOffset>
+            </wp:positionV>
+            <wp:extent cx="1718310" cy="1635760"/>
+            <wp:effectExtent l="0" t="0" r="0" b="2540"/>
+            <wp:wrapSquare wrapText="bothSides"/>
+            <wp:docPr id="24" name="Imagen 24"/>
+            <wp:cNvGraphicFramePr>
+              <a:graphicFrameLocks xmlns:a="http://schemas.openxmlformats.org/drawingml/2006/main" noChangeAspect="1"/>
+            </wp:cNvGraphicFramePr>
+            <a:graphic xmlns:a="http://schemas.openxmlformats.org/drawingml/2006/main">
+              <a:graphicData uri="http://schemas.openxmlformats.org/drawingml/2006/picture">
+                <pic:pic xmlns:pic="http://schemas.openxmlformats.org/drawingml/2006/picture">
+                  <pic:nvPicPr>
+                    <pic:cNvPr id="1" name=""/>
+                    <pic:cNvPicPr/>
+                  </pic:nvPicPr>
+                  <pic:blipFill>
+                    <a:blip r:embed="rId24">
+                      <a:extLst>
+                        <a:ext uri="{28A0092B-C50C-407E-A947-70E740481C1C}">
+                          <a14:useLocalDpi xmlns:a14="http://schemas.microsoft.com/office/drawing/2010/main" val="0"/>
+                        </a:ext>
+                      </a:extLst>
+                    </a:blip>
+                    <a:stretch>
+                      <a:fillRect/>
+                    </a:stretch>
+                  </pic:blipFill>
+                  <pic:spPr>
+                    <a:xfrm>
+                      <a:off x="0" y="0"/>
+                      <a:ext cx="1718310" cy="1635760"/>
+                    </a:xfrm>
+                    <a:prstGeom prst="rect">
+                      <a:avLst/>
+                    </a:prstGeom>
+                  </pic:spPr>
+                </pic:pic>
+              </a:graphicData>
+            </a:graphic>
+            <wp14:sizeRelH relativeFrom="margin">
+              <wp14:pctWidth>0</wp14:pctWidth>
+            </wp14:sizeRelH>
+            <wp14:sizeRelV relativeFrom="margin">
+              <wp14:pctHeight>0</wp14:pctHeight>
+            </wp14:sizeRelV>
+          </wp:anchor>
+        </w:drawing>
+      </w:r>
       <w:r>
         <w:t xml:space="preserve">Respecto al </w:t>
       </w:r>
@@ -7141,11 +7796,7 @@
         <w:t xml:space="preserve">. </w:t>
       </w:r>
       <w:r>
-        <w:t xml:space="preserve">Para este caso, instalaremos la dependencia </w:t>
-      </w:r>
-      <w:r>
-        <w:lastRenderedPageBreak/>
-        <w:t xml:space="preserve">“standard” con el que obtendremos una configuración del </w:t>
+        <w:t xml:space="preserve">Para este caso, instalaremos la dependencia “standard” con el que obtendremos una configuración del </w:t>
       </w:r>
       <w:proofErr w:type="spellStart"/>
       <w:r>
@@ -7228,7 +7879,14 @@
         <w:rPr>
           <w:lang w:val="es-ES"/>
         </w:rPr>
-        <w:t xml:space="preserve">Además, necesitaremos de la instalación de dependencias que nos faciliten, no solo la escritura de código, sino la habilitación de ciertas capacidades a nuestra página web. De hecho, necesitaremos de la instalación de la dependencia “mysql2” con la que podremos establecer conexión con nuestra base de datos y realizar cualquier tipo de </w:t>
+        <w:t xml:space="preserve">Además, necesitaremos de la instalación de dependencias que nos faciliten, no solo la escritura de código, sino la habilitación de ciertas </w:t>
+      </w:r>
+      <w:r>
+        <w:rPr>
+          <w:lang w:val="es-ES"/>
+        </w:rPr>
+        <w:lastRenderedPageBreak/>
+        <w:t xml:space="preserve">capacidades a nuestra página web. De hecho, necesitaremos de la instalación de la dependencia “mysql2” con la que podremos establecer conexión con nuestra base de datos y realizar cualquier tipo de </w:t>
       </w:r>
       <w:proofErr w:type="spellStart"/>
       <w:r>
@@ -7281,36 +7939,6 @@
           <w:lang w:val="es-ES"/>
         </w:rPr>
         <w:t xml:space="preserve"> Todo ello se explicará con mayor profundidad en las próximas secciones.</w:t>
-      </w:r>
-    </w:p>
-    <w:p>
-      <w:pPr>
-        <w:rPr>
-          <w:lang w:val="en-US"/>
-        </w:rPr>
-      </w:pPr>
-      <w:r>
-        <w:rPr>
-          <w:highlight w:val="yellow"/>
-          <w:lang w:val="en-US"/>
-        </w:rPr>
-        <w:t>[</w:t>
-      </w:r>
-      <w:proofErr w:type="spellStart"/>
-      <w:r>
-        <w:rPr>
-          <w:highlight w:val="yellow"/>
-          <w:lang w:val="en-US"/>
-        </w:rPr>
-        <w:t>img</w:t>
-      </w:r>
-      <w:proofErr w:type="spellEnd"/>
-      <w:r>
-        <w:rPr>
-          <w:highlight w:val="yellow"/>
-          <w:lang w:val="en-US"/>
-        </w:rPr>
-        <w:t xml:space="preserve"> screen depend. Package json]</w:t>
       </w:r>
     </w:p>
     <w:p>
@@ -7355,6 +7983,67 @@
     </w:p>
     <w:p>
       <w:r>
+        <w:rPr>
+          <w:noProof/>
+        </w:rPr>
+        <w:drawing>
+          <wp:anchor distT="0" distB="0" distL="114300" distR="114300" simplePos="0" relativeHeight="251672576" behindDoc="0" locked="0" layoutInCell="1" allowOverlap="1" wp14:anchorId="38A573AF" wp14:editId="5B75AF40">
+            <wp:simplePos x="0" y="0"/>
+            <wp:positionH relativeFrom="page">
+              <wp:align>center</wp:align>
+            </wp:positionH>
+            <wp:positionV relativeFrom="paragraph">
+              <wp:posOffset>1533601</wp:posOffset>
+            </wp:positionV>
+            <wp:extent cx="3877056" cy="1895075"/>
+            <wp:effectExtent l="0" t="0" r="0" b="0"/>
+            <wp:wrapTopAndBottom/>
+            <wp:docPr id="18" name="Imagen 18"/>
+            <wp:cNvGraphicFramePr>
+              <a:graphicFrameLocks xmlns:a="http://schemas.openxmlformats.org/drawingml/2006/main" noChangeAspect="1"/>
+            </wp:cNvGraphicFramePr>
+            <a:graphic xmlns:a="http://schemas.openxmlformats.org/drawingml/2006/main">
+              <a:graphicData uri="http://schemas.openxmlformats.org/drawingml/2006/picture">
+                <pic:pic xmlns:pic="http://schemas.openxmlformats.org/drawingml/2006/picture">
+                  <pic:nvPicPr>
+                    <pic:cNvPr id="0" name="Picture 27"/>
+                    <pic:cNvPicPr>
+                      <a:picLocks noChangeAspect="1" noChangeArrowheads="1"/>
+                    </pic:cNvPicPr>
+                  </pic:nvPicPr>
+                  <pic:blipFill>
+                    <a:blip r:embed="rId25">
+                      <a:extLst>
+                        <a:ext uri="{28A0092B-C50C-407E-A947-70E740481C1C}">
+                          <a14:useLocalDpi xmlns:a14="http://schemas.microsoft.com/office/drawing/2010/main" val="0"/>
+                        </a:ext>
+                      </a:extLst>
+                    </a:blip>
+                    <a:srcRect/>
+                    <a:stretch>
+                      <a:fillRect/>
+                    </a:stretch>
+                  </pic:blipFill>
+                  <pic:spPr bwMode="auto">
+                    <a:xfrm>
+                      <a:off x="0" y="0"/>
+                      <a:ext cx="3877056" cy="1895075"/>
+                    </a:xfrm>
+                    <a:prstGeom prst="rect">
+                      <a:avLst/>
+                    </a:prstGeom>
+                    <a:noFill/>
+                    <a:ln>
+                      <a:noFill/>
+                    </a:ln>
+                  </pic:spPr>
+                </pic:pic>
+              </a:graphicData>
+            </a:graphic>
+          </wp:anchor>
+        </w:drawing>
+      </w:r>
+      <w:r>
         <w:t xml:space="preserve">Para comenzar, nuestra solución </w:t>
       </w:r>
       <w:r>
@@ -7391,43 +8080,16 @@
         <w:t>,</w:t>
       </w:r>
       <w:r>
-        <w:t xml:space="preserve"> tanto almacenar como consultar datos de forma estricta para poder garantizar la integridad de los mismos. Dentro de la base de datos, el esquema, deberá de estar formado por tres tablas:</w:t>
-      </w:r>
-    </w:p>
-    <w:p>
-      <w:r>
-        <w:rPr>
-          <w:highlight w:val="yellow"/>
-        </w:rPr>
-        <w:t>[</w:t>
-      </w:r>
-      <w:proofErr w:type="spellStart"/>
-      <w:r>
-        <w:rPr>
-          <w:highlight w:val="yellow"/>
-        </w:rPr>
-        <w:t>img</w:t>
-      </w:r>
-      <w:proofErr w:type="spellEnd"/>
-      <w:r>
-        <w:rPr>
-          <w:highlight w:val="yellow"/>
-        </w:rPr>
-        <w:t xml:space="preserve"> </w:t>
-      </w:r>
-      <w:r>
-        <w:rPr>
-          <w:highlight w:val="yellow"/>
-        </w:rPr>
-        <w:t>Tablas y diagramas E/R</w:t>
-      </w:r>
-      <w:r>
-        <w:rPr>
-          <w:highlight w:val="yellow"/>
-        </w:rPr>
-        <w:t>]</w:t>
-      </w:r>
-    </w:p>
+        <w:t xml:space="preserve"> tanto almacenar como consultar datos de forma estricta para poder garantizar la integridad de los mismos. Dentro de la base de datos, el esquema</w:t>
+      </w:r>
+      <w:r>
+        <w:t xml:space="preserve"> (que se puede consultar en su totalidad en el Anexo 1, Diagrama 2)</w:t>
+      </w:r>
+      <w:r>
+        <w:t>, deberá de estar formado por tres tablas:</w:t>
+      </w:r>
+    </w:p>
+    <w:p/>
     <w:p>
       <w:pPr>
         <w:pStyle w:val="Prrafodelista"/>
@@ -7524,11 +8186,11 @@
       </w:r>
       <w:proofErr w:type="spellEnd"/>
       <w:r>
-        <w:t xml:space="preserve"> en la base de datos sin una </w:t>
+        <w:t xml:space="preserve"> en la base de datos sin una correcta gestión de ellos. Es por ello, que necesitaremos de algunas herramientas que nos </w:t>
       </w:r>
       <w:r>
         <w:lastRenderedPageBreak/>
-        <w:t>correcta gestión de ellos. Es por ello, que necesitaremos de algunas herramientas que nos ayuden a su encriptación y correcto almacenaje (se explicará en la siguiente sección de forma más detallada.)</w:t>
+        <w:t>ayuden a su encriptación y correcto almacenaje (se explicará en la siguiente sección de forma más detallada.)</w:t>
       </w:r>
     </w:p>
     <w:p>
@@ -7610,6 +8272,70 @@
         <w:t>.</w:t>
       </w:r>
     </w:p>
+    <w:p/>
+    <w:p>
+      <w:r>
+        <w:rPr>
+          <w:noProof/>
+        </w:rPr>
+        <w:drawing>
+          <wp:anchor distT="0" distB="0" distL="114300" distR="114300" simplePos="0" relativeHeight="251673600" behindDoc="0" locked="0" layoutInCell="1" allowOverlap="1" wp14:anchorId="4C0BB43A" wp14:editId="6A151C7F">
+            <wp:simplePos x="0" y="0"/>
+            <wp:positionH relativeFrom="page">
+              <wp:align>center</wp:align>
+            </wp:positionH>
+            <wp:positionV relativeFrom="paragraph">
+              <wp:posOffset>127</wp:posOffset>
+            </wp:positionV>
+            <wp:extent cx="3130905" cy="2579573"/>
+            <wp:effectExtent l="0" t="0" r="0" b="0"/>
+            <wp:wrapTopAndBottom/>
+            <wp:docPr id="19" name="Imagen 19"/>
+            <wp:cNvGraphicFramePr>
+              <a:graphicFrameLocks xmlns:a="http://schemas.openxmlformats.org/drawingml/2006/main" noChangeAspect="1"/>
+            </wp:cNvGraphicFramePr>
+            <a:graphic xmlns:a="http://schemas.openxmlformats.org/drawingml/2006/main">
+              <a:graphicData uri="http://schemas.openxmlformats.org/drawingml/2006/picture">
+                <pic:pic xmlns:pic="http://schemas.openxmlformats.org/drawingml/2006/picture">
+                  <pic:nvPicPr>
+                    <pic:cNvPr id="0" name="Picture 29"/>
+                    <pic:cNvPicPr>
+                      <a:picLocks noChangeAspect="1" noChangeArrowheads="1"/>
+                    </pic:cNvPicPr>
+                  </pic:nvPicPr>
+                  <pic:blipFill>
+                    <a:blip r:embed="rId26">
+                      <a:extLst>
+                        <a:ext uri="{28A0092B-C50C-407E-A947-70E740481C1C}">
+                          <a14:useLocalDpi xmlns:a14="http://schemas.microsoft.com/office/drawing/2010/main" val="0"/>
+                        </a:ext>
+                      </a:extLst>
+                    </a:blip>
+                    <a:srcRect/>
+                    <a:stretch>
+                      <a:fillRect/>
+                    </a:stretch>
+                  </pic:blipFill>
+                  <pic:spPr bwMode="auto">
+                    <a:xfrm>
+                      <a:off x="0" y="0"/>
+                      <a:ext cx="3130905" cy="2579573"/>
+                    </a:xfrm>
+                    <a:prstGeom prst="rect">
+                      <a:avLst/>
+                    </a:prstGeom>
+                    <a:noFill/>
+                    <a:ln>
+                      <a:noFill/>
+                    </a:ln>
+                  </pic:spPr>
+                </pic:pic>
+              </a:graphicData>
+            </a:graphic>
+          </wp:anchor>
+        </w:drawing>
+      </w:r>
+    </w:p>
     <w:p>
       <w:pPr>
         <w:pStyle w:val="Prrafodelista"/>
@@ -7851,6 +8577,7 @@
           <w:b/>
           <w:bCs/>
         </w:rPr>
+        <w:lastRenderedPageBreak/>
         <w:t>Shopping_List</w:t>
       </w:r>
       <w:proofErr w:type="spellEnd"/>
@@ -7996,11 +8723,80 @@
           <w:numId w:val="25"/>
         </w:numPr>
       </w:pPr>
-      <w:proofErr w:type="spellStart"/>
       <w:r>
         <w:rPr>
           <w:b/>
           <w:bCs/>
+          <w:noProof/>
+        </w:rPr>
+        <w:drawing>
+          <wp:anchor distT="0" distB="0" distL="114300" distR="114300" simplePos="0" relativeHeight="251674624" behindDoc="0" locked="0" layoutInCell="1" allowOverlap="1" wp14:anchorId="5C1517DC" wp14:editId="192DF100">
+            <wp:simplePos x="0" y="0"/>
+            <wp:positionH relativeFrom="margin">
+              <wp:align>center</wp:align>
+            </wp:positionH>
+            <wp:positionV relativeFrom="paragraph">
+              <wp:posOffset>1053364</wp:posOffset>
+            </wp:positionV>
+            <wp:extent cx="2698750" cy="3357245"/>
+            <wp:effectExtent l="0" t="0" r="6350" b="0"/>
+            <wp:wrapTopAndBottom/>
+            <wp:docPr id="20" name="Imagen 20"/>
+            <wp:cNvGraphicFramePr>
+              <a:graphicFrameLocks xmlns:a="http://schemas.openxmlformats.org/drawingml/2006/main" noChangeAspect="1"/>
+            </wp:cNvGraphicFramePr>
+            <a:graphic xmlns:a="http://schemas.openxmlformats.org/drawingml/2006/main">
+              <a:graphicData uri="http://schemas.openxmlformats.org/drawingml/2006/picture">
+                <pic:pic xmlns:pic="http://schemas.openxmlformats.org/drawingml/2006/picture">
+                  <pic:nvPicPr>
+                    <pic:cNvPr id="0" name="Picture 31"/>
+                    <pic:cNvPicPr>
+                      <a:picLocks noChangeAspect="1" noChangeArrowheads="1"/>
+                    </pic:cNvPicPr>
+                  </pic:nvPicPr>
+                  <pic:blipFill>
+                    <a:blip r:embed="rId27">
+                      <a:extLst>
+                        <a:ext uri="{28A0092B-C50C-407E-A947-70E740481C1C}">
+                          <a14:useLocalDpi xmlns:a14="http://schemas.microsoft.com/office/drawing/2010/main" val="0"/>
+                        </a:ext>
+                      </a:extLst>
+                    </a:blip>
+                    <a:srcRect/>
+                    <a:stretch>
+                      <a:fillRect/>
+                    </a:stretch>
+                  </pic:blipFill>
+                  <pic:spPr bwMode="auto">
+                    <a:xfrm>
+                      <a:off x="0" y="0"/>
+                      <a:ext cx="2698750" cy="3357245"/>
+                    </a:xfrm>
+                    <a:prstGeom prst="rect">
+                      <a:avLst/>
+                    </a:prstGeom>
+                    <a:noFill/>
+                    <a:ln>
+                      <a:noFill/>
+                    </a:ln>
+                  </pic:spPr>
+                </pic:pic>
+              </a:graphicData>
+            </a:graphic>
+            <wp14:sizeRelH relativeFrom="margin">
+              <wp14:pctWidth>0</wp14:pctWidth>
+            </wp14:sizeRelH>
+            <wp14:sizeRelV relativeFrom="margin">
+              <wp14:pctHeight>0</wp14:pctHeight>
+            </wp14:sizeRelV>
+          </wp:anchor>
+        </w:drawing>
+      </w:r>
+      <w:proofErr w:type="spellStart"/>
+      <w:r>
+        <w:rPr>
+          <w:b/>
+          <w:bCs/>
         </w:rPr>
         <w:t>Favs-Meals</w:t>
       </w:r>
@@ -8043,7 +8839,6 @@
         <w:t>, ya que sólo necesitaremos identificar que usuario ha seleccionado como favorita que comida.</w:t>
       </w:r>
     </w:p>
-    <w:p/>
     <w:p/>
     <w:p>
       <w:pPr>
@@ -8055,7 +8850,6 @@
       </w:pPr>
       <w:bookmarkStart w:id="61" w:name="_Toc133333610"/>
       <w:r>
-        <w:lastRenderedPageBreak/>
         <w:t>API</w:t>
       </w:r>
       <w:bookmarkStart w:id="62" w:name="_Toc132129765"/>
@@ -8095,6 +8889,7 @@
         </w:numPr>
       </w:pPr>
       <w:r>
+        <w:lastRenderedPageBreak/>
         <w:t>A</w:t>
       </w:r>
     </w:p>
@@ -8229,7 +9024,6 @@
         <w:rPr>
           <w:lang w:val="es-ES"/>
         </w:rPr>
-        <w:lastRenderedPageBreak/>
         <w:t>Tipos de usuarios y nivel de acceso</w:t>
       </w:r>
       <w:bookmarkStart w:id="67" w:name="_Toc132129766"/>
@@ -8290,6 +9084,7 @@
         <w:rPr>
           <w:lang w:val="es-ES"/>
         </w:rPr>
+        <w:lastRenderedPageBreak/>
         <w:t>Requerimientos generales y específicos</w:t>
       </w:r>
       <w:bookmarkStart w:id="72" w:name="_Toc132129769"/>
@@ -8330,23 +9125,6 @@
     </w:p>
     <w:p>
       <w:pPr>
-        <w:rPr>
-          <w:lang w:val="es-ES" w:eastAsia="en-US"/>
-        </w:rPr>
-      </w:pPr>
-    </w:p>
-    <w:p>
-      <w:pPr>
-        <w:spacing w:line="240" w:lineRule="auto"/>
-        <w:jc w:val="left"/>
-        <w:rPr>
-          <w:rFonts w:cs="Arial"/>
-          <w:lang w:val="es-ES"/>
-        </w:rPr>
-      </w:pPr>
-    </w:p>
-    <w:p>
-      <w:pPr>
         <w:spacing w:before="0" w:after="0" w:line="240" w:lineRule="auto"/>
         <w:jc w:val="left"/>
         <w:rPr>
@@ -8356,6 +9134,18 @@
         </w:rPr>
       </w:pPr>
       <w:bookmarkStart w:id="75" w:name="_Toc132129774"/>
+    </w:p>
+    <w:p>
+      <w:pPr>
+        <w:spacing w:before="0" w:after="0" w:line="240" w:lineRule="auto"/>
+        <w:jc w:val="left"/>
+        <w:rPr>
+          <w:rFonts w:cs="Arial"/>
+          <w:b/>
+          <w:lang w:val="es-ES"/>
+        </w:rPr>
+      </w:pPr>
+      <w:bookmarkStart w:id="76" w:name="_Toc133333618"/>
       <w:r>
         <w:rPr>
           <w:rFonts w:cs="Arial"/>
@@ -8376,7 +9166,6 @@
           <w:lang w:val="es-ES"/>
         </w:rPr>
       </w:pPr>
-      <w:bookmarkStart w:id="76" w:name="_Toc133333618"/>
       <w:r>
         <w:rPr>
           <w:rFonts w:cs="Arial"/>
@@ -8421,9 +9210,9 @@
         <w:br w:type="page"/>
       </w:r>
     </w:p>
-    <w:bookmarkStart w:id="78" w:name="_Toc133333620" w:displacedByCustomXml="next"/>
+    <w:bookmarkStart w:id="78" w:name="_Toc132129775" w:displacedByCustomXml="next"/>
     <w:bookmarkStart w:id="79" w:name="_Toc131679079" w:displacedByCustomXml="next"/>
-    <w:bookmarkStart w:id="80" w:name="_Toc132129775" w:displacedByCustomXml="next"/>
+    <w:bookmarkStart w:id="80" w:name="_Toc133333620" w:displacedByCustomXml="next"/>
     <w:sdt>
       <w:sdtPr>
         <w:rPr>
@@ -8504,7 +9293,7 @@
                 </w:rPr>
                 <w:t xml:space="preserve">. [Consultado el 06 de 04 de 2023] de CSS-Tricks: </w:t>
               </w:r>
-              <w:hyperlink r:id="rId9" w:history="1">
+              <w:hyperlink r:id="rId28" w:history="1">
                 <w:r>
                   <w:rPr>
                     <w:rStyle w:val="Hipervnculo"/>
@@ -8549,7 +9338,7 @@
                 </w:rPr>
                 <w:t xml:space="preserve">. [Consultado el 06 de 04 de 2023] de Midudev: </w:t>
               </w:r>
-              <w:hyperlink r:id="rId10" w:history="1">
+              <w:hyperlink r:id="rId29" w:history="1">
                 <w:r>
                   <w:rPr>
                     <w:rStyle w:val="Hipervnculo"/>
@@ -8594,7 +9383,7 @@
                 </w:rPr>
                 <w:t xml:space="preserve">. [Consultado el 06 de 04 de 2023] de MDN Web Docs: </w:t>
               </w:r>
-              <w:hyperlink r:id="rId11" w:history="1">
+              <w:hyperlink r:id="rId30" w:history="1">
                 <w:r>
                   <w:rPr>
                     <w:rStyle w:val="Hipervnculo"/>
@@ -8639,7 +9428,7 @@
                 </w:rPr>
                 <w:t xml:space="preserve">. [Consultado el 06 de 04 de 2023] de React: </w:t>
               </w:r>
-              <w:hyperlink r:id="rId12" w:history="1">
+              <w:hyperlink r:id="rId31" w:history="1">
                 <w:r>
                   <w:rPr>
                     <w:rStyle w:val="Hipervnculo"/>
@@ -8684,7 +9473,7 @@
                 </w:rPr>
                 <w:t xml:space="preserve">. [Consultado el 06 de 04 de 2023] de Next.JS: </w:t>
               </w:r>
-              <w:hyperlink r:id="rId13" w:history="1">
+              <w:hyperlink r:id="rId32" w:history="1">
                 <w:r>
                   <w:rPr>
                     <w:rStyle w:val="Hipervnculo"/>
@@ -8729,7 +9518,7 @@
                 </w:rPr>
                 <w:t xml:space="preserve">, revision: 75301. [Consultado el 06 de 04 de 2023] de MySQL: </w:t>
               </w:r>
-              <w:hyperlink r:id="rId14" w:history="1">
+              <w:hyperlink r:id="rId33" w:history="1">
                 <w:r>
                   <w:rPr>
                     <w:rStyle w:val="Hipervnculo"/>
@@ -8771,7 +9560,7 @@
                 </w:rPr>
                 <w:t xml:space="preserve">. [Consultado el 06 de 04 de 2023] de Kevin Powell: </w:t>
               </w:r>
-              <w:hyperlink r:id="rId15" w:history="1">
+              <w:hyperlink r:id="rId34" w:history="1">
                 <w:r>
                   <w:rPr>
                     <w:rStyle w:val="Hipervnculo"/>
@@ -10631,12 +11420,90 @@
     </w:tbl>
     <w:p>
       <w:pPr>
+        <w:pStyle w:val="Ttulo3"/>
+        <w:rPr>
+          <w:lang w:val="es-ES"/>
+        </w:rPr>
+      </w:pPr>
+      <w:bookmarkStart w:id="83" w:name="_Toc133333623"/>
+      <w:r>
+        <w:rPr>
+          <w:lang w:val="es-ES"/>
+        </w:rPr>
+        <w:lastRenderedPageBreak/>
+        <w:t>Diagrama 2</w:t>
+      </w:r>
+    </w:p>
+    <w:p>
+      <w:pPr>
+        <w:rPr>
+          <w:lang w:val="es-ES" w:eastAsia="en-US"/>
+        </w:rPr>
+      </w:pPr>
+      <w:r>
+        <w:rPr>
+          <w:lang w:val="es-ES" w:eastAsia="en-US"/>
+        </w:rPr>
+        <w:drawing>
+          <wp:inline distT="0" distB="0" distL="0" distR="0" wp14:anchorId="1C8F361C" wp14:editId="0FACA99B">
+            <wp:extent cx="6115685" cy="5908675"/>
+            <wp:effectExtent l="0" t="0" r="0" b="0"/>
+            <wp:docPr id="21" name="Imagen 21"/>
+            <wp:cNvGraphicFramePr>
+              <a:graphicFrameLocks xmlns:a="http://schemas.openxmlformats.org/drawingml/2006/main" noChangeAspect="1"/>
+            </wp:cNvGraphicFramePr>
+            <a:graphic xmlns:a="http://schemas.openxmlformats.org/drawingml/2006/main">
+              <a:graphicData uri="http://schemas.openxmlformats.org/drawingml/2006/picture">
+                <pic:pic xmlns:pic="http://schemas.openxmlformats.org/drawingml/2006/picture">
+                  <pic:nvPicPr>
+                    <pic:cNvPr id="1" name=""/>
+                    <pic:cNvPicPr/>
+                  </pic:nvPicPr>
+                  <pic:blipFill>
+                    <a:blip r:embed="rId35"/>
+                    <a:stretch>
+                      <a:fillRect/>
+                    </a:stretch>
+                  </pic:blipFill>
+                  <pic:spPr>
+                    <a:xfrm>
+                      <a:off x="0" y="0"/>
+                      <a:ext cx="6115685" cy="5908675"/>
+                    </a:xfrm>
+                    <a:prstGeom prst="rect">
+                      <a:avLst/>
+                    </a:prstGeom>
+                  </pic:spPr>
+                </pic:pic>
+              </a:graphicData>
+            </a:graphic>
+          </wp:inline>
+        </w:drawing>
+      </w:r>
+    </w:p>
+    <w:p>
+      <w:pPr>
+        <w:spacing w:before="0" w:after="0" w:line="240" w:lineRule="auto"/>
+        <w:jc w:val="left"/>
+        <w:rPr>
+          <w:b/>
+          <w:lang w:val="es-ES"/>
+        </w:rPr>
+      </w:pPr>
+      <w:r>
+        <w:rPr>
+          <w:lang w:val="es-ES"/>
+        </w:rPr>
+        <w:br w:type="page"/>
+      </w:r>
+    </w:p>
+    <w:p>
+      <w:pPr>
         <w:pStyle w:val="Ttulo2"/>
         <w:rPr>
           <w:lang w:val="es-ES"/>
         </w:rPr>
       </w:pPr>
-      <w:bookmarkStart w:id="83" w:name="_Toc133333623"/>
       <w:r>
         <w:rPr>
           <w:lang w:val="es-ES"/>
@@ -10711,7 +11578,7 @@
                     </pic:cNvPicPr>
                   </pic:nvPicPr>
                   <pic:blipFill>
-                    <a:blip r:embed="rId16" cstate="print">
+                    <a:blip r:embed="rId36" cstate="print">
                       <a:extLst>
                         <a:ext uri="{28A0092B-C50C-407E-A947-70E740481C1C}">
                           <a14:useLocalDpi xmlns:a14="http://schemas.microsoft.com/office/drawing/2010/main" val="0"/>
@@ -10751,9 +11618,9 @@
       </w:pPr>
     </w:p>
     <w:sectPr>
-      <w:headerReference w:type="default" r:id="rId17"/>
-      <w:footerReference w:type="even" r:id="rId18"/>
-      <w:footerReference w:type="default" r:id="rId19"/>
+      <w:headerReference w:type="default" r:id="rId37"/>
+      <w:footerReference w:type="even" r:id="rId38"/>
+      <w:footerReference w:type="default" r:id="rId39"/>
       <w:pgSz w:w="11900" w:h="16840" w:code="9"/>
       <w:pgMar w:top="1701" w:right="851" w:bottom="1134" w:left="1418" w:header="709" w:footer="709" w:gutter="0"/>
       <w:cols w:space="708"/>

</xml_diff>

<commit_message>
use context for states
</commit_message>
<xml_diff>
--- a/Proyecto-MealWeek-Pedro Jesus Cruces Almendro.docx
+++ b/Proyecto-MealWeek-Pedro Jesus Cruces Almendro.docx
@@ -71,7 +71,7 @@
                         <a14:shadowObscured xmlns:a14="http://schemas.microsoft.com/office/drawing/2010/main"/>
                       </a:ext>
                       <a:ext uri="{FAA26D3D-D897-4be2-8F04-BA451C77F1D7}">
-                        <ma14:placeholderFlag xmlns:ma14="http://schemas.microsoft.com/office/mac/drawingml/2011/main" xmlns:w="http://schemas.openxmlformats.org/wordprocessingml/2006/main" xmlns:w10="urn:schemas-microsoft-com:office:word" xmlns:v="urn:schemas-microsoft-com:vml" xmlns:o="urn:schemas-microsoft-com:office:office" xmlns:mv="urn:schemas-microsoft-com:mac:vml" xmlns:mo="http://schemas.microsoft.com/office/mac/office/2008/main" xmlns=""/>
+                        <ma14:placeholderFlag xmlns="" xmlns:mo="http://schemas.microsoft.com/office/mac/office/2008/main" xmlns:mv="urn:schemas-microsoft-com:mac:vml" xmlns:o="urn:schemas-microsoft-com:office:office" xmlns:v="urn:schemas-microsoft-com:vml" xmlns:w10="urn:schemas-microsoft-com:office:word" xmlns:w="http://schemas.openxmlformats.org/wordprocessingml/2006/main" xmlns:ma14="http://schemas.microsoft.com/office/mac/drawingml/2011/main"/>
                       </a:ext>
                     </a:extLst>
                   </pic:spPr>
@@ -159,7 +159,6 @@
           <w:smallCaps/>
         </w:rPr>
       </w:pPr>
-      <w:proofErr w:type="spellStart"/>
       <w:r>
         <w:rPr>
           <w:rStyle w:val="Ttulodellibro"/>
@@ -171,7 +170,6 @@
         </w:rPr>
         <w:t>MealWeek</w:t>
       </w:r>
-      <w:proofErr w:type="spellEnd"/>
       <w:r>
         <w:rPr>
           <w:rStyle w:val="Ttulodellibro"/>
@@ -301,9 +299,19 @@
           <w:sz w:val="24"/>
           <w:szCs w:val="22"/>
         </w:rPr>
-        <w:t xml:space="preserve">: María Del Carmen </w:t>
-      </w:r>
-      <w:proofErr w:type="spellStart"/>
+        <w:t>: María Del Carmen Buenestado Fernández</w:t>
+      </w:r>
+      <w:bookmarkEnd w:id="0"/>
+    </w:p>
+    <w:p>
+      <w:pPr>
+        <w:pStyle w:val="Ttulo1"/>
+        <w:jc w:val="right"/>
+        <w:rPr>
+          <w:rFonts w:cs="Arial"/>
+        </w:rPr>
+      </w:pPr>
+      <w:bookmarkStart w:id="1" w:name="_Toc130987976"/>
       <w:r>
         <w:rPr>
           <w:rFonts w:cs="Arial"/>
@@ -312,9 +320,8 @@
           <w:sz w:val="24"/>
           <w:szCs w:val="22"/>
         </w:rPr>
-        <w:t>Buenestado</w:t>
-      </w:r>
-      <w:proofErr w:type="spellEnd"/>
+        <w:t>autor</w:t>
+      </w:r>
       <w:r>
         <w:rPr>
           <w:rFonts w:cs="Arial"/>
@@ -323,37 +330,6 @@
           <w:sz w:val="24"/>
           <w:szCs w:val="22"/>
         </w:rPr>
-        <w:t xml:space="preserve"> Fernández</w:t>
-      </w:r>
-      <w:bookmarkEnd w:id="0"/>
-    </w:p>
-    <w:p>
-      <w:pPr>
-        <w:pStyle w:val="Ttulo1"/>
-        <w:jc w:val="right"/>
-        <w:rPr>
-          <w:rFonts w:cs="Arial"/>
-        </w:rPr>
-      </w:pPr>
-      <w:bookmarkStart w:id="1" w:name="_Toc130987976"/>
-      <w:r>
-        <w:rPr>
-          <w:rFonts w:cs="Arial"/>
-          <w:bCs/>
-          <w:smallCaps/>
-          <w:sz w:val="24"/>
-          <w:szCs w:val="22"/>
-        </w:rPr>
-        <w:t>autor</w:t>
-      </w:r>
-      <w:r>
-        <w:rPr>
-          <w:rFonts w:cs="Arial"/>
-          <w:bCs/>
-          <w:smallCaps/>
-          <w:sz w:val="24"/>
-          <w:szCs w:val="22"/>
-        </w:rPr>
         <w:t>: Pedro Jesús Cruces Almendro</w:t>
       </w:r>
       <w:bookmarkStart w:id="2" w:name="_Toc37503039"/>
@@ -379,7 +355,6 @@
           <w:rFonts w:cs="Arial"/>
         </w:rPr>
       </w:pPr>
-      <w:proofErr w:type="spellStart"/>
       <w:r>
         <w:rPr>
           <w:rFonts w:cs="Arial"/>
@@ -387,7 +362,6 @@
         <w:lastRenderedPageBreak/>
         <w:t>Abstract</w:t>
       </w:r>
-      <w:proofErr w:type="spellEnd"/>
     </w:p>
     <w:p>
       <w:pPr>
@@ -402,21 +376,7 @@
         <w:rPr>
           <w:rFonts w:cs="Arial"/>
         </w:rPr>
-        <w:t>«</w:t>
-      </w:r>
-      <w:proofErr w:type="spellStart"/>
-      <w:r>
-        <w:rPr>
-          <w:rFonts w:cs="Arial"/>
-        </w:rPr>
-        <w:t>MealWeek</w:t>
-      </w:r>
-      <w:proofErr w:type="spellEnd"/>
-      <w:r>
-        <w:rPr>
-          <w:rFonts w:cs="Arial"/>
-        </w:rPr>
-        <w:t>» consiste en la realización de un sitio web con el que poder administrar y planificar todos los almuerzos y cenas que se realizan durante una semana. Se expondrán todos los requisitos previos necesarios para su desarrollo, así como detalles relevantes que tengas que ver con su proceso de creación. Además, se detallarán todo lo relevante a los tipos de usuarios y las distintas funcionalidades que poseerán y todo el uso de tecnologías necesarias para la construcción de la web.</w:t>
+        <w:t>«MealWeek» consiste en la realización de un sitio web con el que poder administrar y planificar todos los almuerzos y cenas que se realizan durante una semana. Se expondrán todos los requisitos previos necesarios para su desarrollo, así como detalles relevantes que tengas que ver con su proceso de creación. Además, se detallarán todo lo relevante a los tipos de usuarios y las distintas funcionalidades que poseerán y todo el uso de tecnologías necesarias para la construcción de la web.</w:t>
       </w:r>
     </w:p>
     <w:p>
@@ -429,21 +389,7 @@
         <w:rPr>
           <w:lang w:val="en-US"/>
         </w:rPr>
-        <w:t>The «</w:t>
-      </w:r>
-      <w:proofErr w:type="spellStart"/>
-      <w:r>
-        <w:rPr>
-          <w:lang w:val="en-US"/>
-        </w:rPr>
-        <w:t>MealWeek</w:t>
-      </w:r>
-      <w:proofErr w:type="spellEnd"/>
-      <w:r>
-        <w:rPr>
-          <w:lang w:val="en-US"/>
-        </w:rPr>
-        <w:t>» project consists in the creation of a website to manage and plan all lunches and dinners that take place during a week. All the necessary prerequisites for its development will be presented, as well as relevant details that have to do with its creation process. In addition, everything relevant to the types of users and the different functionalities they will have</w:t>
+        <w:t>The «MealWeek» project consists in the creation of a website to manage and plan all lunches and dinners that take place during a week. All the necessary prerequisites for its development will be presented, as well as relevant details that have to do with its creation process. In addition, everything relevant to the types of users and the different functionalities they will have</w:t>
       </w:r>
       <w:r>
         <w:rPr>
@@ -3788,7 +3734,6 @@
           <w:numId w:val="27"/>
         </w:numPr>
       </w:pPr>
-      <w:proofErr w:type="spellStart"/>
       <w:r>
         <w:rPr>
           <w:b/>
@@ -3796,38 +3741,17 @@
           <w:i/>
           <w:iCs/>
         </w:rPr>
-        <w:t>Planing</w:t>
-      </w:r>
-      <w:proofErr w:type="spellEnd"/>
-      <w:r>
-        <w:rPr>
-          <w:b/>
-          <w:bCs/>
-          <w:i/>
-          <w:iCs/>
-        </w:rPr>
+        <w:t>Planing Board</w:t>
+      </w:r>
+      <w:r>
+        <w:t xml:space="preserve">: en </w:t>
+      </w:r>
+      <w:r>
+        <w:t>este</w:t>
+      </w:r>
+      <w:r>
         <w:t xml:space="preserve"> </w:t>
       </w:r>
-      <w:proofErr w:type="spellStart"/>
-      <w:r>
-        <w:rPr>
-          <w:b/>
-          <w:bCs/>
-          <w:i/>
-          <w:iCs/>
-        </w:rPr>
-        <w:t>Board</w:t>
-      </w:r>
-      <w:proofErr w:type="spellEnd"/>
-      <w:r>
-        <w:t xml:space="preserve">: en </w:t>
-      </w:r>
-      <w:r>
-        <w:t>este</w:t>
-      </w:r>
-      <w:r>
-        <w:t xml:space="preserve"> </w:t>
-      </w:r>
       <w:r>
         <w:t>componente</w:t>
       </w:r>
@@ -3850,15 +3774,7 @@
         <w:t>.</w:t>
       </w:r>
       <w:r>
-        <w:t xml:space="preserve"> También podrá almacenar el </w:t>
-      </w:r>
-      <w:proofErr w:type="spellStart"/>
-      <w:r>
-        <w:t>planning</w:t>
-      </w:r>
-      <w:proofErr w:type="spellEnd"/>
-      <w:r>
-        <w:t xml:space="preserve"> en la web, en caso de que le haya gustado, para poder recuperarlo cuando desee.</w:t>
+        <w:t xml:space="preserve"> También podrá almacenar el planning en la web, en caso de que le haya gustado, para poder recuperarlo cuando desee.</w:t>
       </w:r>
     </w:p>
     <w:p>
@@ -3876,7 +3792,6 @@
         </w:rPr>
         <w:t xml:space="preserve">Editor del </w:t>
       </w:r>
-      <w:proofErr w:type="spellStart"/>
       <w:r>
         <w:rPr>
           <w:b/>
@@ -3886,11 +3801,9 @@
         </w:rPr>
         <w:t>Planning</w:t>
       </w:r>
-      <w:proofErr w:type="spellEnd"/>
       <w:r>
         <w:t xml:space="preserve">: desde el editor, podrá construir el </w:t>
       </w:r>
-      <w:proofErr w:type="spellStart"/>
       <w:r>
         <w:rPr>
           <w:i/>
@@ -3898,7 +3811,6 @@
         </w:rPr>
         <w:t>planning</w:t>
       </w:r>
-      <w:proofErr w:type="spellEnd"/>
       <w:r>
         <w:t xml:space="preserve"> semanal</w:t>
       </w:r>
@@ -3923,7 +3835,6 @@
       <w:r>
         <w:t xml:space="preserve">generar un </w:t>
       </w:r>
-      <w:proofErr w:type="spellStart"/>
       <w:r>
         <w:rPr>
           <w:i/>
@@ -3931,7 +3842,6 @@
         </w:rPr>
         <w:t>planning</w:t>
       </w:r>
-      <w:proofErr w:type="spellEnd"/>
       <w:r>
         <w:t xml:space="preserve"> aleatorio de comidas según las comidas que tenga.</w:t>
       </w:r>
@@ -3949,27 +3859,10 @@
           <w:b/>
           <w:bCs/>
         </w:rPr>
-        <w:t xml:space="preserve">Mis </w:t>
-      </w:r>
-      <w:proofErr w:type="spellStart"/>
-      <w:r>
-        <w:rPr>
-          <w:b/>
-          <w:bCs/>
-        </w:rPr>
-        <w:t>Plannings</w:t>
-      </w:r>
-      <w:proofErr w:type="spellEnd"/>
-      <w:r>
-        <w:t xml:space="preserve">: sección en donde se guardarán todos los </w:t>
-      </w:r>
-      <w:proofErr w:type="spellStart"/>
-      <w:r>
-        <w:t>plannings</w:t>
-      </w:r>
-      <w:proofErr w:type="spellEnd"/>
-      <w:r>
-        <w:t xml:space="preserve"> que quiera el usuario</w:t>
+        <w:t>Mis Plannings</w:t>
+      </w:r>
+      <w:r>
+        <w:t>: sección en donde se guardarán todos los plannings que quiera el usuario</w:t>
       </w:r>
       <w:r>
         <w:t xml:space="preserve"> y donde podrá recuperarlos</w:t>
@@ -4071,75 +3964,27 @@
           <w:rFonts w:cs="Arial"/>
           <w:lang w:val="es-ES" w:eastAsia="en-US"/>
         </w:rPr>
-        <w:t>«</w:t>
-      </w:r>
-      <w:proofErr w:type="spellStart"/>
+        <w:t>«env»</w:t>
+      </w:r>
+      <w:r>
+        <w:t xml:space="preserve">, que procuraremos de incluir en el </w:t>
+      </w:r>
       <w:r>
         <w:rPr>
           <w:rFonts w:cs="Arial"/>
           <w:lang w:val="es-ES" w:eastAsia="en-US"/>
         </w:rPr>
-        <w:t>env</w:t>
-      </w:r>
-      <w:proofErr w:type="spellEnd"/>
+        <w:t>«gitignore»</w:t>
+      </w:r>
+      <w:r>
+        <w:t xml:space="preserve"> para evitar que se filtren con la subida al repositorio de </w:t>
+      </w:r>
       <w:r>
         <w:rPr>
           <w:rFonts w:cs="Arial"/>
           <w:lang w:val="es-ES" w:eastAsia="en-US"/>
         </w:rPr>
-        <w:t>»</w:t>
-      </w:r>
-      <w:r>
-        <w:t xml:space="preserve">, que procuraremos de incluir en el </w:t>
-      </w:r>
-      <w:r>
-        <w:rPr>
-          <w:rFonts w:cs="Arial"/>
-          <w:lang w:val="es-ES" w:eastAsia="en-US"/>
-        </w:rPr>
-        <w:t>«</w:t>
-      </w:r>
-      <w:proofErr w:type="spellStart"/>
-      <w:r>
-        <w:rPr>
-          <w:rFonts w:cs="Arial"/>
-          <w:lang w:val="es-ES" w:eastAsia="en-US"/>
-        </w:rPr>
-        <w:t>gitignore</w:t>
-      </w:r>
-      <w:proofErr w:type="spellEnd"/>
-      <w:r>
-        <w:rPr>
-          <w:rFonts w:cs="Arial"/>
-          <w:lang w:val="es-ES" w:eastAsia="en-US"/>
-        </w:rPr>
-        <w:t>»</w:t>
-      </w:r>
-      <w:r>
-        <w:t xml:space="preserve"> para evitar que se filtren con la subida al repositorio de </w:t>
-      </w:r>
-      <w:r>
-        <w:rPr>
-          <w:rFonts w:cs="Arial"/>
-          <w:lang w:val="es-ES" w:eastAsia="en-US"/>
-        </w:rPr>
-        <w:t>«</w:t>
-      </w:r>
-      <w:proofErr w:type="spellStart"/>
-      <w:r>
-        <w:rPr>
-          <w:rFonts w:cs="Arial"/>
-          <w:lang w:val="es-ES" w:eastAsia="en-US"/>
-        </w:rPr>
-        <w:t>Github</w:t>
-      </w:r>
-      <w:proofErr w:type="spellEnd"/>
-      <w:r>
-        <w:rPr>
-          <w:rFonts w:cs="Arial"/>
-          <w:lang w:val="es-ES" w:eastAsia="en-US"/>
-        </w:rPr>
-        <w:t>»</w:t>
+        <w:t>«Github»</w:t>
       </w:r>
       <w:r>
         <w:t>.</w:t>
@@ -4219,21 +4064,8 @@
         </w:numPr>
       </w:pPr>
       <w:r>
-        <w:t xml:space="preserve">Memoria </w:t>
-      </w:r>
-      <w:proofErr w:type="spellStart"/>
-      <w:r>
-        <w:t>Ram</w:t>
-      </w:r>
-      <w:proofErr w:type="spellEnd"/>
-      <w:r>
-        <w:t xml:space="preserve">: 2 módulos de 8Gb Crucial </w:t>
-      </w:r>
-      <w:proofErr w:type="spellStart"/>
-      <w:r>
-        <w:t>Ballistix</w:t>
-      </w:r>
-      <w:proofErr w:type="spellEnd"/>
+        <w:t>Memoria Ram: 2 módulos de 8Gb Crucial Ballistix</w:t>
+      </w:r>
     </w:p>
     <w:p>
       <w:pPr>
@@ -4256,15 +4088,7 @@
         </w:numPr>
       </w:pPr>
       <w:r>
-        <w:t xml:space="preserve">Placa base: B550 </w:t>
-      </w:r>
-      <w:proofErr w:type="spellStart"/>
-      <w:r>
-        <w:t>Aorus</w:t>
-      </w:r>
-      <w:proofErr w:type="spellEnd"/>
-      <w:r>
-        <w:t xml:space="preserve"> Elite V2</w:t>
+        <w:t>Placa base: B550 Aorus Elite V2</w:t>
       </w:r>
     </w:p>
     <w:p>
@@ -4277,15 +4101,7 @@
       </w:pPr>
       <w:r>
         <w:lastRenderedPageBreak/>
-        <w:t xml:space="preserve">Almacenamiento: Western Digital Blue SN550 SSD 1Tb con interfaz </w:t>
-      </w:r>
-      <w:proofErr w:type="spellStart"/>
-      <w:r>
-        <w:t>NVMe</w:t>
-      </w:r>
-      <w:proofErr w:type="spellEnd"/>
-      <w:r>
-        <w:t xml:space="preserve"> M.2</w:t>
+        <w:t>Almacenamiento: Western Digital Blue SN550 SSD 1Tb con interfaz NVMe M.2</w:t>
       </w:r>
     </w:p>
     <w:p>
@@ -4297,23 +4113,7 @@
         </w:numPr>
       </w:pPr>
       <w:r>
-        <w:t xml:space="preserve">Fuente de alimentación: </w:t>
-      </w:r>
-      <w:proofErr w:type="spellStart"/>
-      <w:r>
-        <w:t>Tacens</w:t>
-      </w:r>
-      <w:proofErr w:type="spellEnd"/>
-      <w:r>
-        <w:t xml:space="preserve"> </w:t>
-      </w:r>
-      <w:proofErr w:type="spellStart"/>
-      <w:r>
-        <w:t>Radix</w:t>
-      </w:r>
-      <w:proofErr w:type="spellEnd"/>
-      <w:r>
-        <w:t xml:space="preserve"> VII AG 600W</w:t>
+        <w:t>Fuente de alimentación: Tacens Radix VII AG 600W</w:t>
       </w:r>
     </w:p>
     <w:p>
@@ -4343,30 +4143,8 @@
         <w:rPr>
           <w:lang w:val="en-US"/>
         </w:rPr>
-        <w:t xml:space="preserve">Monitor: AOC Gaming 24G2U 24" LED IPS </w:t>
-      </w:r>
-      <w:proofErr w:type="spellStart"/>
-      <w:r>
-        <w:rPr>
-          <w:lang w:val="en-US"/>
-        </w:rPr>
-        <w:t>FullHD</w:t>
-      </w:r>
-      <w:proofErr w:type="spellEnd"/>
-      <w:r>
-        <w:rPr>
-          <w:lang w:val="en-US"/>
-        </w:rPr>
-        <w:t xml:space="preserve"> 144Hz </w:t>
-      </w:r>
-      <w:proofErr w:type="spellStart"/>
-      <w:r>
-        <w:rPr>
-          <w:lang w:val="en-US"/>
-        </w:rPr>
-        <w:t>FreeSync</w:t>
-      </w:r>
-      <w:proofErr w:type="spellEnd"/>
+        <w:t>Monitor: AOC Gaming 24G2U 24" LED IPS FullHD 144Hz FreeSync</w:t>
+      </w:r>
     </w:p>
     <w:p>
       <w:pPr>
@@ -4389,15 +4167,7 @@
         </w:numPr>
       </w:pPr>
       <w:r>
-        <w:t xml:space="preserve">Teclado: Mars </w:t>
-      </w:r>
-      <w:proofErr w:type="spellStart"/>
-      <w:r>
-        <w:t>Gaming</w:t>
-      </w:r>
-      <w:proofErr w:type="spellEnd"/>
-      <w:r>
-        <w:t xml:space="preserve"> MK220</w:t>
+        <w:t>Teclado: Mars Gaming MK220</w:t>
       </w:r>
     </w:p>
     <w:p/>
@@ -4494,15 +4264,7 @@
         </w:drawing>
       </w:r>
       <w:r>
-        <w:t xml:space="preserve">En cuanto al software, deberemos de utilizar un IDE para la escritura y control del código como es “Visual Studio </w:t>
-      </w:r>
-      <w:proofErr w:type="spellStart"/>
-      <w:r>
-        <w:t>Code</w:t>
-      </w:r>
-      <w:proofErr w:type="spellEnd"/>
-      <w:r>
-        <w:t xml:space="preserve">”. En este IDE, podremos instalar diferentes extensiones que nos ayudarán en el progreso de </w:t>
+        <w:t xml:space="preserve">En cuanto al software, deberemos de utilizar un IDE para la escritura y control del código como es “Visual Studio Code”. En este IDE, podremos instalar diferentes extensiones que nos ayudarán en el progreso de </w:t>
       </w:r>
       <w:r>
         <w:t>desarrollo</w:t>
@@ -4584,25 +4346,8 @@
         </w:drawing>
       </w:r>
       <w:r>
-        <w:t>Necesitaremos de un control de versiones y documentación con el que poder llevar un control del software que vayamos produciendo. Para ello usaremos “Git” con el que podremos mantener este control mediante un repositorio en su sitio web “</w:t>
-      </w:r>
-      <w:proofErr w:type="spellStart"/>
-      <w:r>
-        <w:t>Github</w:t>
-      </w:r>
-      <w:proofErr w:type="spellEnd"/>
-      <w:r>
-        <w:t xml:space="preserve">” y que podremos conectar fácilmente con nuestro IDE “Visual Studio </w:t>
-      </w:r>
-      <w:proofErr w:type="spellStart"/>
-      <w:r>
-        <w:t>Code</w:t>
-      </w:r>
-      <w:proofErr w:type="spellEnd"/>
-      <w:r>
-        <w:t xml:space="preserve">”. Así desde el propio IDE, podremos realizar los </w:t>
-      </w:r>
-      <w:proofErr w:type="spellStart"/>
+        <w:t xml:space="preserve">Necesitaremos de un control de versiones y documentación con el que poder llevar un control del software que vayamos produciendo. Para ello usaremos “Git” con el que podremos mantener este control mediante un repositorio en su sitio web “Github” y que podremos conectar fácilmente con nuestro IDE “Visual Studio Code”. Así desde el propio IDE, podremos realizar los </w:t>
+      </w:r>
       <w:r>
         <w:rPr>
           <w:i/>
@@ -4610,7 +4355,6 @@
         </w:rPr>
         <w:t>commit</w:t>
       </w:r>
-      <w:proofErr w:type="spellEnd"/>
       <w:r>
         <w:t xml:space="preserve"> que irán actualizando nuestro proyecto y podremos ver todos los cambios que han ido sucediendo </w:t>
       </w:r>
@@ -4874,15 +4618,7 @@
         </w:drawing>
       </w:r>
       <w:r>
-        <w:t xml:space="preserve">Para la edición y retoque gráfico de imágenes, logos y diferentes iconos, haremos uso de “Adobe Photoshop” y de “Adobe </w:t>
-      </w:r>
-      <w:proofErr w:type="spellStart"/>
-      <w:r>
-        <w:t>Illustrator</w:t>
-      </w:r>
-      <w:proofErr w:type="spellEnd"/>
-      <w:r>
-        <w:t>”. Con el primero podremos modificar perfectamente cualquier imagen y adecuarla al formato web, y con el segundo, podremos modificar cualquier logo e icono que vayamos a utilizar, mediante vectores de una forma sencilla.</w:t>
+        <w:t>Para la edición y retoque gráfico de imágenes, logos y diferentes iconos, haremos uso de “Adobe Photoshop” y de “Adobe Illustrator”. Con el primero podremos modificar perfectamente cualquier imagen y adecuarla al formato web, y con el segundo, podremos modificar cualquier logo e icono que vayamos a utilizar, mediante vectores de una forma sencilla.</w:t>
       </w:r>
     </w:p>
     <w:p/>
@@ -5034,7 +4770,6 @@
       <w:r>
         <w:t xml:space="preserve">Respecto a las tecnologías a usar en el código, nos decantaremos por el </w:t>
       </w:r>
-      <w:proofErr w:type="spellStart"/>
       <w:r>
         <w:rPr>
           <w:i/>
@@ -5042,17 +4777,8 @@
         </w:rPr>
         <w:t>framework</w:t>
       </w:r>
-      <w:proofErr w:type="spellEnd"/>
-      <w:r>
-        <w:t xml:space="preserve"> </w:t>
-      </w:r>
-      <w:proofErr w:type="spellStart"/>
-      <w:r>
-        <w:t>React</w:t>
-      </w:r>
-      <w:proofErr w:type="spellEnd"/>
-      <w:r>
-        <w:t xml:space="preserve">, ya que nos permitirá crear una página web dinámica mediante componentes que serán fácilmente mantenibles y actualizables. También usaremos CSS </w:t>
+      <w:r>
+        <w:t xml:space="preserve"> React, ya que nos permitirá crear una página web dinámica mediante componentes que serán fácilmente mantenibles y actualizables. También usaremos CSS </w:t>
       </w:r>
       <w:r>
         <w:rPr>
@@ -5071,7 +4797,6 @@
       <w:r>
         <w:t xml:space="preserve"> y </w:t>
       </w:r>
-      <w:proofErr w:type="spellStart"/>
       <w:r>
         <w:rPr>
           <w:i/>
@@ -5086,15 +4811,12 @@
         </w:rPr>
         <w:t>rid</w:t>
       </w:r>
-      <w:proofErr w:type="spellEnd"/>
       <w:r>
         <w:t xml:space="preserve"> para maquetar el sitio web, y varias dependencias que nos ayudarán con la escritura del código como “</w:t>
       </w:r>
-      <w:proofErr w:type="spellStart"/>
       <w:r>
         <w:t>JsPDF</w:t>
       </w:r>
-      <w:proofErr w:type="spellEnd"/>
       <w:r>
         <w:t>”</w:t>
       </w:r>
@@ -5275,70 +4997,14 @@
         </w:rPr>
         <w:t>En esta etapa, ya dispondremos tanto de la API como de una vista básica de la web con la que podremos comenzar a escribir todo el código, que relacionará la web con la base de datos y con las que podremos cumplir con los principios CRUD (</w:t>
       </w:r>
-      <w:proofErr w:type="spellStart"/>
       <w:r>
         <w:rPr>
           <w:i/>
           <w:iCs/>
           <w:lang w:eastAsia="en-US"/>
         </w:rPr>
-        <w:t>Create</w:t>
-      </w:r>
-      <w:proofErr w:type="spellEnd"/>
-      <w:r>
-        <w:rPr>
-          <w:i/>
-          <w:iCs/>
-          <w:lang w:eastAsia="en-US"/>
-        </w:rPr>
-        <w:t xml:space="preserve"> </w:t>
-      </w:r>
-      <w:proofErr w:type="spellStart"/>
-      <w:r>
-        <w:rPr>
-          <w:i/>
-          <w:iCs/>
-          <w:lang w:eastAsia="en-US"/>
-        </w:rPr>
-        <w:t>Read</w:t>
-      </w:r>
-      <w:proofErr w:type="spellEnd"/>
-      <w:r>
-        <w:rPr>
-          <w:i/>
-          <w:iCs/>
-          <w:lang w:eastAsia="en-US"/>
-        </w:rPr>
-        <w:t xml:space="preserve"> </w:t>
-      </w:r>
-      <w:proofErr w:type="spellStart"/>
-      <w:r>
-        <w:rPr>
-          <w:i/>
-          <w:iCs/>
-          <w:lang w:eastAsia="en-US"/>
-        </w:rPr>
-        <w:t>Update</w:t>
-      </w:r>
-      <w:proofErr w:type="spellEnd"/>
-      <w:r>
-        <w:rPr>
-          <w:i/>
-          <w:iCs/>
-          <w:lang w:eastAsia="en-US"/>
-        </w:rPr>
-        <w:t xml:space="preserve"> </w:t>
-      </w:r>
-      <w:proofErr w:type="spellStart"/>
-      <w:r>
-        <w:rPr>
-          <w:i/>
-          <w:iCs/>
-          <w:lang w:eastAsia="en-US"/>
-        </w:rPr>
-        <w:t>Delete</w:t>
-      </w:r>
-      <w:proofErr w:type="spellEnd"/>
+        <w:t>Create Read Update Delete</w:t>
+      </w:r>
       <w:r>
         <w:rPr>
           <w:lang w:eastAsia="en-US"/>
@@ -5519,7 +5185,6 @@
       <w:r>
         <w:t xml:space="preserve">Permitir que cada usuario disponga de una sección donde podrá consultar </w:t>
       </w:r>
-      <w:proofErr w:type="spellStart"/>
       <w:r>
         <w:rPr>
           <w:i/>
@@ -5527,7 +5192,6 @@
         </w:rPr>
         <w:t>plannings</w:t>
       </w:r>
-      <w:proofErr w:type="spellEnd"/>
       <w:r>
         <w:t xml:space="preserve"> que le haya gustado y que desee repetir.</w:t>
       </w:r>
@@ -5624,6 +5288,9 @@
         </w:rPr>
       </w:pPr>
       <w:r>
+        <w:rPr>
+          <w:noProof/>
+        </w:rPr>
         <w:drawing>
           <wp:anchor distT="0" distB="0" distL="114300" distR="114300" simplePos="0" relativeHeight="251667456" behindDoc="0" locked="0" layoutInCell="1" allowOverlap="1" wp14:anchorId="1B571811" wp14:editId="68F04DC3">
             <wp:simplePos x="0" y="0"/>
@@ -5702,6 +5369,9 @@
         </w:rPr>
       </w:pPr>
       <w:r>
+        <w:rPr>
+          <w:noProof/>
+        </w:rPr>
         <w:drawing>
           <wp:anchor distT="0" distB="0" distL="114300" distR="114300" simplePos="0" relativeHeight="251668480" behindDoc="0" locked="0" layoutInCell="1" allowOverlap="1" wp14:anchorId="5EDEEE76" wp14:editId="49E3C4A5">
             <wp:simplePos x="0" y="0"/>
@@ -5759,6 +5429,9 @@
         </w:drawing>
       </w:r>
       <w:r>
+        <w:rPr>
+          <w:noProof/>
+        </w:rPr>
         <w:drawing>
           <wp:anchor distT="0" distB="0" distL="114300" distR="114300" simplePos="0" relativeHeight="251669504" behindDoc="0" locked="0" layoutInCell="1" allowOverlap="1" wp14:anchorId="0BCE9B6C" wp14:editId="72435028">
             <wp:simplePos x="0" y="0"/>
@@ -5832,16 +5505,8 @@
         <w:rPr>
           <w:lang w:val="es-ES" w:eastAsia="en-US"/>
         </w:rPr>
-        <w:t xml:space="preserve">Titan </w:t>
-      </w:r>
-      <w:proofErr w:type="spellStart"/>
-      <w:r>
-        <w:rPr>
-          <w:lang w:val="es-ES" w:eastAsia="en-US"/>
-        </w:rPr>
-        <w:t>One</w:t>
-      </w:r>
-      <w:proofErr w:type="spellEnd"/>
+        <w:t>Titan One</w:t>
+      </w:r>
       <w:r>
         <w:rPr>
           <w:rFonts w:cs="Arial"/>
@@ -5949,7 +5614,6 @@
         </w:rPr>
         <w:t xml:space="preserve">Continuando con el diseño, para los </w:t>
       </w:r>
-      <w:proofErr w:type="spellStart"/>
       <w:r>
         <w:rPr>
           <w:rFonts w:cs="Arial"/>
@@ -5959,93 +5623,47 @@
         </w:rPr>
         <w:t>headers</w:t>
       </w:r>
-      <w:proofErr w:type="spellEnd"/>
       <w:r>
         <w:rPr>
           <w:rFonts w:cs="Arial"/>
           <w:lang w:val="es-ES" w:eastAsia="en-US"/>
         </w:rPr>
-        <w:t xml:space="preserve"> usaremos la misma fuente del logo, para el texto general usaremos la fuente «</w:t>
-      </w:r>
-      <w:proofErr w:type="spellStart"/>
+        <w:t xml:space="preserve"> usaremos la misma fuente del logo, para el texto general usaremos la fuente «Itim» y para algunos textos especiales, como los días de la semana de la planificación, usaremos la fuente «Architects Daughter»</w:t>
+      </w:r>
       <w:r>
         <w:rPr>
           <w:rFonts w:cs="Arial"/>
           <w:lang w:val="es-ES" w:eastAsia="en-US"/>
         </w:rPr>
-        <w:t>Itim</w:t>
-      </w:r>
-      <w:proofErr w:type="spellEnd"/>
-      <w:r>
+        <w:t>.</w:t>
+      </w:r>
+    </w:p>
+    <w:p>
+      <w:pPr>
         <w:rPr>
           <w:rFonts w:cs="Arial"/>
           <w:lang w:val="es-ES" w:eastAsia="en-US"/>
         </w:rPr>
-        <w:t>» y para algunos textos especiales, como los días de la semana de la planificación, usaremos la fuente «</w:t>
-      </w:r>
-      <w:proofErr w:type="spellStart"/>
+      </w:pPr>
       <w:r>
         <w:rPr>
           <w:rFonts w:cs="Arial"/>
           <w:lang w:val="es-ES" w:eastAsia="en-US"/>
         </w:rPr>
-        <w:t>Architects</w:t>
-      </w:r>
-      <w:proofErr w:type="spellEnd"/>
-      <w:r>
+        <w:t>Lo mejor para la instalación de las fuentes es convertir exclusivamente las variantes que nos interese al formato web WOFF2. Este formato, es la opción más óptima para cargar las fuentes a nuestro sitio web sin que tengamos que sufrir grandes tiempos de espera y sin tener que depender que el usuario disponga de las fuentes elegidas ya instaladas en su equipo o dispositivo.</w:t>
+      </w:r>
+    </w:p>
+    <w:p>
+      <w:pPr>
         <w:rPr>
           <w:rFonts w:cs="Arial"/>
           <w:lang w:val="es-ES" w:eastAsia="en-US"/>
         </w:rPr>
-        <w:t xml:space="preserve"> </w:t>
-      </w:r>
-      <w:proofErr w:type="spellStart"/>
-      <w:r>
-        <w:rPr>
-          <w:rFonts w:cs="Arial"/>
-          <w:lang w:val="es-ES" w:eastAsia="en-US"/>
-        </w:rPr>
-        <w:t>Daughter</w:t>
-      </w:r>
-      <w:proofErr w:type="spellEnd"/>
-      <w:r>
-        <w:rPr>
-          <w:rFonts w:cs="Arial"/>
-          <w:lang w:val="es-ES" w:eastAsia="en-US"/>
-        </w:rPr>
-        <w:t>»</w:t>
-      </w:r>
-      <w:r>
-        <w:rPr>
-          <w:rFonts w:cs="Arial"/>
-          <w:lang w:val="es-ES" w:eastAsia="en-US"/>
-        </w:rPr>
-        <w:t>.</w:t>
-      </w:r>
-    </w:p>
-    <w:p>
-      <w:pPr>
-        <w:rPr>
-          <w:rFonts w:cs="Arial"/>
-          <w:lang w:val="es-ES" w:eastAsia="en-US"/>
-        </w:rPr>
-      </w:pPr>
-      <w:r>
-        <w:rPr>
-          <w:rFonts w:cs="Arial"/>
-          <w:lang w:val="es-ES" w:eastAsia="en-US"/>
-        </w:rPr>
-        <w:t>Lo mejor para la instalación de las fuentes es convertir exclusivamente las variantes que nos interese al formato web WOFF2. Este formato, es la opción más óptima para cargar las fuentes a nuestro sitio web sin que tengamos que sufrir grandes tiempos de espera y sin tener que depender que el usuario disponga de las fuentes elegidas ya instaladas en su equipo o dispositivo.</w:t>
-      </w:r>
-    </w:p>
-    <w:p>
-      <w:pPr>
-        <w:rPr>
-          <w:rFonts w:cs="Arial"/>
-          <w:lang w:val="es-ES" w:eastAsia="en-US"/>
-        </w:rPr>
-      </w:pPr>
-      <w:r>
+      </w:pPr>
+      <w:r>
+        <w:rPr>
+          <w:noProof/>
+        </w:rPr>
         <w:drawing>
           <wp:anchor distT="0" distB="0" distL="114300" distR="114300" simplePos="0" relativeHeight="251670528" behindDoc="0" locked="0" layoutInCell="1" allowOverlap="1" wp14:anchorId="35149315" wp14:editId="129D5C65">
             <wp:simplePos x="0" y="0"/>
@@ -6173,7 +5791,6 @@
         </w:rPr>
         <w:t xml:space="preserve"> </w:t>
       </w:r>
-      <w:proofErr w:type="spellStart"/>
       <w:r>
         <w:rPr>
           <w:rFonts w:cs="Arial"/>
@@ -6183,7 +5800,6 @@
         </w:rPr>
         <w:t>modals</w:t>
       </w:r>
-      <w:proofErr w:type="spellEnd"/>
       <w:r>
         <w:rPr>
           <w:rFonts w:cs="Arial"/>
@@ -6334,6 +5950,7 @@
       <w:r>
         <w:rPr>
           <w:rFonts w:cs="Arial"/>
+          <w:noProof/>
           <w:lang w:val="es-ES" w:eastAsia="en-US"/>
         </w:rPr>
         <w:drawing>
@@ -6478,7 +6095,6 @@
       <w:r>
         <w:t xml:space="preserve"> planteada, necesitamos establecer que tipos de tecnologías vamos a usar para la construcción de todo el sitio web. Teniendo en cuenta que vamos a utilizar tecnologías de </w:t>
       </w:r>
-      <w:proofErr w:type="spellStart"/>
       <w:r>
         <w:rPr>
           <w:i/>
@@ -6486,7 +6102,6 @@
         </w:rPr>
         <w:t>front-end</w:t>
       </w:r>
-      <w:proofErr w:type="spellEnd"/>
       <w:r>
         <w:t xml:space="preserve"> para todo el control del diseño y del cliente, y de </w:t>
       </w:r>
@@ -6495,165 +6110,142 @@
           <w:i/>
           <w:iCs/>
         </w:rPr>
-        <w:t>back-</w:t>
-      </w:r>
-      <w:proofErr w:type="spellStart"/>
+        <w:t>back-end</w:t>
+      </w:r>
+      <w:r>
+        <w:t xml:space="preserve"> para la creación y uso que gestione la base de datos, una de las soluciones más adecuadas sería </w:t>
+      </w:r>
+      <w:r>
+        <w:rPr>
+          <w:rFonts w:cs="Arial"/>
+        </w:rPr>
+        <w:t>«</w:t>
+      </w:r>
+      <w:r>
+        <w:t>Next.JS</w:t>
+      </w:r>
+      <w:r>
+        <w:rPr>
+          <w:rFonts w:cs="Arial"/>
+        </w:rPr>
+        <w:t>»</w:t>
+      </w:r>
+      <w:r>
+        <w:t xml:space="preserve">. </w:t>
+      </w:r>
+    </w:p>
+    <w:p>
+      <w:pPr>
+        <w:rPr>
+          <w:lang w:val="en-US"/>
+        </w:rPr>
+      </w:pPr>
+    </w:p>
+    <w:p>
+      <w:r>
+        <w:rPr>
+          <w:rFonts w:cs="Arial"/>
+        </w:rPr>
+        <w:lastRenderedPageBreak/>
+        <w:t>«</w:t>
+      </w:r>
+      <w:r>
+        <w:t>Next.JS</w:t>
+      </w:r>
+      <w:r>
+        <w:rPr>
+          <w:rFonts w:cs="Arial"/>
+        </w:rPr>
+        <w:t>»</w:t>
+      </w:r>
+      <w:r>
+        <w:t xml:space="preserve"> es un </w:t>
+      </w:r>
       <w:r>
         <w:rPr>
           <w:i/>
           <w:iCs/>
         </w:rPr>
-        <w:t>end</w:t>
-      </w:r>
-      <w:proofErr w:type="spellEnd"/>
-      <w:r>
-        <w:t xml:space="preserve"> para la creación y uso que gestione la base de datos, una de las soluciones más adecuadas sería </w:t>
-      </w:r>
-      <w:r>
-        <w:rPr>
-          <w:rFonts w:cs="Arial"/>
-        </w:rPr>
-        <w:t>«</w:t>
-      </w:r>
-      <w:r>
-        <w:t>Next.JS</w:t>
-      </w:r>
-      <w:r>
-        <w:rPr>
-          <w:rFonts w:cs="Arial"/>
-        </w:rPr>
-        <w:t>»</w:t>
-      </w:r>
-      <w:r>
-        <w:t xml:space="preserve">. </w:t>
-      </w:r>
-    </w:p>
-    <w:p>
-      <w:pPr>
-        <w:rPr>
-          <w:lang w:val="en-US"/>
-        </w:rPr>
-      </w:pPr>
-    </w:p>
-    <w:p>
-      <w:r>
-        <w:rPr>
-          <w:rFonts w:cs="Arial"/>
-        </w:rPr>
-        <w:lastRenderedPageBreak/>
-        <w:t>«</w:t>
-      </w:r>
-      <w:r>
-        <w:t>Next.JS</w:t>
-      </w:r>
-      <w:r>
-        <w:rPr>
-          <w:rFonts w:cs="Arial"/>
-        </w:rPr>
-        <w:t>»</w:t>
-      </w:r>
-      <w:r>
-        <w:t xml:space="preserve"> es un </w:t>
-      </w:r>
-      <w:proofErr w:type="spellStart"/>
+        <w:t>framework</w:t>
+      </w:r>
+      <w:r>
+        <w:t xml:space="preserve"> de </w:t>
+      </w:r>
       <w:r>
         <w:rPr>
           <w:i/>
           <w:iCs/>
         </w:rPr>
-        <w:t>framework</w:t>
-      </w:r>
-      <w:proofErr w:type="spellEnd"/>
-      <w:r>
-        <w:t xml:space="preserve"> de </w:t>
-      </w:r>
-      <w:proofErr w:type="spellStart"/>
+        <w:t>React</w:t>
+      </w:r>
+      <w:r>
+        <w:t xml:space="preserve"> (que a su vez es un </w:t>
+      </w:r>
       <w:r>
         <w:rPr>
           <w:i/>
           <w:iCs/>
         </w:rPr>
-        <w:t>React</w:t>
-      </w:r>
-      <w:proofErr w:type="spellEnd"/>
-      <w:r>
-        <w:t xml:space="preserve"> (que a su vez es un </w:t>
-      </w:r>
-      <w:proofErr w:type="spellStart"/>
+        <w:t>framework</w:t>
+      </w:r>
+      <w:r>
+        <w:t xml:space="preserve"> de </w:t>
+      </w:r>
       <w:r>
         <w:rPr>
           <w:i/>
           <w:iCs/>
         </w:rPr>
-        <w:t>framework</w:t>
-      </w:r>
-      <w:proofErr w:type="spellEnd"/>
-      <w:r>
-        <w:t xml:space="preserve"> de </w:t>
+        <w:t>JavaScript</w:t>
+      </w:r>
+      <w:r>
+        <w:t xml:space="preserve">), con el que podremos construir un sitio web con todas las ventajas que nos ofrece de por sí </w:t>
       </w:r>
       <w:r>
         <w:rPr>
           <w:i/>
           <w:iCs/>
         </w:rPr>
-        <w:t>JavaScript</w:t>
-      </w:r>
-      <w:r>
-        <w:t xml:space="preserve">), con el que podremos construir un sitio web con todas las ventajas que nos ofrece de por sí </w:t>
-      </w:r>
-      <w:proofErr w:type="spellStart"/>
+        <w:t>React</w:t>
+      </w:r>
+      <w:r>
+        <w:t>, sumado a la posibilidad de crear componentes que se rendericen en el servidor (</w:t>
+      </w:r>
       <w:r>
         <w:rPr>
           <w:i/>
           <w:iCs/>
         </w:rPr>
-        <w:t>React</w:t>
-      </w:r>
-      <w:proofErr w:type="spellEnd"/>
-      <w:r>
-        <w:t>, sumado a la posibilidad de crear componentes que se rendericen en el servidor (</w:t>
-      </w:r>
-      <w:proofErr w:type="spellStart"/>
+        <w:t>ServerSideRendering</w:t>
+      </w:r>
+      <w:r>
+        <w:t>)</w:t>
+      </w:r>
+      <w:r>
+        <w:t xml:space="preserve">, y la posibilidad de crear fácilmente un enrutado de páginas y </w:t>
+      </w:r>
       <w:r>
         <w:rPr>
           <w:i/>
           <w:iCs/>
         </w:rPr>
-        <w:t>ServerSideRendering</w:t>
-      </w:r>
-      <w:proofErr w:type="spellEnd"/>
-      <w:r>
-        <w:t>)</w:t>
-      </w:r>
-      <w:r>
-        <w:t xml:space="preserve">, y la posibilidad de crear fácilmente un enrutado de páginas y </w:t>
-      </w:r>
-      <w:proofErr w:type="spellStart"/>
+        <w:t>endpoints</w:t>
+      </w:r>
+      <w:r>
+        <w:t xml:space="preserve"> para una API.</w:t>
+      </w:r>
+    </w:p>
+    <w:p>
+      <w:r>
+        <w:t xml:space="preserve">La instalación de este </w:t>
+      </w:r>
       <w:r>
         <w:rPr>
           <w:i/>
           <w:iCs/>
         </w:rPr>
-        <w:t>endpoints</w:t>
-      </w:r>
-      <w:proofErr w:type="spellEnd"/>
-      <w:r>
-        <w:t xml:space="preserve"> para una API.</w:t>
-      </w:r>
-    </w:p>
-    <w:p>
-      <w:r>
-        <w:t xml:space="preserve">La instalación de este </w:t>
-      </w:r>
-      <w:proofErr w:type="spellStart"/>
-      <w:r>
-        <w:rPr>
-          <w:i/>
-          <w:iCs/>
-        </w:rPr>
         <w:t>framework</w:t>
       </w:r>
-      <w:proofErr w:type="spellEnd"/>
       <w:r>
         <w:t xml:space="preserve"> es sencilla, pero nos creará archivos y carpetas por defecto que deberemos de entender para su buen uso, ya que, de lo contrario, provocaremos muchos errores que nos entorpecerá la progresión del proyecto.</w:t>
       </w:r>
@@ -6683,794 +6275,22 @@
       </w:pPr>
       <w:r>
         <w:rPr>
+          <w:noProof/>
           <w:lang w:eastAsia="en-US"/>
         </w:rPr>
-        <w:t xml:space="preserve">Respetar la organización de directorios en Next.JS es crucial para su funcionamiento. Dentro de la carpeta de nuestro proyecto, donde hemos instalado el </w:t>
-      </w:r>
-      <w:proofErr w:type="spellStart"/>
-      <w:r>
-        <w:rPr>
-          <w:lang w:eastAsia="en-US"/>
-        </w:rPr>
-        <w:t>framework</w:t>
-      </w:r>
-      <w:proofErr w:type="spellEnd"/>
-      <w:r>
-        <w:rPr>
-          <w:lang w:eastAsia="en-US"/>
-        </w:rPr>
-        <w:t>, encontraremos:</w:t>
-      </w:r>
-    </w:p>
-    <w:p>
-      <w:r>
-        <w:rPr>
-          <w:highlight w:val="yellow"/>
-        </w:rPr>
-        <w:t>[</w:t>
-      </w:r>
-      <w:proofErr w:type="spellStart"/>
-      <w:r>
-        <w:rPr>
-          <w:highlight w:val="yellow"/>
-        </w:rPr>
-        <w:t>img</w:t>
-      </w:r>
-      <w:proofErr w:type="spellEnd"/>
-      <w:r>
-        <w:rPr>
-          <w:highlight w:val="yellow"/>
-        </w:rPr>
-        <w:t xml:space="preserve"> </w:t>
-      </w:r>
-      <w:proofErr w:type="spellStart"/>
-      <w:r>
-        <w:rPr>
-          <w:highlight w:val="yellow"/>
-        </w:rPr>
-        <w:t>screen</w:t>
-      </w:r>
-      <w:proofErr w:type="spellEnd"/>
-      <w:r>
-        <w:rPr>
-          <w:highlight w:val="yellow"/>
-        </w:rPr>
-        <w:t xml:space="preserve"> folders</w:t>
-      </w:r>
-      <w:r>
-        <w:rPr>
-          <w:highlight w:val="yellow"/>
-        </w:rPr>
-        <w:t>]</w:t>
-      </w:r>
-    </w:p>
-    <w:p>
-      <w:pPr>
-        <w:pStyle w:val="Prrafodelista"/>
-        <w:numPr>
-          <w:ilvl w:val="0"/>
-          <w:numId w:val="28"/>
-        </w:numPr>
-      </w:pPr>
-      <w:proofErr w:type="gramStart"/>
-      <w:r>
-        <w:rPr>
-          <w:b/>
-          <w:bCs/>
-        </w:rPr>
-        <w:t>.</w:t>
-      </w:r>
-      <w:proofErr w:type="spellStart"/>
-      <w:r>
-        <w:rPr>
-          <w:b/>
-          <w:bCs/>
-          <w:i/>
-          <w:iCs/>
-        </w:rPr>
-        <w:t>next</w:t>
-      </w:r>
-      <w:proofErr w:type="spellEnd"/>
-      <w:proofErr w:type="gramEnd"/>
-      <w:r>
-        <w:t xml:space="preserve">: dónde se guardará información y archivos de configuración relevantes para el buen funcionamiento de todo el </w:t>
-      </w:r>
-      <w:proofErr w:type="spellStart"/>
-      <w:r>
-        <w:t>framework</w:t>
-      </w:r>
-      <w:proofErr w:type="spellEnd"/>
-      <w:r>
-        <w:t>.</w:t>
-      </w:r>
-    </w:p>
-    <w:p>
-      <w:pPr>
-        <w:pStyle w:val="Prrafodelista"/>
-        <w:numPr>
-          <w:ilvl w:val="0"/>
-          <w:numId w:val="28"/>
-        </w:numPr>
-      </w:pPr>
-      <w:proofErr w:type="spellStart"/>
-      <w:r>
-        <w:rPr>
-          <w:b/>
-          <w:bCs/>
-          <w:i/>
-          <w:iCs/>
-        </w:rPr>
-        <w:t>n</w:t>
-      </w:r>
-      <w:r>
-        <w:rPr>
-          <w:b/>
-          <w:bCs/>
-          <w:i/>
-          <w:iCs/>
-        </w:rPr>
-        <w:t>ode_modules</w:t>
-      </w:r>
-      <w:proofErr w:type="spellEnd"/>
-      <w:r>
-        <w:t xml:space="preserve">: directorio en el que se instalan todos los </w:t>
-      </w:r>
-      <w:proofErr w:type="spellStart"/>
-      <w:r>
-        <w:t>modulos</w:t>
-      </w:r>
-      <w:proofErr w:type="spellEnd"/>
-      <w:r>
-        <w:t xml:space="preserve"> necesarios para el funcionamiento de la máquina virtual de </w:t>
-      </w:r>
-      <w:r>
-        <w:rPr>
-          <w:rFonts w:cs="Arial"/>
-        </w:rPr>
-        <w:t>«</w:t>
-      </w:r>
-      <w:proofErr w:type="spellStart"/>
-      <w:r>
-        <w:t>node</w:t>
-      </w:r>
-      <w:proofErr w:type="spellEnd"/>
-      <w:r>
-        <w:rPr>
-          <w:rFonts w:cs="Arial"/>
-        </w:rPr>
-        <w:t>»</w:t>
-      </w:r>
-      <w:r>
-        <w:t xml:space="preserve"> que ejecutará nuestro proyecto en local y con el que podremos crear una vista previa de nuestro proyecto mientras lo escribimos. También nos genera una compilación de nuestro código cuando lleguemos a la conclusión del proyecto.</w:t>
-      </w:r>
-    </w:p>
-    <w:p>
-      <w:pPr>
-        <w:pStyle w:val="Prrafodelista"/>
-        <w:numPr>
-          <w:ilvl w:val="0"/>
-          <w:numId w:val="28"/>
-        </w:numPr>
-      </w:pPr>
-      <w:r>
-        <w:rPr>
-          <w:b/>
-          <w:bCs/>
-          <w:i/>
-          <w:iCs/>
-        </w:rPr>
-        <w:t>Pages</w:t>
-      </w:r>
-      <w:r>
-        <w:t xml:space="preserve">: este directorio es de los más importantes. En su interior, </w:t>
-      </w:r>
-      <w:r>
-        <w:t>en el que cualquier directorio o archivo</w:t>
-      </w:r>
-      <w:r>
-        <w:t xml:space="preserve"> .</w:t>
-      </w:r>
-      <w:proofErr w:type="spellStart"/>
-      <w:r>
-        <w:t>js</w:t>
-      </w:r>
-      <w:proofErr w:type="spellEnd"/>
-      <w:r>
-        <w:t xml:space="preserve"> </w:t>
-      </w:r>
-      <w:proofErr w:type="gramStart"/>
-      <w:r>
-        <w:t>o .</w:t>
-      </w:r>
-      <w:proofErr w:type="spellStart"/>
-      <w:r>
-        <w:t>jsx</w:t>
-      </w:r>
-      <w:proofErr w:type="spellEnd"/>
-      <w:proofErr w:type="gramEnd"/>
-      <w:r>
-        <w:t xml:space="preserve"> (o sus variantes con </w:t>
-      </w:r>
-      <w:proofErr w:type="spellStart"/>
-      <w:r>
-        <w:rPr>
-          <w:i/>
-          <w:iCs/>
-        </w:rPr>
-        <w:t>typescript</w:t>
-      </w:r>
-      <w:proofErr w:type="spellEnd"/>
-      <w:r>
-        <w:t xml:space="preserve">), serán considerados como páginas y rutas independientes, por lo que no habrá que configurar un </w:t>
-      </w:r>
-      <w:proofErr w:type="spellStart"/>
-      <w:r>
-        <w:rPr>
-          <w:i/>
-          <w:iCs/>
-        </w:rPr>
-        <w:t>router</w:t>
-      </w:r>
-      <w:proofErr w:type="spellEnd"/>
-      <w:r>
-        <w:t xml:space="preserve"> como sí podríamos hacer en </w:t>
-      </w:r>
-      <w:proofErr w:type="spellStart"/>
-      <w:r>
-        <w:rPr>
-          <w:i/>
-          <w:iCs/>
-        </w:rPr>
-        <w:t>React</w:t>
-      </w:r>
-      <w:proofErr w:type="spellEnd"/>
-      <w:r>
-        <w:t>.</w:t>
-      </w:r>
-      <w:r>
-        <w:t xml:space="preserve"> Además, en su interior, tenemos el directorio llamado API, en el que al igual que sucede con el directorio </w:t>
-      </w:r>
-      <w:proofErr w:type="spellStart"/>
-      <w:r>
-        <w:t>pages</w:t>
-      </w:r>
-      <w:proofErr w:type="spellEnd"/>
-      <w:r>
-        <w:t xml:space="preserve">, cualquier archivo o directorio en su interior será considerado como una ruta, pero esta vez hacia una API. Por lo que la creación y manejo de una API en este </w:t>
-      </w:r>
-      <w:proofErr w:type="spellStart"/>
-      <w:r>
-        <w:rPr>
-          <w:i/>
-          <w:iCs/>
-        </w:rPr>
-        <w:t>framework</w:t>
-      </w:r>
-      <w:proofErr w:type="spellEnd"/>
-      <w:r>
-        <w:t xml:space="preserve"> se vuelve muy </w:t>
-      </w:r>
-      <w:r>
-        <w:t>fácil</w:t>
-      </w:r>
-      <w:r>
-        <w:t xml:space="preserve"> y</w:t>
-      </w:r>
-      <w:r>
-        <w:t xml:space="preserve"> conveniente</w:t>
-      </w:r>
-      <w:r>
-        <w:t>.</w:t>
-      </w:r>
-    </w:p>
-    <w:p>
-      <w:pPr>
-        <w:pStyle w:val="Prrafodelista"/>
-        <w:numPr>
-          <w:ilvl w:val="0"/>
-          <w:numId w:val="28"/>
-        </w:numPr>
-      </w:pPr>
-      <w:proofErr w:type="spellStart"/>
-      <w:r>
-        <w:rPr>
-          <w:b/>
-          <w:bCs/>
-          <w:i/>
-          <w:iCs/>
-        </w:rPr>
-        <w:lastRenderedPageBreak/>
-        <w:t>Public</w:t>
-      </w:r>
-      <w:proofErr w:type="spellEnd"/>
-      <w:r>
-        <w:t>: este directorio no esconde muchos secretos, ya que su función es exactamente la misma que en cualquier otro proyecto web.</w:t>
-      </w:r>
-    </w:p>
-    <w:p>
-      <w:pPr>
-        <w:pStyle w:val="Prrafodelista"/>
-        <w:numPr>
-          <w:ilvl w:val="0"/>
-          <w:numId w:val="28"/>
-        </w:numPr>
-      </w:pPr>
-      <w:proofErr w:type="spellStart"/>
-      <w:r>
-        <w:rPr>
-          <w:b/>
-          <w:bCs/>
-          <w:i/>
-          <w:iCs/>
-        </w:rPr>
-        <w:t>Styles</w:t>
-      </w:r>
-      <w:proofErr w:type="spellEnd"/>
-      <w:r>
-        <w:t xml:space="preserve">: </w:t>
-      </w:r>
-      <w:r>
-        <w:rPr>
-          <w:i/>
-          <w:iCs/>
-        </w:rPr>
-        <w:t>Next.JS</w:t>
-      </w:r>
-      <w:r>
-        <w:t xml:space="preserve"> usa por defecto la tecnología </w:t>
-      </w:r>
-      <w:r>
-        <w:rPr>
-          <w:i/>
-          <w:iCs/>
-        </w:rPr>
-        <w:t>CSS Modules</w:t>
-      </w:r>
-      <w:r>
-        <w:t xml:space="preserve">, lo que permite separar el archivo </w:t>
-      </w:r>
-      <w:proofErr w:type="spellStart"/>
-      <w:r>
-        <w:rPr>
-          <w:i/>
-          <w:iCs/>
-        </w:rPr>
-        <w:t>css</w:t>
-      </w:r>
-      <w:proofErr w:type="spellEnd"/>
-      <w:r>
-        <w:t xml:space="preserve"> en </w:t>
-      </w:r>
-      <w:r>
-        <w:t>módulos</w:t>
-      </w:r>
-      <w:r>
-        <w:t xml:space="preserve"> distintos según los componentes de nuestra web o páginas, creando así un rango más específico. Por ejemplo, podríamos escribir los mismos nombres de clases en distintos módulos </w:t>
-      </w:r>
-      <w:proofErr w:type="spellStart"/>
-      <w:r>
-        <w:rPr>
-          <w:i/>
-          <w:iCs/>
-        </w:rPr>
-        <w:t>css</w:t>
-      </w:r>
-      <w:proofErr w:type="spellEnd"/>
-      <w:r>
-        <w:t xml:space="preserve"> y estos, no entrarían en conflicto en ningún momento. Este </w:t>
-      </w:r>
-      <w:r>
-        <w:t>directorio</w:t>
-      </w:r>
-      <w:r>
-        <w:t xml:space="preserve">, por tanto, es el utilizado para albergar todos los </w:t>
-      </w:r>
-      <w:r>
-        <w:t>módulos</w:t>
-      </w:r>
-      <w:r>
-        <w:t>, además de incluir un globals.css que afectará a todas las páginas en general.</w:t>
-      </w:r>
-    </w:p>
-    <w:p>
-      <w:pPr>
-        <w:pStyle w:val="Prrafodelista"/>
-        <w:numPr>
-          <w:ilvl w:val="0"/>
-          <w:numId w:val="28"/>
-        </w:numPr>
-      </w:pPr>
-      <w:proofErr w:type="gramStart"/>
-      <w:r>
-        <w:t>.</w:t>
-      </w:r>
-      <w:proofErr w:type="spellStart"/>
-      <w:r>
-        <w:rPr>
-          <w:b/>
-          <w:bCs/>
-          <w:i/>
-          <w:iCs/>
-        </w:rPr>
-        <w:t>gitignore</w:t>
-      </w:r>
-      <w:proofErr w:type="spellEnd"/>
-      <w:proofErr w:type="gramEnd"/>
-      <w:r>
-        <w:t xml:space="preserve">: este archivo es uno de los más importantes para la no filtración de datos sensibles. Al usar </w:t>
-      </w:r>
-      <w:r>
-        <w:rPr>
-          <w:i/>
-          <w:iCs/>
-        </w:rPr>
-        <w:t>Git</w:t>
-      </w:r>
-      <w:r>
-        <w:t xml:space="preserve"> como nuestro controlador de versiones, necesita saber que archivos debe o no</w:t>
-      </w:r>
-      <w:r>
-        <w:t xml:space="preserve"> </w:t>
-      </w:r>
-      <w:r>
-        <w:t xml:space="preserve">debe de incluir en el repositorio que estará disponible en la red. Es por ello, </w:t>
-      </w:r>
-      <w:r>
-        <w:t>que,</w:t>
-      </w:r>
-      <w:r>
-        <w:t xml:space="preserve"> dentro de este archivo, deberemos de incluir todas las rutas (relativas) que no deberán de subirse al repositorio de </w:t>
-      </w:r>
-      <w:proofErr w:type="spellStart"/>
-      <w:r>
-        <w:rPr>
-          <w:i/>
-          <w:iCs/>
-        </w:rPr>
-        <w:t>Github</w:t>
-      </w:r>
-      <w:proofErr w:type="spellEnd"/>
-      <w:r>
-        <w:t>.</w:t>
-      </w:r>
-    </w:p>
-    <w:p>
-      <w:pPr>
-        <w:pStyle w:val="Prrafodelista"/>
-        <w:numPr>
-          <w:ilvl w:val="0"/>
-          <w:numId w:val="28"/>
-        </w:numPr>
-      </w:pPr>
-      <w:proofErr w:type="spellStart"/>
-      <w:proofErr w:type="gramStart"/>
-      <w:r>
-        <w:rPr>
-          <w:b/>
-          <w:bCs/>
-          <w:i/>
-          <w:iCs/>
-        </w:rPr>
-        <w:t>j</w:t>
-      </w:r>
-      <w:r>
-        <w:rPr>
-          <w:b/>
-          <w:bCs/>
-          <w:i/>
-          <w:iCs/>
-        </w:rPr>
-        <w:t>sconfig.json</w:t>
-      </w:r>
-      <w:proofErr w:type="spellEnd"/>
-      <w:proofErr w:type="gramEnd"/>
-      <w:r>
-        <w:t>: este archivo, configura nuestro editor y nos permite incluir o excluir directorios de cara a la compilación.</w:t>
-      </w:r>
-    </w:p>
-    <w:p>
-      <w:pPr>
-        <w:pStyle w:val="Prrafodelista"/>
-        <w:numPr>
-          <w:ilvl w:val="0"/>
-          <w:numId w:val="28"/>
-        </w:numPr>
-      </w:pPr>
-      <w:r>
-        <w:rPr>
-          <w:b/>
-          <w:bCs/>
-          <w:i/>
-          <w:iCs/>
-        </w:rPr>
-        <w:t>n</w:t>
-      </w:r>
-      <w:r>
-        <w:rPr>
-          <w:b/>
-          <w:bCs/>
-          <w:i/>
-          <w:iCs/>
-        </w:rPr>
-        <w:t>ext.config.js</w:t>
-      </w:r>
-      <w:r>
-        <w:t xml:space="preserve">: archivo en el que incluiremos configuración específica de </w:t>
-      </w:r>
-      <w:r>
-        <w:rPr>
-          <w:i/>
-          <w:iCs/>
-        </w:rPr>
-        <w:t>Next.JS</w:t>
-      </w:r>
-      <w:r>
-        <w:t xml:space="preserve"> y en el que, por ejemplo, deberemos de incluir dominios para poder usar los componentes </w:t>
-      </w:r>
-      <w:proofErr w:type="spellStart"/>
-      <w:r>
-        <w:rPr>
-          <w:i/>
-          <w:iCs/>
-        </w:rPr>
-        <w:t>Image</w:t>
-      </w:r>
-      <w:proofErr w:type="spellEnd"/>
-      <w:r>
-        <w:t>.</w:t>
-      </w:r>
-    </w:p>
-    <w:p>
-      <w:pPr>
-        <w:pStyle w:val="Prrafodelista"/>
-        <w:numPr>
-          <w:ilvl w:val="0"/>
-          <w:numId w:val="28"/>
-        </w:numPr>
-      </w:pPr>
-      <w:proofErr w:type="spellStart"/>
-      <w:proofErr w:type="gramStart"/>
-      <w:r>
-        <w:rPr>
-          <w:b/>
-          <w:bCs/>
-          <w:i/>
-          <w:iCs/>
-        </w:rPr>
-        <w:t>p</w:t>
-      </w:r>
-      <w:r>
-        <w:rPr>
-          <w:b/>
-          <w:bCs/>
-          <w:i/>
-          <w:iCs/>
-        </w:rPr>
-        <w:t>ackage.json</w:t>
-      </w:r>
-      <w:proofErr w:type="spellEnd"/>
-      <w:proofErr w:type="gramEnd"/>
-      <w:r>
-        <w:t xml:space="preserve">: en este archivo de formato </w:t>
-      </w:r>
-      <w:proofErr w:type="spellStart"/>
-      <w:r>
-        <w:rPr>
-          <w:i/>
-          <w:iCs/>
-        </w:rPr>
-        <w:t>json</w:t>
-      </w:r>
-      <w:proofErr w:type="spellEnd"/>
-      <w:r>
-        <w:t>, aparece</w:t>
-      </w:r>
-      <w:r>
-        <w:t xml:space="preserve"> la información relativa a nuestro proyecto, como el nombre y la versión, además de</w:t>
-      </w:r>
-      <w:r>
-        <w:t xml:space="preserve"> comandos, como </w:t>
-      </w:r>
-      <w:r>
-        <w:t>“</w:t>
-      </w:r>
-      <w:proofErr w:type="spellStart"/>
-      <w:r>
-        <w:t>npm</w:t>
-      </w:r>
-      <w:proofErr w:type="spellEnd"/>
-      <w:r>
-        <w:t xml:space="preserve"> run </w:t>
-      </w:r>
-      <w:proofErr w:type="spellStart"/>
-      <w:r>
-        <w:t>dev</w:t>
-      </w:r>
-      <w:proofErr w:type="spellEnd"/>
-      <w:r>
-        <w:t>”</w:t>
-      </w:r>
-      <w:r>
-        <w:t xml:space="preserve"> con el que tendremos una vista previa del proyecto o </w:t>
-      </w:r>
-      <w:r>
-        <w:t>“</w:t>
-      </w:r>
-      <w:proofErr w:type="spellStart"/>
-      <w:r>
-        <w:t>npm</w:t>
-      </w:r>
-      <w:proofErr w:type="spellEnd"/>
-      <w:r>
-        <w:t xml:space="preserve"> run </w:t>
-      </w:r>
-      <w:proofErr w:type="spellStart"/>
-      <w:r>
-        <w:t>build</w:t>
-      </w:r>
-      <w:proofErr w:type="spellEnd"/>
-      <w:r>
-        <w:t>”</w:t>
-      </w:r>
-      <w:r>
-        <w:t xml:space="preserve"> con el que podremos compilarlo. También aparece en detalle, las dependencias necesarias para el funcionamiento de la web y la versión requerida. Además, podremos incluir instrucciones respecto a la configuración del </w:t>
-      </w:r>
-      <w:proofErr w:type="spellStart"/>
-      <w:r>
-        <w:rPr>
-          <w:i/>
-          <w:iCs/>
-        </w:rPr>
-        <w:t>linter</w:t>
-      </w:r>
-      <w:proofErr w:type="spellEnd"/>
-      <w:r>
-        <w:t>, con la que ayudarnos a la hora de escribir código.</w:t>
-      </w:r>
-    </w:p>
-    <w:p>
-      <w:pPr>
-        <w:pStyle w:val="Prrafodelista"/>
-        <w:numPr>
-          <w:ilvl w:val="0"/>
-          <w:numId w:val="28"/>
-        </w:numPr>
-      </w:pPr>
-      <w:proofErr w:type="spellStart"/>
-      <w:r>
-        <w:rPr>
-          <w:b/>
-          <w:bCs/>
-          <w:i/>
-          <w:iCs/>
-        </w:rPr>
-        <w:t>p</w:t>
-      </w:r>
-      <w:r>
-        <w:rPr>
-          <w:b/>
-          <w:bCs/>
-          <w:i/>
-          <w:iCs/>
-        </w:rPr>
-        <w:t>ackage-</w:t>
-      </w:r>
-      <w:proofErr w:type="gramStart"/>
-      <w:r>
-        <w:rPr>
-          <w:b/>
-          <w:bCs/>
-          <w:i/>
-          <w:iCs/>
-        </w:rPr>
-        <w:t>lock.json</w:t>
-      </w:r>
-      <w:proofErr w:type="spellEnd"/>
-      <w:proofErr w:type="gramEnd"/>
-      <w:r>
-        <w:t xml:space="preserve">: </w:t>
-      </w:r>
-      <w:r>
-        <w:t xml:space="preserve">Funciona como una copia de las versiones de las dependencias definidas en el </w:t>
-      </w:r>
-      <w:proofErr w:type="spellStart"/>
-      <w:r>
-        <w:rPr>
-          <w:i/>
-          <w:iCs/>
-        </w:rPr>
-        <w:t>package.json</w:t>
-      </w:r>
-      <w:proofErr w:type="spellEnd"/>
-      <w:r>
-        <w:t xml:space="preserve">. Cualquier cambio que hagamos en el </w:t>
-      </w:r>
-      <w:proofErr w:type="spellStart"/>
-      <w:proofErr w:type="gramStart"/>
-      <w:r>
-        <w:rPr>
-          <w:i/>
-          <w:iCs/>
-        </w:rPr>
-        <w:t>package.json</w:t>
-      </w:r>
-      <w:proofErr w:type="spellEnd"/>
-      <w:proofErr w:type="gramEnd"/>
-      <w:r>
-        <w:t>, al ejecutar la actualización de una dependencia o al instalarlas todas con “</w:t>
-      </w:r>
-      <w:proofErr w:type="spellStart"/>
-      <w:r>
-        <w:t>npm</w:t>
-      </w:r>
-      <w:proofErr w:type="spellEnd"/>
-      <w:r>
-        <w:t xml:space="preserve"> </w:t>
-      </w:r>
-      <w:proofErr w:type="spellStart"/>
-      <w:r>
-        <w:t>install</w:t>
-      </w:r>
-      <w:proofErr w:type="spellEnd"/>
-      <w:r>
-        <w:t xml:space="preserve">”, se actualizará </w:t>
-      </w:r>
-      <w:proofErr w:type="spellStart"/>
-      <w:r>
-        <w:rPr>
-          <w:i/>
-          <w:iCs/>
-        </w:rPr>
-        <w:t>package-lock.json</w:t>
-      </w:r>
-      <w:proofErr w:type="spellEnd"/>
-      <w:r>
-        <w:t xml:space="preserve"> con la versión más reciente instalada.</w:t>
-      </w:r>
-    </w:p>
-    <w:p>
-      <w:pPr>
-        <w:pStyle w:val="Prrafodelista"/>
-        <w:numPr>
-          <w:ilvl w:val="0"/>
-          <w:numId w:val="28"/>
-        </w:numPr>
-      </w:pPr>
-      <w:r>
-        <w:rPr>
-          <w:b/>
-          <w:bCs/>
-          <w:i/>
-          <w:iCs/>
-        </w:rPr>
-        <w:lastRenderedPageBreak/>
-        <w:t>README.md</w:t>
-      </w:r>
-      <w:r>
-        <w:t xml:space="preserve">: </w:t>
-      </w:r>
-      <w:r>
-        <w:t>este archivo, como en el resto de proyectos web, funciona como la documentación principal de nuestro proyecto.</w:t>
-      </w:r>
-    </w:p>
-    <w:p>
-      <w:r>
-        <w:rPr>
-          <w:noProof/>
-        </w:rPr>
         <w:drawing>
-          <wp:anchor distT="0" distB="0" distL="114300" distR="114300" simplePos="0" relativeHeight="251676672" behindDoc="0" locked="0" layoutInCell="1" allowOverlap="1" wp14:anchorId="7BF517C3" wp14:editId="615A9CE9">
+          <wp:anchor distT="0" distB="0" distL="114300" distR="114300" simplePos="0" relativeHeight="251679744" behindDoc="0" locked="0" layoutInCell="1" allowOverlap="1" wp14:anchorId="6E3675D6" wp14:editId="51A51487">
             <wp:simplePos x="0" y="0"/>
-            <wp:positionH relativeFrom="margin">
-              <wp:posOffset>307238</wp:posOffset>
+            <wp:positionH relativeFrom="page">
+              <wp:align>center</wp:align>
             </wp:positionH>
             <wp:positionV relativeFrom="paragraph">
-              <wp:posOffset>2728290</wp:posOffset>
+              <wp:posOffset>722300</wp:posOffset>
             </wp:positionV>
-            <wp:extent cx="2313725" cy="972000"/>
-            <wp:effectExtent l="0" t="0" r="0" b="0"/>
+            <wp:extent cx="2852420" cy="2578100"/>
+            <wp:effectExtent l="0" t="0" r="5080" b="0"/>
             <wp:wrapTopAndBottom/>
-            <wp:docPr id="22" name="Imagen 22"/>
+            <wp:docPr id="9" name="Imagen 9"/>
             <wp:cNvGraphicFramePr>
               <a:graphicFrameLocks xmlns:a="http://schemas.openxmlformats.org/drawingml/2006/main" noChangeAspect="1"/>
             </wp:cNvGraphicFramePr>
@@ -7478,55 +6298,771 @@
               <a:graphicData uri="http://schemas.openxmlformats.org/drawingml/2006/picture">
                 <pic:pic xmlns:pic="http://schemas.openxmlformats.org/drawingml/2006/picture">
                   <pic:nvPicPr>
-                    <pic:cNvPr id="0" name="Picture 32"/>
-                    <pic:cNvPicPr>
-                      <a:picLocks noChangeAspect="1" noChangeArrowheads="1"/>
-                    </pic:cNvPicPr>
+                    <pic:cNvPr id="1" name=""/>
+                    <pic:cNvPicPr/>
                   </pic:nvPicPr>
                   <pic:blipFill>
-                    <a:blip r:embed="rId22" cstate="print">
+                    <a:blip r:embed="rId22">
                       <a:extLst>
                         <a:ext uri="{28A0092B-C50C-407E-A947-70E740481C1C}">
                           <a14:useLocalDpi xmlns:a14="http://schemas.microsoft.com/office/drawing/2010/main" val="0"/>
                         </a:ext>
                       </a:extLst>
                     </a:blip>
-                    <a:srcRect/>
                     <a:stretch>
                       <a:fillRect/>
                     </a:stretch>
                   </pic:blipFill>
-                  <pic:spPr bwMode="auto">
+                  <pic:spPr>
                     <a:xfrm>
                       <a:off x="0" y="0"/>
-                      <a:ext cx="2313725" cy="972000"/>
+                      <a:ext cx="2852420" cy="2578100"/>
                     </a:xfrm>
                     <a:prstGeom prst="rect">
                       <a:avLst/>
                     </a:prstGeom>
-                    <a:noFill/>
-                    <a:ln>
-                      <a:noFill/>
-                    </a:ln>
                   </pic:spPr>
                 </pic:pic>
               </a:graphicData>
             </a:graphic>
+            <wp14:sizeRelH relativeFrom="margin">
+              <wp14:pctWidth>0</wp14:pctWidth>
+            </wp14:sizeRelH>
+            <wp14:sizeRelV relativeFrom="margin">
+              <wp14:pctHeight>0</wp14:pctHeight>
+            </wp14:sizeRelV>
           </wp:anchor>
         </w:drawing>
       </w:r>
       <w:r>
         <w:rPr>
+          <w:lang w:eastAsia="en-US"/>
+        </w:rPr>
+        <w:t>Respetar la organización de directorios en Next.JS es crucial para su funcionamiento. Dentro de la carpeta de nuestro proyecto, donde hemos instalado el framework, encontraremos:</w:t>
+      </w:r>
+    </w:p>
+    <w:p>
+      <w:pPr>
+        <w:rPr>
+          <w:lang w:eastAsia="en-US"/>
+        </w:rPr>
+      </w:pPr>
+    </w:p>
+    <w:p>
+      <w:pPr>
+        <w:pStyle w:val="Prrafodelista"/>
+        <w:numPr>
+          <w:ilvl w:val="0"/>
+          <w:numId w:val="28"/>
+        </w:numPr>
+      </w:pPr>
+      <w:r>
+        <w:rPr>
+          <w:b/>
+          <w:bCs/>
+        </w:rPr>
+        <w:t>.</w:t>
+      </w:r>
+      <w:r>
+        <w:rPr>
+          <w:b/>
+          <w:bCs/>
+          <w:i/>
+          <w:iCs/>
+        </w:rPr>
+        <w:t>next</w:t>
+      </w:r>
+      <w:r>
+        <w:t>: dónde se guardará información y archivos de configuración relevantes para el buen funcionamiento de todo el framework.</w:t>
+      </w:r>
+    </w:p>
+    <w:p>
+      <w:pPr>
+        <w:pStyle w:val="Prrafodelista"/>
+        <w:numPr>
+          <w:ilvl w:val="0"/>
+          <w:numId w:val="28"/>
+        </w:numPr>
+      </w:pPr>
+      <w:r>
+        <w:rPr>
+          <w:b/>
+          <w:bCs/>
+        </w:rPr>
+        <w:t>Config</w:t>
+      </w:r>
+      <w:r>
+        <w:t>:</w:t>
+      </w:r>
+      <w:r>
+        <w:t xml:space="preserve"> en esta carpeta, guardaremos archivos con extensión .js que nos servirán para poder configurar algún elemento de nuestro sitio web, como el componente que servirá para poder conectarnos a la base de datos.</w:t>
+      </w:r>
+    </w:p>
+    <w:p>
+      <w:pPr>
+        <w:pStyle w:val="Prrafodelista"/>
+        <w:numPr>
+          <w:ilvl w:val="0"/>
+          <w:numId w:val="28"/>
+        </w:numPr>
+      </w:pPr>
+      <w:r>
+        <w:rPr>
+          <w:b/>
+          <w:bCs/>
+        </w:rPr>
+        <w:lastRenderedPageBreak/>
+        <w:t>Components</w:t>
+      </w:r>
+      <w:r>
+        <w:t xml:space="preserve">: en esta carpeta se almacenarán todos los componentes que crearemos y que iremos reutilizando en las diferentes páginas de la web. </w:t>
+      </w:r>
+    </w:p>
+    <w:p>
+      <w:pPr>
+        <w:pStyle w:val="Prrafodelista"/>
+        <w:numPr>
+          <w:ilvl w:val="0"/>
+          <w:numId w:val="28"/>
+        </w:numPr>
+      </w:pPr>
+      <w:r>
+        <w:rPr>
+          <w:b/>
+          <w:bCs/>
+          <w:i/>
+          <w:iCs/>
+        </w:rPr>
+        <w:t>n</w:t>
+      </w:r>
+      <w:r>
+        <w:rPr>
+          <w:b/>
+          <w:bCs/>
+          <w:i/>
+          <w:iCs/>
+        </w:rPr>
+        <w:t>ode_modules</w:t>
+      </w:r>
+      <w:r>
+        <w:t xml:space="preserve">: directorio en el que se instalan todos los modulos necesarios para el funcionamiento de la máquina virtual de </w:t>
+      </w:r>
+      <w:r>
+        <w:rPr>
+          <w:rFonts w:cs="Arial"/>
+        </w:rPr>
+        <w:t>«</w:t>
+      </w:r>
+      <w:r>
+        <w:t>node</w:t>
+      </w:r>
+      <w:r>
+        <w:rPr>
+          <w:rFonts w:cs="Arial"/>
+        </w:rPr>
+        <w:t>»</w:t>
+      </w:r>
+      <w:r>
+        <w:t xml:space="preserve"> que ejecutará nuestro proyecto en local y con el que podremos crear una vista previa de nuestro proyecto mientras lo escribimos. También nos genera una compilación de nuestro código cuando lleguemos a la conclusión del proyecto.</w:t>
+      </w:r>
+    </w:p>
+    <w:p>
+      <w:pPr>
+        <w:pStyle w:val="Prrafodelista"/>
+        <w:numPr>
+          <w:ilvl w:val="0"/>
+          <w:numId w:val="28"/>
+        </w:numPr>
+      </w:pPr>
+      <w:r>
+        <w:rPr>
+          <w:b/>
+          <w:bCs/>
+          <w:i/>
+          <w:iCs/>
+        </w:rPr>
+        <w:t>Pages</w:t>
+      </w:r>
+      <w:r>
+        <w:t xml:space="preserve">: este directorio es de los más importantes. En su interior, </w:t>
+      </w:r>
+      <w:r>
+        <w:t>en el que cualquier directorio o archivo</w:t>
+      </w:r>
+      <w:r>
+        <w:t xml:space="preserve"> .js o .jsx (o sus variantes con </w:t>
+      </w:r>
+      <w:r>
+        <w:rPr>
+          <w:i/>
+          <w:iCs/>
+        </w:rPr>
+        <w:t>typescript</w:t>
+      </w:r>
+      <w:r>
+        <w:t xml:space="preserve">), serán considerados como páginas y rutas independientes, por lo que no habrá que configurar un </w:t>
+      </w:r>
+      <w:r>
+        <w:rPr>
+          <w:i/>
+          <w:iCs/>
+        </w:rPr>
+        <w:t>router</w:t>
+      </w:r>
+      <w:r>
+        <w:t xml:space="preserve"> como sí podríamos hacer en </w:t>
+      </w:r>
+      <w:r>
+        <w:rPr>
+          <w:i/>
+          <w:iCs/>
+        </w:rPr>
+        <w:t>React</w:t>
+      </w:r>
+      <w:r>
+        <w:t>.</w:t>
+      </w:r>
+      <w:r>
+        <w:t xml:space="preserve"> Además, en su interior, tenemos el directorio llamado API, en el que al igual que sucede con el directorio pages, cualquier archivo o directorio en su interior será considerado como una ruta, pero esta vez hacia una API. Por lo que la creación y manejo de una API en este </w:t>
+      </w:r>
+      <w:r>
+        <w:rPr>
+          <w:i/>
+          <w:iCs/>
+        </w:rPr>
+        <w:t>framework</w:t>
+      </w:r>
+      <w:r>
+        <w:t xml:space="preserve"> se vuelve muy </w:t>
+      </w:r>
+      <w:r>
+        <w:t>fácil</w:t>
+      </w:r>
+      <w:r>
+        <w:t xml:space="preserve"> y</w:t>
+      </w:r>
+      <w:r>
+        <w:t xml:space="preserve"> conveniente</w:t>
+      </w:r>
+      <w:r>
+        <w:t>.</w:t>
+      </w:r>
+    </w:p>
+    <w:p>
+      <w:pPr>
+        <w:pStyle w:val="Prrafodelista"/>
+        <w:numPr>
+          <w:ilvl w:val="0"/>
+          <w:numId w:val="28"/>
+        </w:numPr>
+      </w:pPr>
+      <w:r>
+        <w:rPr>
+          <w:b/>
+          <w:bCs/>
+          <w:i/>
+          <w:iCs/>
+        </w:rPr>
+        <w:t>Public</w:t>
+      </w:r>
+      <w:r>
+        <w:t>: este directorio no esconde muchos secretos, ya que su función es exactamente la misma que en cualquier otro proyecto web.</w:t>
+      </w:r>
+    </w:p>
+    <w:p>
+      <w:pPr>
+        <w:pStyle w:val="Prrafodelista"/>
+        <w:numPr>
+          <w:ilvl w:val="0"/>
+          <w:numId w:val="28"/>
+        </w:numPr>
+      </w:pPr>
+      <w:r>
+        <w:rPr>
+          <w:b/>
+          <w:bCs/>
+          <w:i/>
+          <w:iCs/>
+        </w:rPr>
+        <w:t>Styles</w:t>
+      </w:r>
+      <w:r>
+        <w:t xml:space="preserve">: </w:t>
+      </w:r>
+      <w:r>
+        <w:rPr>
+          <w:i/>
+          <w:iCs/>
+        </w:rPr>
+        <w:t>Next.JS</w:t>
+      </w:r>
+      <w:r>
+        <w:t xml:space="preserve"> usa por defecto la tecnología </w:t>
+      </w:r>
+      <w:r>
+        <w:rPr>
+          <w:i/>
+          <w:iCs/>
+        </w:rPr>
+        <w:t>CSS Modules</w:t>
+      </w:r>
+      <w:r>
+        <w:t xml:space="preserve">, lo que permite separar el archivo </w:t>
+      </w:r>
+      <w:r>
+        <w:rPr>
+          <w:i/>
+          <w:iCs/>
+        </w:rPr>
+        <w:t>css</w:t>
+      </w:r>
+      <w:r>
+        <w:t xml:space="preserve"> en </w:t>
+      </w:r>
+      <w:r>
+        <w:t>módulos</w:t>
+      </w:r>
+      <w:r>
+        <w:t xml:space="preserve"> distintos según los componentes de nuestra web o páginas, creando así un rango más específico. Por ejemplo, podríamos escribir los mismos nombres de clases en distintos módulos </w:t>
+      </w:r>
+      <w:r>
+        <w:rPr>
+          <w:i/>
+          <w:iCs/>
+        </w:rPr>
+        <w:t>css</w:t>
+      </w:r>
+      <w:r>
+        <w:t xml:space="preserve"> y estos, no entrarían en conflicto en ningún momento. Este </w:t>
+      </w:r>
+      <w:r>
+        <w:t>directorio</w:t>
+      </w:r>
+      <w:r>
+        <w:t xml:space="preserve">, por tanto, es el utilizado para albergar todos los </w:t>
+      </w:r>
+      <w:r>
+        <w:t>módulos</w:t>
+      </w:r>
+      <w:r>
+        <w:t>, además de incluir un globals.css que afectará a todas las páginas en general.</w:t>
+      </w:r>
+    </w:p>
+    <w:p>
+      <w:pPr>
+        <w:pStyle w:val="Prrafodelista"/>
+        <w:numPr>
+          <w:ilvl w:val="0"/>
+          <w:numId w:val="28"/>
+        </w:numPr>
+      </w:pPr>
+      <w:r>
+        <w:t>.</w:t>
+      </w:r>
+      <w:r>
+        <w:rPr>
+          <w:b/>
+          <w:bCs/>
+          <w:i/>
+          <w:iCs/>
+        </w:rPr>
+        <w:t>gitignore</w:t>
+      </w:r>
+      <w:r>
+        <w:t xml:space="preserve">: este archivo es uno de los más importantes para la no filtración de datos sensibles. Al usar </w:t>
+      </w:r>
+      <w:r>
+        <w:rPr>
+          <w:i/>
+          <w:iCs/>
+        </w:rPr>
+        <w:t>Git</w:t>
+      </w:r>
+      <w:r>
+        <w:t xml:space="preserve"> como nuestro controlador de versiones, necesita saber que archivos debe o no</w:t>
+      </w:r>
+      <w:r>
+        <w:t xml:space="preserve"> </w:t>
+      </w:r>
+      <w:r>
+        <w:t xml:space="preserve">debe de incluir en el repositorio que estará disponible en la red. Es por ello, </w:t>
+      </w:r>
+      <w:r>
+        <w:t>que,</w:t>
+      </w:r>
+      <w:r>
+        <w:t xml:space="preserve"> dentro de este archivo, deberemos de incluir todas las rutas (relativas) que no deberán de subirse al repositorio de </w:t>
+      </w:r>
+      <w:r>
+        <w:rPr>
+          <w:i/>
+          <w:iCs/>
+        </w:rPr>
+        <w:t>Github</w:t>
+      </w:r>
+      <w:r>
+        <w:t>.</w:t>
+      </w:r>
+    </w:p>
+    <w:p>
+      <w:pPr>
+        <w:pStyle w:val="Prrafodelista"/>
+        <w:numPr>
+          <w:ilvl w:val="0"/>
+          <w:numId w:val="28"/>
+        </w:numPr>
+      </w:pPr>
+      <w:r>
+        <w:rPr>
+          <w:b/>
+          <w:bCs/>
+          <w:i/>
+          <w:iCs/>
+        </w:rPr>
+        <w:lastRenderedPageBreak/>
+        <w:t>j</w:t>
+      </w:r>
+      <w:r>
+        <w:rPr>
+          <w:b/>
+          <w:bCs/>
+          <w:i/>
+          <w:iCs/>
+        </w:rPr>
+        <w:t>sconfig.json</w:t>
+      </w:r>
+      <w:r>
+        <w:t>: este archivo, configura nuestro editor y nos permite incluir o excluir directorios de cara a la compilación.</w:t>
+      </w:r>
+    </w:p>
+    <w:p>
+      <w:pPr>
+        <w:pStyle w:val="Prrafodelista"/>
+        <w:numPr>
+          <w:ilvl w:val="0"/>
+          <w:numId w:val="28"/>
+        </w:numPr>
+      </w:pPr>
+      <w:r>
+        <w:rPr>
+          <w:b/>
+          <w:bCs/>
+          <w:i/>
+          <w:iCs/>
+        </w:rPr>
+        <w:t>n</w:t>
+      </w:r>
+      <w:r>
+        <w:rPr>
+          <w:b/>
+          <w:bCs/>
+          <w:i/>
+          <w:iCs/>
+        </w:rPr>
+        <w:t>ext.config.js</w:t>
+      </w:r>
+      <w:r>
+        <w:t xml:space="preserve">: archivo en el que incluiremos configuración específica de </w:t>
+      </w:r>
+      <w:r>
+        <w:rPr>
+          <w:i/>
+          <w:iCs/>
+        </w:rPr>
+        <w:t>Next.JS</w:t>
+      </w:r>
+      <w:r>
+        <w:t xml:space="preserve"> y en el que, por ejemplo, deberemos de incluir dominios para poder usar los componentes </w:t>
+      </w:r>
+      <w:r>
+        <w:rPr>
+          <w:i/>
+          <w:iCs/>
+        </w:rPr>
+        <w:t>Image</w:t>
+      </w:r>
+      <w:r>
+        <w:t>.</w:t>
+      </w:r>
+    </w:p>
+    <w:p>
+      <w:pPr>
+        <w:pStyle w:val="Prrafodelista"/>
+        <w:numPr>
+          <w:ilvl w:val="0"/>
+          <w:numId w:val="28"/>
+        </w:numPr>
+      </w:pPr>
+      <w:r>
+        <w:rPr>
+          <w:b/>
+          <w:bCs/>
+          <w:i/>
+          <w:iCs/>
+        </w:rPr>
+        <w:t>p</w:t>
+      </w:r>
+      <w:r>
+        <w:rPr>
+          <w:b/>
+          <w:bCs/>
+          <w:i/>
+          <w:iCs/>
+        </w:rPr>
+        <w:t>ackage.json</w:t>
+      </w:r>
+      <w:r>
+        <w:t xml:space="preserve">: en este archivo de formato </w:t>
+      </w:r>
+      <w:r>
+        <w:rPr>
+          <w:i/>
+          <w:iCs/>
+        </w:rPr>
+        <w:t>json</w:t>
+      </w:r>
+      <w:r>
+        <w:t>, aparece</w:t>
+      </w:r>
+      <w:r>
+        <w:t xml:space="preserve"> la información relativa a nuestro proyecto, como el nombre y la versión, además de</w:t>
+      </w:r>
+      <w:r>
+        <w:t xml:space="preserve"> comandos, como </w:t>
+      </w:r>
+      <w:r>
+        <w:t>“</w:t>
+      </w:r>
+      <w:r>
+        <w:t>npm run dev</w:t>
+      </w:r>
+      <w:r>
+        <w:t>”</w:t>
+      </w:r>
+      <w:r>
+        <w:t xml:space="preserve"> con el que tendremos una vista previa del proyecto o </w:t>
+      </w:r>
+      <w:r>
+        <w:t>“</w:t>
+      </w:r>
+      <w:r>
+        <w:t>npm run build</w:t>
+      </w:r>
+      <w:r>
+        <w:t>”</w:t>
+      </w:r>
+      <w:r>
+        <w:t xml:space="preserve"> con el que podremos compilarlo. También aparece en detalle, las dependencias necesarias para el funcionamiento de la web y la versión requerida. Además, podremos incluir instrucciones respecto a la configuración del </w:t>
+      </w:r>
+      <w:r>
+        <w:rPr>
+          <w:i/>
+          <w:iCs/>
+        </w:rPr>
+        <w:t>linter</w:t>
+      </w:r>
+      <w:r>
+        <w:t>, con la que ayudarnos a la hora de escribir código.</w:t>
+      </w:r>
+    </w:p>
+    <w:p>
+      <w:pPr>
+        <w:pStyle w:val="Prrafodelista"/>
+        <w:numPr>
+          <w:ilvl w:val="0"/>
+          <w:numId w:val="28"/>
+        </w:numPr>
+      </w:pPr>
+      <w:r>
+        <w:rPr>
+          <w:b/>
+          <w:bCs/>
+          <w:i/>
+          <w:iCs/>
+        </w:rPr>
+        <w:t>p</w:t>
+      </w:r>
+      <w:r>
+        <w:rPr>
+          <w:b/>
+          <w:bCs/>
+          <w:i/>
+          <w:iCs/>
+        </w:rPr>
+        <w:t>ackage-lock.json</w:t>
+      </w:r>
+      <w:r>
+        <w:t xml:space="preserve">: </w:t>
+      </w:r>
+      <w:r>
+        <w:t xml:space="preserve">Funciona como una copia de las versiones de las dependencias definidas en el </w:t>
+      </w:r>
+      <w:r>
+        <w:rPr>
+          <w:i/>
+          <w:iCs/>
+        </w:rPr>
+        <w:t>package.json</w:t>
+      </w:r>
+      <w:r>
+        <w:t xml:space="preserve">. Cualquier cambio que hagamos en el </w:t>
+      </w:r>
+      <w:r>
+        <w:rPr>
+          <w:i/>
+          <w:iCs/>
+        </w:rPr>
+        <w:t>package.json</w:t>
+      </w:r>
+      <w:r>
+        <w:t xml:space="preserve">, al ejecutar la actualización de una dependencia o al instalarlas todas con “npm install”, se actualizará </w:t>
+      </w:r>
+      <w:r>
+        <w:rPr>
+          <w:i/>
+          <w:iCs/>
+        </w:rPr>
+        <w:t>package-lock.json</w:t>
+      </w:r>
+      <w:r>
+        <w:t xml:space="preserve"> con la versión más reciente instalada.</w:t>
+      </w:r>
+    </w:p>
+    <w:p>
+      <w:pPr>
+        <w:pStyle w:val="Prrafodelista"/>
+        <w:numPr>
+          <w:ilvl w:val="0"/>
+          <w:numId w:val="28"/>
+        </w:numPr>
+      </w:pPr>
+      <w:r>
+        <w:rPr>
+          <w:b/>
+          <w:bCs/>
+          <w:i/>
+          <w:iCs/>
+        </w:rPr>
+        <w:t>README.md</w:t>
+      </w:r>
+      <w:r>
+        <w:t xml:space="preserve">: </w:t>
+      </w:r>
+      <w:r>
+        <w:t>este archivo, como en el resto de proyectos web, funciona como la documentación principal de nuestro proyecto.</w:t>
+      </w:r>
+    </w:p>
+    <w:p>
+      <w:r>
+        <w:t xml:space="preserve">Una vez que disponemos y entendemos la jerarquía de los directorios y su función, podremos pasar a configurar el IDE. Para este proyecto, usaremos el </w:t>
+      </w:r>
+      <w:r>
+        <w:rPr>
+          <w:i/>
+          <w:iCs/>
+        </w:rPr>
+        <w:t>software</w:t>
+      </w:r>
+      <w:r>
+        <w:t xml:space="preserve"> </w:t>
+      </w:r>
+      <w:r>
+        <w:rPr>
+          <w:i/>
+          <w:iCs/>
+        </w:rPr>
+        <w:t>VSCode</w:t>
+      </w:r>
+      <w:r>
+        <w:t xml:space="preserve">, IDE que además de facilitarnos la conexión con nuestro repositorio de </w:t>
+      </w:r>
+      <w:r>
+        <w:rPr>
+          <w:i/>
+          <w:iCs/>
+        </w:rPr>
+        <w:t>Github</w:t>
+      </w:r>
+      <w:r>
+        <w:t xml:space="preserve">, también nos permite la instalación de diferentes </w:t>
+      </w:r>
+      <w:r>
+        <w:rPr>
+          <w:i/>
+          <w:iCs/>
+        </w:rPr>
+        <w:t>plugins</w:t>
+      </w:r>
+      <w:r>
+        <w:t xml:space="preserve"> que ayudarán con la depuración del código. Entre otros, usaremos un plugin para desplegar un </w:t>
+      </w:r>
+      <w:r>
+        <w:rPr>
+          <w:i/>
+          <w:iCs/>
+        </w:rPr>
+        <w:t>intellisense</w:t>
+      </w:r>
+      <w:r>
+        <w:t xml:space="preserve"> sobre </w:t>
+      </w:r>
+      <w:r>
+        <w:rPr>
+          <w:i/>
+          <w:iCs/>
+        </w:rPr>
+        <w:t>javascript</w:t>
+      </w:r>
+      <w:r>
+        <w:t xml:space="preserve"> y </w:t>
+      </w:r>
+      <w:r>
+        <w:rPr>
+          <w:i/>
+          <w:iCs/>
+        </w:rPr>
+        <w:t>react</w:t>
+      </w:r>
+      <w:r>
+        <w:t xml:space="preserve">, y un paquete que nos configurará el </w:t>
+      </w:r>
+      <w:r>
+        <w:rPr>
+          <w:i/>
+          <w:iCs/>
+        </w:rPr>
+        <w:t>linter</w:t>
+      </w:r>
+      <w:r>
+        <w:t xml:space="preserve">. En primer lugar, el </w:t>
+      </w:r>
+      <w:r>
+        <w:rPr>
+          <w:i/>
+          <w:iCs/>
+        </w:rPr>
+        <w:t>intellisense</w:t>
+      </w:r>
+      <w:r>
+        <w:t xml:space="preserve"> nos sugerirá a medida que vamos escribiendo, métodos, clases y atributos que pertenezcan a lo que estemos escribiendo, además de variables, constantes y funciones que tengamos en nuestro documento. Por ejemplo, si escribimos el objeto “document”, al </w:t>
+      </w:r>
+      <w:r>
+        <w:lastRenderedPageBreak/>
+        <w:t xml:space="preserve">poner el punto, se abrirá un desplegable que te sugerirá todos los métodos accesibles de dicho </w:t>
+      </w:r>
+      <w:r>
+        <w:rPr>
+          <w:noProof/>
           <w:lang w:val="en-US"/>
         </w:rPr>
         <w:drawing>
-          <wp:anchor distT="0" distB="0" distL="114300" distR="114300" simplePos="0" relativeHeight="251675648" behindDoc="0" locked="0" layoutInCell="1" allowOverlap="1" wp14:anchorId="71BF996E" wp14:editId="5B479582">
+          <wp:anchor distT="0" distB="0" distL="114300" distR="114300" simplePos="0" relativeHeight="251675648" behindDoc="0" locked="0" layoutInCell="1" allowOverlap="1" wp14:anchorId="71BF996E" wp14:editId="1F66A3F5">
             <wp:simplePos x="0" y="0"/>
             <wp:positionH relativeFrom="column">
-              <wp:posOffset>3137383</wp:posOffset>
+              <wp:posOffset>3121787</wp:posOffset>
             </wp:positionH>
             <wp:positionV relativeFrom="paragraph">
-              <wp:posOffset>2721432</wp:posOffset>
+              <wp:posOffset>606120</wp:posOffset>
             </wp:positionV>
             <wp:extent cx="1924050" cy="971550"/>
             <wp:effectExtent l="0" t="0" r="0" b="0"/>
@@ -7570,125 +7106,72 @@
         </w:drawing>
       </w:r>
       <w:r>
-        <w:t xml:space="preserve">Una vez que disponemos y entendemos la jerarquía de los directorios y su función, podremos pasar a configurar el IDE. Para este proyecto, usaremos el </w:t>
-      </w:r>
-      <w:r>
-        <w:rPr>
-          <w:i/>
-          <w:iCs/>
-        </w:rPr>
-        <w:t>software</w:t>
+        <w:rPr>
+          <w:noProof/>
+        </w:rPr>
+        <w:drawing>
+          <wp:anchor distT="0" distB="0" distL="114300" distR="114300" simplePos="0" relativeHeight="251676672" behindDoc="0" locked="0" layoutInCell="1" allowOverlap="1" wp14:anchorId="7BF517C3" wp14:editId="07C0DB6C">
+            <wp:simplePos x="0" y="0"/>
+            <wp:positionH relativeFrom="margin">
+              <wp:posOffset>298628</wp:posOffset>
+            </wp:positionH>
+            <wp:positionV relativeFrom="paragraph">
+              <wp:posOffset>609905</wp:posOffset>
+            </wp:positionV>
+            <wp:extent cx="2313725" cy="972000"/>
+            <wp:effectExtent l="0" t="0" r="0" b="0"/>
+            <wp:wrapTopAndBottom/>
+            <wp:docPr id="22" name="Imagen 22"/>
+            <wp:cNvGraphicFramePr>
+              <a:graphicFrameLocks xmlns:a="http://schemas.openxmlformats.org/drawingml/2006/main" noChangeAspect="1"/>
+            </wp:cNvGraphicFramePr>
+            <a:graphic xmlns:a="http://schemas.openxmlformats.org/drawingml/2006/main">
+              <a:graphicData uri="http://schemas.openxmlformats.org/drawingml/2006/picture">
+                <pic:pic xmlns:pic="http://schemas.openxmlformats.org/drawingml/2006/picture">
+                  <pic:nvPicPr>
+                    <pic:cNvPr id="0" name="Picture 32"/>
+                    <pic:cNvPicPr>
+                      <a:picLocks noChangeAspect="1" noChangeArrowheads="1"/>
+                    </pic:cNvPicPr>
+                  </pic:nvPicPr>
+                  <pic:blipFill>
+                    <a:blip r:embed="rId24" cstate="print">
+                      <a:extLst>
+                        <a:ext uri="{28A0092B-C50C-407E-A947-70E740481C1C}">
+                          <a14:useLocalDpi xmlns:a14="http://schemas.microsoft.com/office/drawing/2010/main" val="0"/>
+                        </a:ext>
+                      </a:extLst>
+                    </a:blip>
+                    <a:srcRect/>
+                    <a:stretch>
+                      <a:fillRect/>
+                    </a:stretch>
+                  </pic:blipFill>
+                  <pic:spPr bwMode="auto">
+                    <a:xfrm>
+                      <a:off x="0" y="0"/>
+                      <a:ext cx="2313725" cy="972000"/>
+                    </a:xfrm>
+                    <a:prstGeom prst="rect">
+                      <a:avLst/>
+                    </a:prstGeom>
+                    <a:noFill/>
+                    <a:ln>
+                      <a:noFill/>
+                    </a:ln>
+                  </pic:spPr>
+                </pic:pic>
+              </a:graphicData>
+            </a:graphic>
+          </wp:anchor>
+        </w:drawing>
+      </w:r>
+      <w:r>
+        <w:t>objeto.</w:t>
       </w:r>
       <w:r>
         <w:t xml:space="preserve"> </w:t>
       </w:r>
-      <w:proofErr w:type="spellStart"/>
-      <w:r>
-        <w:rPr>
-          <w:i/>
-          <w:iCs/>
-        </w:rPr>
-        <w:t>VSCode</w:t>
-      </w:r>
-      <w:proofErr w:type="spellEnd"/>
-      <w:r>
-        <w:t xml:space="preserve">, IDE que además de facilitarnos la conexión con nuestro repositorio de </w:t>
-      </w:r>
-      <w:proofErr w:type="spellStart"/>
-      <w:r>
-        <w:rPr>
-          <w:i/>
-          <w:iCs/>
-        </w:rPr>
-        <w:t>Github</w:t>
-      </w:r>
-      <w:proofErr w:type="spellEnd"/>
-      <w:r>
-        <w:t xml:space="preserve">, también nos permite la instalación de diferentes </w:t>
-      </w:r>
-      <w:proofErr w:type="spellStart"/>
-      <w:r>
-        <w:rPr>
-          <w:i/>
-          <w:iCs/>
-        </w:rPr>
-        <w:t>plugins</w:t>
-      </w:r>
-      <w:proofErr w:type="spellEnd"/>
-      <w:r>
-        <w:t xml:space="preserve"> que ayudarán con la depuración del código. Entre otros, usaremos un plugin para desplegar un </w:t>
-      </w:r>
-      <w:proofErr w:type="spellStart"/>
-      <w:r>
-        <w:rPr>
-          <w:i/>
-          <w:iCs/>
-        </w:rPr>
-        <w:t>intellisense</w:t>
-      </w:r>
-      <w:proofErr w:type="spellEnd"/>
-      <w:r>
-        <w:t xml:space="preserve"> sobre </w:t>
-      </w:r>
-      <w:proofErr w:type="spellStart"/>
-      <w:r>
-        <w:rPr>
-          <w:i/>
-          <w:iCs/>
-        </w:rPr>
-        <w:t>javascript</w:t>
-      </w:r>
-      <w:proofErr w:type="spellEnd"/>
-      <w:r>
-        <w:t xml:space="preserve"> y </w:t>
-      </w:r>
-      <w:proofErr w:type="spellStart"/>
-      <w:r>
-        <w:rPr>
-          <w:i/>
-          <w:iCs/>
-        </w:rPr>
-        <w:t>react</w:t>
-      </w:r>
-      <w:proofErr w:type="spellEnd"/>
-      <w:r>
-        <w:t xml:space="preserve">, y un paquete que nos configurará el </w:t>
-      </w:r>
-      <w:proofErr w:type="spellStart"/>
-      <w:r>
-        <w:rPr>
-          <w:i/>
-          <w:iCs/>
-        </w:rPr>
-        <w:t>linter</w:t>
-      </w:r>
-      <w:proofErr w:type="spellEnd"/>
-      <w:r>
-        <w:t xml:space="preserve">. En primer lugar, el </w:t>
-      </w:r>
-      <w:proofErr w:type="spellStart"/>
-      <w:r>
-        <w:rPr>
-          <w:i/>
-          <w:iCs/>
-        </w:rPr>
-        <w:t>intellisense</w:t>
-      </w:r>
-      <w:proofErr w:type="spellEnd"/>
-      <w:r>
-        <w:t xml:space="preserve"> nos sugerirá a medida que vamos escribiendo, métodos, clases y atributos que pertenezcan a lo que estemos escribiendo, además de variables, constantes y funciones que tengamos en nuestro documento. Por ejemplo, si escribimos el objeto “</w:t>
-      </w:r>
-      <w:proofErr w:type="spellStart"/>
-      <w:r>
-        <w:t>document</w:t>
-      </w:r>
-      <w:proofErr w:type="spellEnd"/>
-      <w:r>
-        <w:t>”, al poner el punto, se abrirá un desplegable que te sugerirá todos los métodos accesibles de dicho objeto.</w:t>
-      </w:r>
-      <w:r>
-        <w:t xml:space="preserve"> </w:t>
-      </w:r>
     </w:p>
     <w:p>
       <w:pPr>
@@ -7700,6 +7183,7 @@
     <w:p>
       <w:r>
         <w:rPr>
+          <w:noProof/>
           <w:lang w:val="es-ES"/>
         </w:rPr>
         <w:drawing>
@@ -7726,7 +7210,7 @@
                     <pic:cNvPicPr/>
                   </pic:nvPicPr>
                   <pic:blipFill>
-                    <a:blip r:embed="rId24">
+                    <a:blip r:embed="rId25">
                       <a:extLst>
                         <a:ext uri="{28A0092B-C50C-407E-A947-70E740481C1C}">
                           <a14:useLocalDpi xmlns:a14="http://schemas.microsoft.com/office/drawing/2010/main" val="0"/>
@@ -7761,7 +7245,6 @@
       <w:r>
         <w:t xml:space="preserve">Respecto al </w:t>
       </w:r>
-      <w:proofErr w:type="spellStart"/>
       <w:r>
         <w:rPr>
           <w:i/>
@@ -7769,11 +7252,9 @@
         </w:rPr>
         <w:t>linter</w:t>
       </w:r>
-      <w:proofErr w:type="spellEnd"/>
       <w:r>
         <w:t xml:space="preserve">, es el plugin que nos señaliza la sintaxis que no está escrita de manera correcta, o si hay cualquier otro error que hubiese en el código. Este </w:t>
       </w:r>
-      <w:proofErr w:type="spellStart"/>
       <w:r>
         <w:rPr>
           <w:i/>
@@ -7781,7 +7262,6 @@
         </w:rPr>
         <w:t>linter</w:t>
       </w:r>
-      <w:proofErr w:type="spellEnd"/>
       <w:r>
         <w:t xml:space="preserve">, se apoya de una configuración que nos permite personalizar a nuestro gusto puesto que hay reglas en sintaxis que corresponden más a un estilo de escritura, que, al correcto funcionamiento de nuestro código, como puede ser el escribir “;” después de cada instrucción en </w:t>
       </w:r>
@@ -7798,7 +7278,6 @@
       <w:r>
         <w:t xml:space="preserve">Para este caso, instalaremos la dependencia “standard” con el que obtendremos una configuración del </w:t>
       </w:r>
-      <w:proofErr w:type="spellStart"/>
       <w:r>
         <w:rPr>
           <w:i/>
@@ -7806,12 +7285,9 @@
         </w:rPr>
         <w:t>linter</w:t>
       </w:r>
-      <w:proofErr w:type="spellEnd"/>
       <w:r>
         <w:t xml:space="preserve"> casi perfecta. Para completarla, solo deberemos de añadir las reglas que queramos cambiar al </w:t>
       </w:r>
-      <w:proofErr w:type="spellStart"/>
-      <w:proofErr w:type="gramStart"/>
       <w:r>
         <w:rPr>
           <w:i/>
@@ -7819,12 +7295,9 @@
         </w:rPr>
         <w:t>package.json</w:t>
       </w:r>
-      <w:proofErr w:type="spellEnd"/>
-      <w:proofErr w:type="gramEnd"/>
       <w:r>
         <w:t xml:space="preserve">, bajo </w:t>
       </w:r>
-      <w:proofErr w:type="spellStart"/>
       <w:r>
         <w:rPr>
           <w:i/>
@@ -7832,7 +7305,6 @@
         </w:rPr>
         <w:t>eslintConfig</w:t>
       </w:r>
-      <w:proofErr w:type="spellEnd"/>
       <w:r>
         <w:t xml:space="preserve">, y asignarle un valor </w:t>
       </w:r>
@@ -7846,7 +7318,6 @@
       <w:r>
         <w:t xml:space="preserve">, </w:t>
       </w:r>
-      <w:proofErr w:type="spellStart"/>
       <w:r>
         <w:rPr>
           <w:i/>
@@ -7854,7 +7325,6 @@
         </w:rPr>
         <w:t>warn</w:t>
       </w:r>
-      <w:proofErr w:type="spellEnd"/>
       <w:r>
         <w:t xml:space="preserve"> o </w:t>
       </w:r>
@@ -7879,16 +7349,8 @@
         <w:rPr>
           <w:lang w:val="es-ES"/>
         </w:rPr>
-        <w:t xml:space="preserve">Además, necesitaremos de la instalación de dependencias que nos faciliten, no solo la escritura de código, sino la habilitación de ciertas </w:t>
-      </w:r>
-      <w:r>
-        <w:rPr>
-          <w:lang w:val="es-ES"/>
-        </w:rPr>
-        <w:lastRenderedPageBreak/>
-        <w:t xml:space="preserve">capacidades a nuestra página web. De hecho, necesitaremos de la instalación de la dependencia “mysql2” con la que podremos establecer conexión con nuestra base de datos y realizar cualquier tipo de </w:t>
-      </w:r>
-      <w:proofErr w:type="spellStart"/>
+        <w:t xml:space="preserve">Además, necesitaremos de la instalación de dependencias que nos faciliten, no solo la escritura de código, sino la habilitación de ciertas capacidades a nuestra página web. De hecho, necesitaremos de la instalación de la dependencia “mysql2” con la que podremos establecer conexión con nuestra base de datos y realizar cualquier tipo de </w:t>
+      </w:r>
       <w:r>
         <w:rPr>
           <w:i/>
@@ -7897,28 +7359,12 @@
         </w:rPr>
         <w:t>query</w:t>
       </w:r>
-      <w:proofErr w:type="spellEnd"/>
       <w:r>
         <w:rPr>
           <w:lang w:val="es-ES"/>
         </w:rPr>
-        <w:t>, y la dependencia “</w:t>
-      </w:r>
-      <w:proofErr w:type="spellStart"/>
-      <w:r>
-        <w:rPr>
-          <w:lang w:val="es-ES"/>
-        </w:rPr>
-        <w:t>bcrypt</w:t>
-      </w:r>
-      <w:proofErr w:type="spellEnd"/>
-      <w:r>
-        <w:rPr>
-          <w:lang w:val="es-ES"/>
-        </w:rPr>
-        <w:t xml:space="preserve">” con la que podremos encriptar </w:t>
-      </w:r>
-      <w:proofErr w:type="spellStart"/>
+        <w:t xml:space="preserve">, y la dependencia “bcrypt” con la que podremos encriptar </w:t>
+      </w:r>
       <w:r>
         <w:rPr>
           <w:i/>
@@ -7927,7 +7373,6 @@
         </w:rPr>
         <w:t>passwords</w:t>
       </w:r>
-      <w:proofErr w:type="spellEnd"/>
       <w:r>
         <w:rPr>
           <w:lang w:val="es-ES"/>
@@ -7957,7 +7402,14 @@
     <w:p>
       <w:pPr>
         <w:rPr>
-          <w:lang w:val="es-ES" w:eastAsia="en-US"/>
+          <w:lang w:val="es-ES"/>
+        </w:rPr>
+      </w:pPr>
+    </w:p>
+    <w:p>
+      <w:pPr>
+        <w:rPr>
+          <w:lang w:val="es-ES"/>
         </w:rPr>
       </w:pPr>
     </w:p>
@@ -7977,6 +7429,7 @@
         <w:rPr>
           <w:lang w:val="es-ES"/>
         </w:rPr>
+        <w:lastRenderedPageBreak/>
         <w:t>Base de datos</w:t>
       </w:r>
       <w:bookmarkEnd w:id="60"/>
@@ -8012,7 +7465,7 @@
                     </pic:cNvPicPr>
                   </pic:nvPicPr>
                   <pic:blipFill>
-                    <a:blip r:embed="rId25">
+                    <a:blip r:embed="rId26">
                       <a:extLst>
                         <a:ext uri="{28A0092B-C50C-407E-A947-70E740481C1C}">
                           <a14:useLocalDpi xmlns:a14="http://schemas.microsoft.com/office/drawing/2010/main" val="0"/>
@@ -8098,7 +7551,6 @@
           <w:numId w:val="25"/>
         </w:numPr>
       </w:pPr>
-      <w:proofErr w:type="spellStart"/>
       <w:r>
         <w:rPr>
           <w:b/>
@@ -8106,7 +7558,6 @@
         </w:rPr>
         <w:t>Users</w:t>
       </w:r>
-      <w:proofErr w:type="spellEnd"/>
       <w:r>
         <w:t xml:space="preserve">: Esta tabla contendrá los datos de cada usuario que se registre en el sitio. Contendrá los campos de </w:t>
       </w:r>
@@ -8120,7 +7571,6 @@
       <w:r>
         <w:t xml:space="preserve">, </w:t>
       </w:r>
-      <w:proofErr w:type="spellStart"/>
       <w:r>
         <w:rPr>
           <w:i/>
@@ -8128,11 +7578,9 @@
         </w:rPr>
         <w:t>username</w:t>
       </w:r>
-      <w:proofErr w:type="spellEnd"/>
       <w:r>
         <w:t xml:space="preserve">, </w:t>
       </w:r>
-      <w:proofErr w:type="spellStart"/>
       <w:r>
         <w:rPr>
           <w:i/>
@@ -8140,7 +7588,6 @@
         </w:rPr>
         <w:t>password</w:t>
       </w:r>
-      <w:proofErr w:type="spellEnd"/>
       <w:r>
         <w:t xml:space="preserve"> y </w:t>
       </w:r>
@@ -8154,7 +7601,6 @@
       <w:r>
         <w:t xml:space="preserve">, de los cuales id, </w:t>
       </w:r>
-      <w:proofErr w:type="spellStart"/>
       <w:r>
         <w:rPr>
           <w:i/>
@@ -8162,7 +7608,6 @@
         </w:rPr>
         <w:t>username</w:t>
       </w:r>
-      <w:proofErr w:type="spellEnd"/>
       <w:r>
         <w:t xml:space="preserve"> y </w:t>
       </w:r>
@@ -8176,7 +7621,6 @@
       <w:r>
         <w:t xml:space="preserve">, deberán de ser únicos para garantizar la correcta identificación de cada usuario. También hay que considerar de que no es buena práctica almacenar </w:t>
       </w:r>
-      <w:proofErr w:type="spellStart"/>
       <w:r>
         <w:rPr>
           <w:i/>
@@ -8184,13 +7628,8 @@
         </w:rPr>
         <w:t>passwords</w:t>
       </w:r>
-      <w:proofErr w:type="spellEnd"/>
-      <w:r>
-        <w:t xml:space="preserve"> en la base de datos sin una correcta gestión de ellos. Es por ello, que necesitaremos de algunas herramientas que nos </w:t>
-      </w:r>
-      <w:r>
-        <w:lastRenderedPageBreak/>
-        <w:t>ayuden a su encriptación y correcto almacenaje (se explicará en la siguiente sección de forma más detallada.)</w:t>
+      <w:r>
+        <w:t xml:space="preserve"> en la base de datos sin una correcta gestión de ellos. Es por ello, que necesitaremos de algunas herramientas que nos ayuden a su encriptación y correcto almacenaje (se explicará en la siguiente sección de forma más detallada.)</w:t>
       </w:r>
     </w:p>
     <w:p>
@@ -8201,7 +7640,6 @@
           <w:numId w:val="25"/>
         </w:numPr>
       </w:pPr>
-      <w:proofErr w:type="spellStart"/>
       <w:r>
         <w:rPr>
           <w:b/>
@@ -8209,7 +7647,6 @@
         </w:rPr>
         <w:t>Plannings</w:t>
       </w:r>
-      <w:proofErr w:type="spellEnd"/>
       <w:r>
         <w:t>:</w:t>
       </w:r>
@@ -8217,17 +7654,8 @@
         <w:t xml:space="preserve"> Esta tabla</w:t>
       </w:r>
       <w:r>
-        <w:t xml:space="preserve"> contendrá los </w:t>
-      </w:r>
-      <w:proofErr w:type="spellStart"/>
-      <w:r>
-        <w:t>plannings</w:t>
-      </w:r>
-      <w:proofErr w:type="spellEnd"/>
-      <w:r>
-        <w:t xml:space="preserve"> guardados de cada usuario. La forman los campos de </w:t>
-      </w:r>
-      <w:proofErr w:type="spellStart"/>
+        <w:t xml:space="preserve"> contendrá los plannings guardados de cada usuario. La forman los campos de </w:t>
+      </w:r>
       <w:r>
         <w:rPr>
           <w:i/>
@@ -8235,11 +7663,9 @@
         </w:rPr>
         <w:t>planning_id</w:t>
       </w:r>
-      <w:proofErr w:type="spellEnd"/>
       <w:r>
         <w:t xml:space="preserve">, </w:t>
       </w:r>
-      <w:proofErr w:type="spellStart"/>
       <w:r>
         <w:rPr>
           <w:i/>
@@ -8247,7 +7673,6 @@
         </w:rPr>
         <w:t>user_id</w:t>
       </w:r>
-      <w:proofErr w:type="spellEnd"/>
       <w:r>
         <w:t xml:space="preserve">, </w:t>
       </w:r>
@@ -8278,6 +7703,7 @@
         <w:rPr>
           <w:noProof/>
         </w:rPr>
+        <w:lastRenderedPageBreak/>
         <w:drawing>
           <wp:anchor distT="0" distB="0" distL="114300" distR="114300" simplePos="0" relativeHeight="251673600" behindDoc="0" locked="0" layoutInCell="1" allowOverlap="1" wp14:anchorId="4C0BB43A" wp14:editId="6A151C7F">
             <wp:simplePos x="0" y="0"/>
@@ -8304,7 +7730,7 @@
                     </pic:cNvPicPr>
                   </pic:nvPicPr>
                   <pic:blipFill>
-                    <a:blip r:embed="rId26">
+                    <a:blip r:embed="rId27">
                       <a:extLst>
                         <a:ext uri="{28A0092B-C50C-407E-A947-70E740481C1C}">
                           <a14:useLocalDpi xmlns:a14="http://schemas.microsoft.com/office/drawing/2010/main" val="0"/>
@@ -8344,7 +7770,6 @@
           <w:numId w:val="25"/>
         </w:numPr>
       </w:pPr>
-      <w:proofErr w:type="spellStart"/>
       <w:r>
         <w:rPr>
           <w:b/>
@@ -8352,7 +7777,6 @@
         </w:rPr>
         <w:t>Meals</w:t>
       </w:r>
-      <w:proofErr w:type="spellEnd"/>
       <w:r>
         <w:t xml:space="preserve">: Esta tabla contendrá los datos de cada comida creada por los usuarios y que estará disponible para todos ellos. Contendrá los campos de </w:t>
       </w:r>
@@ -8366,7 +7790,6 @@
       <w:r>
         <w:t xml:space="preserve">, </w:t>
       </w:r>
-      <w:proofErr w:type="spellStart"/>
       <w:r>
         <w:rPr>
           <w:i/>
@@ -8374,11 +7797,9 @@
         </w:rPr>
         <w:t>author</w:t>
       </w:r>
-      <w:proofErr w:type="spellEnd"/>
       <w:r>
         <w:t xml:space="preserve">, </w:t>
       </w:r>
-      <w:proofErr w:type="spellStart"/>
       <w:r>
         <w:rPr>
           <w:i/>
@@ -8386,11 +7807,9 @@
         </w:rPr>
         <w:t>name</w:t>
       </w:r>
-      <w:proofErr w:type="spellEnd"/>
       <w:r>
         <w:t xml:space="preserve">, </w:t>
       </w:r>
-      <w:proofErr w:type="spellStart"/>
       <w:r>
         <w:rPr>
           <w:i/>
@@ -8398,11 +7817,9 @@
         </w:rPr>
         <w:t>description</w:t>
       </w:r>
-      <w:proofErr w:type="spellEnd"/>
       <w:r>
         <w:t xml:space="preserve">, </w:t>
       </w:r>
-      <w:proofErr w:type="spellStart"/>
       <w:r>
         <w:rPr>
           <w:i/>
@@ -8410,11 +7827,9 @@
         </w:rPr>
         <w:t>composition</w:t>
       </w:r>
-      <w:proofErr w:type="spellEnd"/>
       <w:r>
         <w:t xml:space="preserve"> e </w:t>
       </w:r>
-      <w:proofErr w:type="spellStart"/>
       <w:r>
         <w:rPr>
           <w:i/>
@@ -8422,7 +7837,6 @@
         </w:rPr>
         <w:t>ingredients</w:t>
       </w:r>
-      <w:proofErr w:type="spellEnd"/>
       <w:r>
         <w:t xml:space="preserve">, de los cuales </w:t>
       </w:r>
@@ -8436,7 +7850,6 @@
       <w:r>
         <w:t xml:space="preserve"> y </w:t>
       </w:r>
-      <w:proofErr w:type="spellStart"/>
       <w:r>
         <w:rPr>
           <w:i/>
@@ -8444,11 +7857,9 @@
         </w:rPr>
         <w:t>name</w:t>
       </w:r>
-      <w:proofErr w:type="spellEnd"/>
       <w:r>
         <w:t xml:space="preserve">, deberán de ser únicos para asegurar que no se almacenan dos entradas iguales. El campo de </w:t>
       </w:r>
-      <w:proofErr w:type="spellStart"/>
       <w:r>
         <w:rPr>
           <w:i/>
@@ -8456,11 +7867,9 @@
         </w:rPr>
         <w:t>author</w:t>
       </w:r>
-      <w:proofErr w:type="spellEnd"/>
       <w:r>
         <w:t xml:space="preserve">, nos ayudará a relacionar esta tabla con la de </w:t>
       </w:r>
-      <w:proofErr w:type="spellStart"/>
       <w:r>
         <w:rPr>
           <w:i/>
@@ -8468,11 +7877,9 @@
         </w:rPr>
         <w:t>users</w:t>
       </w:r>
-      <w:proofErr w:type="spellEnd"/>
       <w:r>
         <w:t xml:space="preserve">, y el campo de </w:t>
       </w:r>
-      <w:proofErr w:type="spellStart"/>
       <w:r>
         <w:rPr>
           <w:i/>
@@ -8480,17 +7887,8 @@
         </w:rPr>
         <w:t>composition</w:t>
       </w:r>
-      <w:proofErr w:type="spellEnd"/>
-      <w:r>
-        <w:t xml:space="preserve">, será el que nos ayude a identificar la composición de las comidas y así evitar posibles alergias o comidas vegetarianas, </w:t>
-      </w:r>
-      <w:proofErr w:type="spellStart"/>
-      <w:r>
-        <w:t>etc</w:t>
-      </w:r>
-      <w:proofErr w:type="spellEnd"/>
-      <w:r>
-        <w:t>…</w:t>
+      <w:r>
+        <w:t>, será el que nos ayude a identificar la composición de las comidas y así evitar posibles alergias o comidas vegetarianas, etc…</w:t>
       </w:r>
     </w:p>
     <w:p>
@@ -8501,7 +7899,6 @@
           <w:numId w:val="25"/>
         </w:numPr>
       </w:pPr>
-      <w:proofErr w:type="spellStart"/>
       <w:r>
         <w:rPr>
           <w:b/>
@@ -8509,7 +7906,6 @@
         </w:rPr>
         <w:t>Ingredients</w:t>
       </w:r>
-      <w:proofErr w:type="spellEnd"/>
       <w:r>
         <w:t>:</w:t>
       </w:r>
@@ -8526,7 +7922,6 @@
       <w:r>
         <w:t xml:space="preserve"> es necesaria para el control de los ingredientes que se añaden a las comidas. Sólo contendrá dos campos: </w:t>
       </w:r>
-      <w:proofErr w:type="spellStart"/>
       <w:r>
         <w:rPr>
           <w:i/>
@@ -8534,11 +7929,9 @@
         </w:rPr>
         <w:t>ingredients_id</w:t>
       </w:r>
-      <w:proofErr w:type="spellEnd"/>
       <w:r>
         <w:t xml:space="preserve"> y </w:t>
       </w:r>
-      <w:proofErr w:type="spellStart"/>
       <w:r>
         <w:rPr>
           <w:i/>
@@ -8546,11 +7939,9 @@
         </w:rPr>
         <w:t>name</w:t>
       </w:r>
-      <w:proofErr w:type="spellEnd"/>
       <w:r>
         <w:t xml:space="preserve">. Cabe añadir, que el campo </w:t>
       </w:r>
-      <w:proofErr w:type="spellStart"/>
       <w:r>
         <w:rPr>
           <w:i/>
@@ -8558,7 +7949,6 @@
         </w:rPr>
         <w:t>name</w:t>
       </w:r>
-      <w:proofErr w:type="spellEnd"/>
       <w:r>
         <w:t xml:space="preserve"> deberá ser único para que no exista conflictos de duplicados.</w:t>
       </w:r>
@@ -8571,16 +7961,13 @@
           <w:numId w:val="25"/>
         </w:numPr>
       </w:pPr>
-      <w:proofErr w:type="spellStart"/>
       <w:r>
         <w:rPr>
           <w:b/>
           <w:bCs/>
         </w:rPr>
-        <w:lastRenderedPageBreak/>
         <w:t>Shopping_List</w:t>
       </w:r>
-      <w:proofErr w:type="spellEnd"/>
       <w:r>
         <w:t>:</w:t>
       </w:r>
@@ -8597,35 +7984,12 @@
       <w:r>
         <w:t xml:space="preserve"> es la que especifica que cantidad de ingredientes componen las comidas. De esta manera, podemos generar la lista de la compra de forma adecuada. </w:t>
       </w:r>
-      <w:proofErr w:type="spellStart"/>
       <w:r>
         <w:rPr>
           <w:lang w:val="en-US"/>
         </w:rPr>
-        <w:t>Estará</w:t>
-      </w:r>
-      <w:proofErr w:type="spellEnd"/>
-      <w:r>
-        <w:rPr>
-          <w:lang w:val="en-US"/>
-        </w:rPr>
-        <w:t xml:space="preserve"> </w:t>
-      </w:r>
-      <w:proofErr w:type="spellStart"/>
-      <w:r>
-        <w:rPr>
-          <w:lang w:val="en-US"/>
-        </w:rPr>
-        <w:t>formada</w:t>
-      </w:r>
-      <w:proofErr w:type="spellEnd"/>
-      <w:r>
-        <w:rPr>
-          <w:lang w:val="en-US"/>
-        </w:rPr>
-        <w:t xml:space="preserve"> por </w:t>
-      </w:r>
-      <w:proofErr w:type="spellStart"/>
+        <w:t xml:space="preserve">Estará formada por </w:t>
+      </w:r>
       <w:r>
         <w:rPr>
           <w:i/>
@@ -8634,14 +7998,12 @@
         </w:rPr>
         <w:t>shopping_list_id</w:t>
       </w:r>
-      <w:proofErr w:type="spellEnd"/>
       <w:r>
         <w:rPr>
           <w:lang w:val="en-US"/>
         </w:rPr>
         <w:t xml:space="preserve">, </w:t>
       </w:r>
-      <w:proofErr w:type="spellStart"/>
       <w:r>
         <w:rPr>
           <w:i/>
@@ -8650,14 +8012,12 @@
         </w:rPr>
         <w:t>meal_id</w:t>
       </w:r>
-      <w:proofErr w:type="spellEnd"/>
       <w:r>
         <w:rPr>
           <w:lang w:val="en-US"/>
         </w:rPr>
         <w:t xml:space="preserve">, </w:t>
       </w:r>
-      <w:proofErr w:type="spellStart"/>
       <w:r>
         <w:rPr>
           <w:i/>
@@ -8666,7 +8026,6 @@
         </w:rPr>
         <w:t>ingredient_id</w:t>
       </w:r>
-      <w:proofErr w:type="spellEnd"/>
       <w:r>
         <w:rPr>
           <w:lang w:val="en-US"/>
@@ -8729,6 +8088,7 @@
           <w:bCs/>
           <w:noProof/>
         </w:rPr>
+        <w:lastRenderedPageBreak/>
         <w:drawing>
           <wp:anchor distT="0" distB="0" distL="114300" distR="114300" simplePos="0" relativeHeight="251674624" behindDoc="0" locked="0" layoutInCell="1" allowOverlap="1" wp14:anchorId="5C1517DC" wp14:editId="192DF100">
             <wp:simplePos x="0" y="0"/>
@@ -8755,7 +8115,7 @@
                     </pic:cNvPicPr>
                   </pic:nvPicPr>
                   <pic:blipFill>
-                    <a:blip r:embed="rId27">
+                    <a:blip r:embed="rId28">
                       <a:extLst>
                         <a:ext uri="{28A0092B-C50C-407E-A947-70E740481C1C}">
                           <a14:useLocalDpi xmlns:a14="http://schemas.microsoft.com/office/drawing/2010/main" val="0"/>
@@ -8792,7 +8152,6 @@
           </wp:anchor>
         </w:drawing>
       </w:r>
-      <w:proofErr w:type="spellStart"/>
       <w:r>
         <w:rPr>
           <w:b/>
@@ -8800,7 +8159,6 @@
         </w:rPr>
         <w:t>Favs-Meals</w:t>
       </w:r>
-      <w:proofErr w:type="spellEnd"/>
       <w:r>
         <w:t xml:space="preserve">: En esta tabla se almacenarán los datos de las comidas que los usuarios seleccionen como favoritas, y, por tanto, aparecerán en un apartado donde tendrán todas las comidas favoritas. Solo contendrá los campos de </w:t>
       </w:r>
@@ -8814,7 +8172,6 @@
       <w:r>
         <w:t xml:space="preserve">, </w:t>
       </w:r>
-      <w:proofErr w:type="spellStart"/>
       <w:r>
         <w:rPr>
           <w:i/>
@@ -8822,11 +8179,9 @@
         </w:rPr>
         <w:t>user_id</w:t>
       </w:r>
-      <w:proofErr w:type="spellEnd"/>
       <w:r>
         <w:t xml:space="preserve"> y </w:t>
       </w:r>
-      <w:proofErr w:type="spellStart"/>
       <w:r>
         <w:rPr>
           <w:i/>
@@ -8834,7 +8189,6 @@
         </w:rPr>
         <w:t>meal_id</w:t>
       </w:r>
-      <w:proofErr w:type="spellEnd"/>
       <w:r>
         <w:t>, ya que sólo necesitaremos identificar que usuario ha seleccionado como favorita que comida.</w:t>
       </w:r>
@@ -8889,7 +8243,6 @@
         </w:numPr>
       </w:pPr>
       <w:r>
-        <w:lastRenderedPageBreak/>
         <w:t>A</w:t>
       </w:r>
     </w:p>
@@ -8926,6 +8279,7 @@
         </w:numPr>
       </w:pPr>
       <w:r>
+        <w:lastRenderedPageBreak/>
         <w:t>A</w:t>
       </w:r>
     </w:p>
@@ -8985,11 +8339,55 @@
         <w:pStyle w:val="Prrafodelista"/>
         <w:numPr>
           <w:ilvl w:val="0"/>
-          <w:numId w:val="0"/>
+          <w:numId w:val="25"/>
         </w:numPr>
-        <w:ind w:left="1080"/>
-      </w:pPr>
-    </w:p>
+      </w:pPr>
+      <w:r>
+        <w:t>Mysql2</w:t>
+      </w:r>
+    </w:p>
+    <w:p>
+      <w:pPr>
+        <w:pStyle w:val="Prrafodelista"/>
+        <w:numPr>
+          <w:ilvl w:val="0"/>
+          <w:numId w:val="25"/>
+        </w:numPr>
+      </w:pPr>
+      <w:r>
+        <w:t>Axios</w:t>
+      </w:r>
+    </w:p>
+    <w:p>
+      <w:pPr>
+        <w:pStyle w:val="Prrafodelista"/>
+        <w:numPr>
+          <w:ilvl w:val="0"/>
+          <w:numId w:val="25"/>
+        </w:numPr>
+      </w:pPr>
+      <w:r>
+        <w:t>Bcrypt</w:t>
+      </w:r>
+    </w:p>
+    <w:p>
+      <w:pPr>
+        <w:pStyle w:val="Prrafodelista"/>
+        <w:numPr>
+          <w:ilvl w:val="0"/>
+          <w:numId w:val="25"/>
+        </w:numPr>
+      </w:pPr>
+      <w:r>
+        <w:t>Jwt</w:t>
+      </w:r>
+    </w:p>
+    <w:p>
+      <w:pPr>
+        <w:ind w:left="360"/>
+      </w:pPr>
+    </w:p>
+    <w:p/>
     <w:p>
       <w:pPr>
         <w:pStyle w:val="Ttulo3"/>
@@ -8999,14 +8397,96 @@
         </w:numPr>
       </w:pPr>
       <w:bookmarkStart w:id="65" w:name="_Toc133333613"/>
-      <w:proofErr w:type="spellStart"/>
       <w:r>
         <w:t>Endpoints</w:t>
       </w:r>
       <w:bookmarkEnd w:id="65"/>
-      <w:proofErr w:type="spellEnd"/>
-    </w:p>
-    <w:p/>
+    </w:p>
+    <w:p>
+      <w:pPr>
+        <w:pStyle w:val="Prrafodelista"/>
+        <w:numPr>
+          <w:ilvl w:val="0"/>
+          <w:numId w:val="25"/>
+        </w:numPr>
+      </w:pPr>
+      <w:r>
+        <w:t>/user</w:t>
+      </w:r>
+    </w:p>
+    <w:p>
+      <w:pPr>
+        <w:pStyle w:val="Prrafodelista"/>
+        <w:numPr>
+          <w:ilvl w:val="0"/>
+          <w:numId w:val="25"/>
+        </w:numPr>
+      </w:pPr>
+      <w:r>
+        <w:t>/[id]/user</w:t>
+      </w:r>
+    </w:p>
+    <w:p>
+      <w:pPr>
+        <w:pStyle w:val="Prrafodelista"/>
+        <w:numPr>
+          <w:ilvl w:val="0"/>
+          <w:numId w:val="25"/>
+        </w:numPr>
+      </w:pPr>
+      <w:r>
+        <w:t>/ingredients</w:t>
+      </w:r>
+    </w:p>
+    <w:p>
+      <w:pPr>
+        <w:pStyle w:val="Prrafodelista"/>
+        <w:numPr>
+          <w:ilvl w:val="0"/>
+          <w:numId w:val="25"/>
+        </w:numPr>
+      </w:pPr>
+      <w:r>
+        <w:t>/[id]/ingredients</w:t>
+      </w:r>
+    </w:p>
+    <w:p>
+      <w:pPr>
+        <w:pStyle w:val="Prrafodelista"/>
+        <w:numPr>
+          <w:ilvl w:val="0"/>
+          <w:numId w:val="25"/>
+        </w:numPr>
+      </w:pPr>
+      <w:r>
+        <w:lastRenderedPageBreak/>
+        <w:t>/login</w:t>
+      </w:r>
+    </w:p>
+    <w:p>
+      <w:pPr>
+        <w:pStyle w:val="Prrafodelista"/>
+        <w:numPr>
+          <w:ilvl w:val="0"/>
+          <w:numId w:val="25"/>
+        </w:numPr>
+      </w:pPr>
+      <w:r>
+        <w:t>/[id]/my-gallery</w:t>
+      </w:r>
+    </w:p>
+    <w:p>
+      <w:pPr>
+        <w:pStyle w:val="Prrafodelista"/>
+        <w:numPr>
+          <w:ilvl w:val="0"/>
+          <w:numId w:val="25"/>
+        </w:numPr>
+      </w:pPr>
+      <w:r>
+        <w:t>/my-plannings</w:t>
+      </w:r>
+    </w:p>
     <w:p/>
     <w:p>
       <w:pPr>
@@ -9084,7 +8564,6 @@
         <w:rPr>
           <w:lang w:val="es-ES"/>
         </w:rPr>
-        <w:lastRenderedPageBreak/>
         <w:t>Requerimientos generales y específicos</w:t>
       </w:r>
       <w:bookmarkStart w:id="72" w:name="_Toc132129769"/>
@@ -9112,7 +8591,6 @@
         </w:rPr>
       </w:pPr>
       <w:bookmarkStart w:id="74" w:name="_Toc133333617"/>
-      <w:proofErr w:type="spellStart"/>
       <w:r>
         <w:rPr>
           <w:lang w:val="es-ES"/>
@@ -9121,7 +8599,6 @@
       </w:r>
       <w:bookmarkEnd w:id="73"/>
       <w:bookmarkEnd w:id="74"/>
-      <w:proofErr w:type="spellEnd"/>
     </w:p>
     <w:p>
       <w:pPr>
@@ -9210,9 +8687,9 @@
         <w:br w:type="page"/>
       </w:r>
     </w:p>
-    <w:bookmarkStart w:id="78" w:name="_Toc132129775" w:displacedByCustomXml="next"/>
+    <w:bookmarkStart w:id="78" w:name="_Toc133333620" w:displacedByCustomXml="next"/>
     <w:bookmarkStart w:id="79" w:name="_Toc131679079" w:displacedByCustomXml="next"/>
-    <w:bookmarkStart w:id="80" w:name="_Toc133333620" w:displacedByCustomXml="next"/>
+    <w:bookmarkStart w:id="80" w:name="_Toc132129775" w:displacedByCustomXml="next"/>
     <w:sdt>
       <w:sdtPr>
         <w:rPr>
@@ -9293,7 +8770,7 @@
                 </w:rPr>
                 <w:t xml:space="preserve">. [Consultado el 06 de 04 de 2023] de CSS-Tricks: </w:t>
               </w:r>
-              <w:hyperlink r:id="rId28" w:history="1">
+              <w:hyperlink r:id="rId29" w:history="1">
                 <w:r>
                   <w:rPr>
                     <w:rStyle w:val="Hipervnculo"/>
@@ -9338,7 +8815,7 @@
                 </w:rPr>
                 <w:t xml:space="preserve">. [Consultado el 06 de 04 de 2023] de Midudev: </w:t>
               </w:r>
-              <w:hyperlink r:id="rId29" w:history="1">
+              <w:hyperlink r:id="rId30" w:history="1">
                 <w:r>
                   <w:rPr>
                     <w:rStyle w:val="Hipervnculo"/>
@@ -9383,7 +8860,7 @@
                 </w:rPr>
                 <w:t xml:space="preserve">. [Consultado el 06 de 04 de 2023] de MDN Web Docs: </w:t>
               </w:r>
-              <w:hyperlink r:id="rId30" w:history="1">
+              <w:hyperlink r:id="rId31" w:history="1">
                 <w:r>
                   <w:rPr>
                     <w:rStyle w:val="Hipervnculo"/>
@@ -9428,7 +8905,7 @@
                 </w:rPr>
                 <w:t xml:space="preserve">. [Consultado el 06 de 04 de 2023] de React: </w:t>
               </w:r>
-              <w:hyperlink r:id="rId31" w:history="1">
+              <w:hyperlink r:id="rId32" w:history="1">
                 <w:r>
                   <w:rPr>
                     <w:rStyle w:val="Hipervnculo"/>
@@ -9473,7 +8950,7 @@
                 </w:rPr>
                 <w:t xml:space="preserve">. [Consultado el 06 de 04 de 2023] de Next.JS: </w:t>
               </w:r>
-              <w:hyperlink r:id="rId32" w:history="1">
+              <w:hyperlink r:id="rId33" w:history="1">
                 <w:r>
                   <w:rPr>
                     <w:rStyle w:val="Hipervnculo"/>
@@ -9518,7 +8995,7 @@
                 </w:rPr>
                 <w:t xml:space="preserve">, revision: 75301. [Consultado el 06 de 04 de 2023] de MySQL: </w:t>
               </w:r>
-              <w:hyperlink r:id="rId33" w:history="1">
+              <w:hyperlink r:id="rId34" w:history="1">
                 <w:r>
                   <w:rPr>
                     <w:rStyle w:val="Hipervnculo"/>
@@ -9560,7 +9037,7 @@
                 </w:rPr>
                 <w:t xml:space="preserve">. [Consultado el 06 de 04 de 2023] de Kevin Powell: </w:t>
               </w:r>
-              <w:hyperlink r:id="rId34" w:history="1">
+              <w:hyperlink r:id="rId35" w:history="1">
                 <w:r>
                   <w:rPr>
                     <w:rStyle w:val="Hipervnculo"/>
@@ -11442,6 +10919,7 @@
       </w:pPr>
       <w:r>
         <w:rPr>
+          <w:noProof/>
           <w:lang w:val="es-ES" w:eastAsia="en-US"/>
         </w:rPr>
         <w:drawing>
@@ -11460,7 +10938,7 @@
                     <pic:cNvPicPr/>
                   </pic:nvPicPr>
                   <pic:blipFill>
-                    <a:blip r:embed="rId35"/>
+                    <a:blip r:embed="rId36"/>
                     <a:stretch>
                       <a:fillRect/>
                     </a:stretch>
@@ -11578,7 +11056,7 @@
                     </pic:cNvPicPr>
                   </pic:nvPicPr>
                   <pic:blipFill>
-                    <a:blip r:embed="rId36" cstate="print">
+                    <a:blip r:embed="rId37" cstate="print">
                       <a:extLst>
                         <a:ext uri="{28A0092B-C50C-407E-A947-70E740481C1C}">
                           <a14:useLocalDpi xmlns:a14="http://schemas.microsoft.com/office/drawing/2010/main" val="0"/>
@@ -11618,9 +11096,9 @@
       </w:pPr>
     </w:p>
     <w:sectPr>
-      <w:headerReference w:type="default" r:id="rId37"/>
-      <w:footerReference w:type="even" r:id="rId38"/>
-      <w:footerReference w:type="default" r:id="rId39"/>
+      <w:headerReference w:type="default" r:id="rId38"/>
+      <w:footerReference w:type="even" r:id="rId39"/>
+      <w:footerReference w:type="default" r:id="rId40"/>
       <w:pgSz w:w="11900" w:h="16840" w:code="9"/>
       <w:pgMar w:top="1701" w:right="851" w:bottom="1134" w:left="1418" w:header="709" w:footer="709" w:gutter="0"/>
       <w:cols w:space="708"/>
@@ -11777,15 +11255,7 @@
       <w:jc w:val="left"/>
     </w:pPr>
     <w:r>
-      <w:t xml:space="preserve">Proyecto fin de ciclo – </w:t>
-    </w:r>
-    <w:proofErr w:type="spellStart"/>
-    <w:r>
-      <w:t>MealWeek</w:t>
-    </w:r>
-    <w:proofErr w:type="spellEnd"/>
-    <w:r>
-      <w:t xml:space="preserve"> – DAW                                           Pedro Jesús Cruces Almendro</w:t>
+      <w:t>Proyecto fin de ciclo – MealWeek – DAW                                           Pedro Jesús Cruces Almendro</w:t>
     </w:r>
   </w:p>
 </w:hdr>

</xml_diff>

<commit_message>
funcionalidad de la lista ok
</commit_message>
<xml_diff>
--- a/Proyecto-MealWeek-Pedro Jesus Cruces Almendro.docx
+++ b/Proyecto-MealWeek-Pedro Jesus Cruces Almendro.docx
@@ -159,6 +159,7 @@
           <w:smallCaps/>
         </w:rPr>
       </w:pPr>
+      <w:proofErr w:type="spellStart"/>
       <w:r>
         <w:rPr>
           <w:rStyle w:val="Ttulodellibro"/>
@@ -170,6 +171,7 @@
         </w:rPr>
         <w:t>MealWeek</w:t>
       </w:r>
+      <w:proofErr w:type="spellEnd"/>
       <w:r>
         <w:rPr>
           <w:rStyle w:val="Ttulodellibro"/>
@@ -299,19 +301,9 @@
           <w:sz w:val="24"/>
           <w:szCs w:val="22"/>
         </w:rPr>
-        <w:t>: María Del Carmen Buenestado Fernández</w:t>
-      </w:r>
-      <w:bookmarkEnd w:id="0"/>
-    </w:p>
-    <w:p>
-      <w:pPr>
-        <w:pStyle w:val="Ttulo1"/>
-        <w:jc w:val="right"/>
-        <w:rPr>
-          <w:rFonts w:cs="Arial"/>
-        </w:rPr>
-      </w:pPr>
-      <w:bookmarkStart w:id="1" w:name="_Toc130987976"/>
+        <w:t xml:space="preserve">: María Del Carmen </w:t>
+      </w:r>
+      <w:proofErr w:type="spellStart"/>
       <w:r>
         <w:rPr>
           <w:rFonts w:cs="Arial"/>
@@ -320,8 +312,9 @@
           <w:sz w:val="24"/>
           <w:szCs w:val="22"/>
         </w:rPr>
-        <w:t>autor</w:t>
-      </w:r>
+        <w:t>Buenestado</w:t>
+      </w:r>
+      <w:proofErr w:type="spellEnd"/>
       <w:r>
         <w:rPr>
           <w:rFonts w:cs="Arial"/>
@@ -330,6 +323,37 @@
           <w:sz w:val="24"/>
           <w:szCs w:val="22"/>
         </w:rPr>
+        <w:t xml:space="preserve"> Fernández</w:t>
+      </w:r>
+      <w:bookmarkEnd w:id="0"/>
+    </w:p>
+    <w:p>
+      <w:pPr>
+        <w:pStyle w:val="Ttulo1"/>
+        <w:jc w:val="right"/>
+        <w:rPr>
+          <w:rFonts w:cs="Arial"/>
+        </w:rPr>
+      </w:pPr>
+      <w:bookmarkStart w:id="1" w:name="_Toc130987976"/>
+      <w:r>
+        <w:rPr>
+          <w:rFonts w:cs="Arial"/>
+          <w:bCs/>
+          <w:smallCaps/>
+          <w:sz w:val="24"/>
+          <w:szCs w:val="22"/>
+        </w:rPr>
+        <w:t>autor</w:t>
+      </w:r>
+      <w:r>
+        <w:rPr>
+          <w:rFonts w:cs="Arial"/>
+          <w:bCs/>
+          <w:smallCaps/>
+          <w:sz w:val="24"/>
+          <w:szCs w:val="22"/>
+        </w:rPr>
         <w:t>: Pedro Jesús Cruces Almendro</w:t>
       </w:r>
       <w:bookmarkStart w:id="2" w:name="_Toc37503039"/>
@@ -355,6 +379,7 @@
           <w:rFonts w:cs="Arial"/>
         </w:rPr>
       </w:pPr>
+      <w:proofErr w:type="spellStart"/>
       <w:r>
         <w:rPr>
           <w:rFonts w:cs="Arial"/>
@@ -362,6 +387,7 @@
         <w:lastRenderedPageBreak/>
         <w:t>Abstract</w:t>
       </w:r>
+      <w:proofErr w:type="spellEnd"/>
     </w:p>
     <w:p>
       <w:pPr>
@@ -376,7 +402,21 @@
         <w:rPr>
           <w:rFonts w:cs="Arial"/>
         </w:rPr>
-        <w:t>«MealWeek» consiste en la realización de un sitio web con el que poder administrar y planificar todos los almuerzos y cenas que se realizan durante una semana. Se expondrán todos los requisitos previos necesarios para su desarrollo, así como detalles relevantes que tengas que ver con su proceso de creación. Además, se detallarán todo lo relevante a los tipos de usuarios y las distintas funcionalidades que poseerán y todo el uso de tecnologías necesarias para la construcción de la web.</w:t>
+        <w:t>«</w:t>
+      </w:r>
+      <w:proofErr w:type="spellStart"/>
+      <w:r>
+        <w:rPr>
+          <w:rFonts w:cs="Arial"/>
+        </w:rPr>
+        <w:t>MealWeek</w:t>
+      </w:r>
+      <w:proofErr w:type="spellEnd"/>
+      <w:r>
+        <w:rPr>
+          <w:rFonts w:cs="Arial"/>
+        </w:rPr>
+        <w:t>» consiste en la realización de un sitio web con el que poder administrar y planificar todos los almuerzos y cenas que se realizan durante una semana. Se expondrán todos los requisitos previos necesarios para su desarrollo, así como detalles relevantes que tengas que ver con su proceso de creación. Además, se detallarán todo lo relevante a los tipos de usuarios y las distintas funcionalidades que poseerán y todo el uso de tecnologías necesarias para la construcción de la web.</w:t>
       </w:r>
     </w:p>
     <w:p>
@@ -389,7 +429,21 @@
         <w:rPr>
           <w:lang w:val="en-US"/>
         </w:rPr>
-        <w:t>The «MealWeek» project consists in the creation of a website to manage and plan all lunches and dinners that take place during a week. All the necessary prerequisites for its development will be presented, as well as relevant details that have to do with its creation process. In addition, everything relevant to the types of users and the different functionalities they will have</w:t>
+        <w:t>The «</w:t>
+      </w:r>
+      <w:proofErr w:type="spellStart"/>
+      <w:r>
+        <w:rPr>
+          <w:lang w:val="en-US"/>
+        </w:rPr>
+        <w:t>MealWeek</w:t>
+      </w:r>
+      <w:proofErr w:type="spellEnd"/>
+      <w:r>
+        <w:rPr>
+          <w:lang w:val="en-US"/>
+        </w:rPr>
+        <w:t>» project consists in the creation of a website to manage and plan all lunches and dinners that take place during a week. All the necessary prerequisites for its development will be presented, as well as relevant details that have to do with its creation process. In addition, everything relevant to the types of users and the different functionalities they will have</w:t>
       </w:r>
       <w:r>
         <w:rPr>
@@ -3734,6 +3788,7 @@
           <w:numId w:val="27"/>
         </w:numPr>
       </w:pPr>
+      <w:proofErr w:type="spellStart"/>
       <w:r>
         <w:rPr>
           <w:b/>
@@ -3741,8 +3796,29 @@
           <w:i/>
           <w:iCs/>
         </w:rPr>
-        <w:t>Planing Board</w:t>
-      </w:r>
+        <w:t>Planing</w:t>
+      </w:r>
+      <w:proofErr w:type="spellEnd"/>
+      <w:r>
+        <w:rPr>
+          <w:b/>
+          <w:bCs/>
+          <w:i/>
+          <w:iCs/>
+        </w:rPr>
+        <w:t xml:space="preserve"> </w:t>
+      </w:r>
+      <w:proofErr w:type="spellStart"/>
+      <w:r>
+        <w:rPr>
+          <w:b/>
+          <w:bCs/>
+          <w:i/>
+          <w:iCs/>
+        </w:rPr>
+        <w:t>Board</w:t>
+      </w:r>
+      <w:proofErr w:type="spellEnd"/>
       <w:r>
         <w:t xml:space="preserve">: en </w:t>
       </w:r>
@@ -3774,7 +3850,15 @@
         <w:t>.</w:t>
       </w:r>
       <w:r>
-        <w:t xml:space="preserve"> También podrá almacenar el planning en la web, en caso de que le haya gustado, para poder recuperarlo cuando desee.</w:t>
+        <w:t xml:space="preserve"> También podrá almacenar el </w:t>
+      </w:r>
+      <w:proofErr w:type="spellStart"/>
+      <w:r>
+        <w:t>planning</w:t>
+      </w:r>
+      <w:proofErr w:type="spellEnd"/>
+      <w:r>
+        <w:t xml:space="preserve"> en la web, en caso de que le haya gustado, para poder recuperarlo cuando desee.</w:t>
       </w:r>
     </w:p>
     <w:p>
@@ -3792,6 +3876,7 @@
         </w:rPr>
         <w:t xml:space="preserve">Editor del </w:t>
       </w:r>
+      <w:proofErr w:type="spellStart"/>
       <w:r>
         <w:rPr>
           <w:b/>
@@ -3801,9 +3886,11 @@
         </w:rPr>
         <w:t>Planning</w:t>
       </w:r>
+      <w:proofErr w:type="spellEnd"/>
       <w:r>
         <w:t xml:space="preserve">: desde el editor, podrá construir el </w:t>
       </w:r>
+      <w:proofErr w:type="spellStart"/>
       <w:r>
         <w:rPr>
           <w:i/>
@@ -3811,6 +3898,7 @@
         </w:rPr>
         <w:t>planning</w:t>
       </w:r>
+      <w:proofErr w:type="spellEnd"/>
       <w:r>
         <w:t xml:space="preserve"> semanal</w:t>
       </w:r>
@@ -3835,6 +3923,7 @@
       <w:r>
         <w:t xml:space="preserve">generar un </w:t>
       </w:r>
+      <w:proofErr w:type="spellStart"/>
       <w:r>
         <w:rPr>
           <w:i/>
@@ -3842,6 +3931,7 @@
         </w:rPr>
         <w:t>planning</w:t>
       </w:r>
+      <w:proofErr w:type="spellEnd"/>
       <w:r>
         <w:t xml:space="preserve"> aleatorio de comidas según las comidas que tenga.</w:t>
       </w:r>
@@ -3859,10 +3949,27 @@
           <w:b/>
           <w:bCs/>
         </w:rPr>
-        <w:t>Mis Plannings</w:t>
-      </w:r>
-      <w:r>
-        <w:t>: sección en donde se guardarán todos los plannings que quiera el usuario</w:t>
+        <w:t xml:space="preserve">Mis </w:t>
+      </w:r>
+      <w:proofErr w:type="spellStart"/>
+      <w:r>
+        <w:rPr>
+          <w:b/>
+          <w:bCs/>
+        </w:rPr>
+        <w:t>Plannings</w:t>
+      </w:r>
+      <w:proofErr w:type="spellEnd"/>
+      <w:r>
+        <w:t xml:space="preserve">: sección en donde se guardarán todos los </w:t>
+      </w:r>
+      <w:proofErr w:type="spellStart"/>
+      <w:r>
+        <w:t>plannings</w:t>
+      </w:r>
+      <w:proofErr w:type="spellEnd"/>
+      <w:r>
+        <w:t xml:space="preserve"> que quiera el usuario</w:t>
       </w:r>
       <w:r>
         <w:t xml:space="preserve"> y donde podrá recuperarlos</w:t>
@@ -3964,27 +4071,75 @@
           <w:rFonts w:cs="Arial"/>
           <w:lang w:val="es-ES" w:eastAsia="en-US"/>
         </w:rPr>
-        <w:t>«env»</w:t>
-      </w:r>
-      <w:r>
-        <w:t xml:space="preserve">, que procuraremos de incluir en el </w:t>
-      </w:r>
+        <w:t>«</w:t>
+      </w:r>
+      <w:proofErr w:type="spellStart"/>
       <w:r>
         <w:rPr>
           <w:rFonts w:cs="Arial"/>
           <w:lang w:val="es-ES" w:eastAsia="en-US"/>
         </w:rPr>
-        <w:t>«gitignore»</w:t>
-      </w:r>
-      <w:r>
-        <w:t xml:space="preserve"> para evitar que se filtren con la subida al repositorio de </w:t>
-      </w:r>
+        <w:t>env</w:t>
+      </w:r>
+      <w:proofErr w:type="spellEnd"/>
       <w:r>
         <w:rPr>
           <w:rFonts w:cs="Arial"/>
           <w:lang w:val="es-ES" w:eastAsia="en-US"/>
         </w:rPr>
-        <w:t>«Github»</w:t>
+        <w:t>»</w:t>
+      </w:r>
+      <w:r>
+        <w:t xml:space="preserve">, que procuraremos de incluir en el </w:t>
+      </w:r>
+      <w:r>
+        <w:rPr>
+          <w:rFonts w:cs="Arial"/>
+          <w:lang w:val="es-ES" w:eastAsia="en-US"/>
+        </w:rPr>
+        <w:t>«</w:t>
+      </w:r>
+      <w:proofErr w:type="spellStart"/>
+      <w:r>
+        <w:rPr>
+          <w:rFonts w:cs="Arial"/>
+          <w:lang w:val="es-ES" w:eastAsia="en-US"/>
+        </w:rPr>
+        <w:t>gitignore</w:t>
+      </w:r>
+      <w:proofErr w:type="spellEnd"/>
+      <w:r>
+        <w:rPr>
+          <w:rFonts w:cs="Arial"/>
+          <w:lang w:val="es-ES" w:eastAsia="en-US"/>
+        </w:rPr>
+        <w:t>»</w:t>
+      </w:r>
+      <w:r>
+        <w:t xml:space="preserve"> para evitar que se filtren con la subida al repositorio de </w:t>
+      </w:r>
+      <w:r>
+        <w:rPr>
+          <w:rFonts w:cs="Arial"/>
+          <w:lang w:val="es-ES" w:eastAsia="en-US"/>
+        </w:rPr>
+        <w:t>«</w:t>
+      </w:r>
+      <w:proofErr w:type="spellStart"/>
+      <w:r>
+        <w:rPr>
+          <w:rFonts w:cs="Arial"/>
+          <w:lang w:val="es-ES" w:eastAsia="en-US"/>
+        </w:rPr>
+        <w:t>Github</w:t>
+      </w:r>
+      <w:proofErr w:type="spellEnd"/>
+      <w:r>
+        <w:rPr>
+          <w:rFonts w:cs="Arial"/>
+          <w:lang w:val="es-ES" w:eastAsia="en-US"/>
+        </w:rPr>
+        <w:t>»</w:t>
       </w:r>
       <w:r>
         <w:t>.</w:t>
@@ -4064,8 +4219,21 @@
         </w:numPr>
       </w:pPr>
       <w:r>
-        <w:t>Memoria Ram: 2 módulos de 8Gb Crucial Ballistix</w:t>
-      </w:r>
+        <w:t xml:space="preserve">Memoria </w:t>
+      </w:r>
+      <w:proofErr w:type="spellStart"/>
+      <w:r>
+        <w:t>Ram</w:t>
+      </w:r>
+      <w:proofErr w:type="spellEnd"/>
+      <w:r>
+        <w:t xml:space="preserve">: 2 módulos de 8Gb Crucial </w:t>
+      </w:r>
+      <w:proofErr w:type="spellStart"/>
+      <w:r>
+        <w:t>Ballistix</w:t>
+      </w:r>
+      <w:proofErr w:type="spellEnd"/>
     </w:p>
     <w:p>
       <w:pPr>
@@ -4088,7 +4256,15 @@
         </w:numPr>
       </w:pPr>
       <w:r>
-        <w:t>Placa base: B550 Aorus Elite V2</w:t>
+        <w:t xml:space="preserve">Placa base: B550 </w:t>
+      </w:r>
+      <w:proofErr w:type="spellStart"/>
+      <w:r>
+        <w:t>Aorus</w:t>
+      </w:r>
+      <w:proofErr w:type="spellEnd"/>
+      <w:r>
+        <w:t xml:space="preserve"> Elite V2</w:t>
       </w:r>
     </w:p>
     <w:p>
@@ -4101,7 +4277,15 @@
       </w:pPr>
       <w:r>
         <w:lastRenderedPageBreak/>
-        <w:t>Almacenamiento: Western Digital Blue SN550 SSD 1Tb con interfaz NVMe M.2</w:t>
+        <w:t xml:space="preserve">Almacenamiento: Western Digital Blue SN550 SSD 1Tb con interfaz </w:t>
+      </w:r>
+      <w:proofErr w:type="spellStart"/>
+      <w:r>
+        <w:t>NVMe</w:t>
+      </w:r>
+      <w:proofErr w:type="spellEnd"/>
+      <w:r>
+        <w:t xml:space="preserve"> M.2</w:t>
       </w:r>
     </w:p>
     <w:p>
@@ -4113,7 +4297,23 @@
         </w:numPr>
       </w:pPr>
       <w:r>
-        <w:t>Fuente de alimentación: Tacens Radix VII AG 600W</w:t>
+        <w:t xml:space="preserve">Fuente de alimentación: </w:t>
+      </w:r>
+      <w:proofErr w:type="spellStart"/>
+      <w:r>
+        <w:t>Tacens</w:t>
+      </w:r>
+      <w:proofErr w:type="spellEnd"/>
+      <w:r>
+        <w:t xml:space="preserve"> </w:t>
+      </w:r>
+      <w:proofErr w:type="spellStart"/>
+      <w:r>
+        <w:t>Radix</w:t>
+      </w:r>
+      <w:proofErr w:type="spellEnd"/>
+      <w:r>
+        <w:t xml:space="preserve"> VII AG 600W</w:t>
       </w:r>
     </w:p>
     <w:p>
@@ -4143,8 +4343,30 @@
         <w:rPr>
           <w:lang w:val="en-US"/>
         </w:rPr>
-        <w:t>Monitor: AOC Gaming 24G2U 24" LED IPS FullHD 144Hz FreeSync</w:t>
-      </w:r>
+        <w:t xml:space="preserve">Monitor: AOC Gaming 24G2U 24" LED IPS </w:t>
+      </w:r>
+      <w:proofErr w:type="spellStart"/>
+      <w:r>
+        <w:rPr>
+          <w:lang w:val="en-US"/>
+        </w:rPr>
+        <w:t>FullHD</w:t>
+      </w:r>
+      <w:proofErr w:type="spellEnd"/>
+      <w:r>
+        <w:rPr>
+          <w:lang w:val="en-US"/>
+        </w:rPr>
+        <w:t xml:space="preserve"> 144Hz </w:t>
+      </w:r>
+      <w:proofErr w:type="spellStart"/>
+      <w:r>
+        <w:rPr>
+          <w:lang w:val="en-US"/>
+        </w:rPr>
+        <w:t>FreeSync</w:t>
+      </w:r>
+      <w:proofErr w:type="spellEnd"/>
     </w:p>
     <w:p>
       <w:pPr>
@@ -4167,7 +4389,15 @@
         </w:numPr>
       </w:pPr>
       <w:r>
-        <w:t>Teclado: Mars Gaming MK220</w:t>
+        <w:t xml:space="preserve">Teclado: Mars </w:t>
+      </w:r>
+      <w:proofErr w:type="spellStart"/>
+      <w:r>
+        <w:t>Gaming</w:t>
+      </w:r>
+      <w:proofErr w:type="spellEnd"/>
+      <w:r>
+        <w:t xml:space="preserve"> MK220</w:t>
       </w:r>
     </w:p>
     <w:p/>
@@ -4264,7 +4494,15 @@
         </w:drawing>
       </w:r>
       <w:r>
-        <w:t xml:space="preserve">En cuanto al software, deberemos de utilizar un IDE para la escritura y control del código como es “Visual Studio Code”. En este IDE, podremos instalar diferentes extensiones que nos ayudarán en el progreso de </w:t>
+        <w:t xml:space="preserve">En cuanto al software, deberemos de utilizar un IDE para la escritura y control del código como es “Visual Studio </w:t>
+      </w:r>
+      <w:proofErr w:type="spellStart"/>
+      <w:r>
+        <w:t>Code</w:t>
+      </w:r>
+      <w:proofErr w:type="spellEnd"/>
+      <w:r>
+        <w:t xml:space="preserve">”. En este IDE, podremos instalar diferentes extensiones que nos ayudarán en el progreso de </w:t>
       </w:r>
       <w:r>
         <w:t>desarrollo</w:t>
@@ -4346,8 +4584,25 @@
         </w:drawing>
       </w:r>
       <w:r>
-        <w:t xml:space="preserve">Necesitaremos de un control de versiones y documentación con el que poder llevar un control del software que vayamos produciendo. Para ello usaremos “Git” con el que podremos mantener este control mediante un repositorio en su sitio web “Github” y que podremos conectar fácilmente con nuestro IDE “Visual Studio Code”. Así desde el propio IDE, podremos realizar los </w:t>
-      </w:r>
+        <w:t>Necesitaremos de un control de versiones y documentación con el que poder llevar un control del software que vayamos produciendo. Para ello usaremos “Git” con el que podremos mantener este control mediante un repositorio en su sitio web “</w:t>
+      </w:r>
+      <w:proofErr w:type="spellStart"/>
+      <w:r>
+        <w:t>Github</w:t>
+      </w:r>
+      <w:proofErr w:type="spellEnd"/>
+      <w:r>
+        <w:t xml:space="preserve">” y que podremos conectar fácilmente con nuestro IDE “Visual Studio </w:t>
+      </w:r>
+      <w:proofErr w:type="spellStart"/>
+      <w:r>
+        <w:t>Code</w:t>
+      </w:r>
+      <w:proofErr w:type="spellEnd"/>
+      <w:r>
+        <w:t xml:space="preserve">”. Así desde el propio IDE, podremos realizar los </w:t>
+      </w:r>
+      <w:proofErr w:type="spellStart"/>
       <w:r>
         <w:rPr>
           <w:i/>
@@ -4355,6 +4610,7 @@
         </w:rPr>
         <w:t>commit</w:t>
       </w:r>
+      <w:proofErr w:type="spellEnd"/>
       <w:r>
         <w:t xml:space="preserve"> que irán actualizando nuestro proyecto y podremos ver todos los cambios que han ido sucediendo </w:t>
       </w:r>
@@ -4618,7 +4874,15 @@
         </w:drawing>
       </w:r>
       <w:r>
-        <w:t>Para la edición y retoque gráfico de imágenes, logos y diferentes iconos, haremos uso de “Adobe Photoshop” y de “Adobe Illustrator”. Con el primero podremos modificar perfectamente cualquier imagen y adecuarla al formato web, y con el segundo, podremos modificar cualquier logo e icono que vayamos a utilizar, mediante vectores de una forma sencilla.</w:t>
+        <w:t xml:space="preserve">Para la edición y retoque gráfico de imágenes, logos y diferentes iconos, haremos uso de “Adobe Photoshop” y de “Adobe </w:t>
+      </w:r>
+      <w:proofErr w:type="spellStart"/>
+      <w:r>
+        <w:t>Illustrator</w:t>
+      </w:r>
+      <w:proofErr w:type="spellEnd"/>
+      <w:r>
+        <w:t>”. Con el primero podremos modificar perfectamente cualquier imagen y adecuarla al formato web, y con el segundo, podremos modificar cualquier logo e icono que vayamos a utilizar, mediante vectores de una forma sencilla.</w:t>
       </w:r>
     </w:p>
     <w:p/>
@@ -4770,6 +5034,7 @@
       <w:r>
         <w:t xml:space="preserve">Respecto a las tecnologías a usar en el código, nos decantaremos por el </w:t>
       </w:r>
+      <w:proofErr w:type="spellStart"/>
       <w:r>
         <w:rPr>
           <w:i/>
@@ -4777,8 +5042,17 @@
         </w:rPr>
         <w:t>framework</w:t>
       </w:r>
-      <w:r>
-        <w:t xml:space="preserve"> React, ya que nos permitirá crear una página web dinámica mediante componentes que serán fácilmente mantenibles y actualizables. También usaremos CSS </w:t>
+      <w:proofErr w:type="spellEnd"/>
+      <w:r>
+        <w:t xml:space="preserve"> </w:t>
+      </w:r>
+      <w:proofErr w:type="spellStart"/>
+      <w:r>
+        <w:t>React</w:t>
+      </w:r>
+      <w:proofErr w:type="spellEnd"/>
+      <w:r>
+        <w:t xml:space="preserve">, ya que nos permitirá crear una página web dinámica mediante componentes que serán fácilmente mantenibles y actualizables. También usaremos CSS </w:t>
       </w:r>
       <w:r>
         <w:rPr>
@@ -4797,6 +5071,7 @@
       <w:r>
         <w:t xml:space="preserve"> y </w:t>
       </w:r>
+      <w:proofErr w:type="spellStart"/>
       <w:r>
         <w:rPr>
           <w:i/>
@@ -4811,12 +5086,15 @@
         </w:rPr>
         <w:t>rid</w:t>
       </w:r>
+      <w:proofErr w:type="spellEnd"/>
       <w:r>
         <w:t xml:space="preserve"> para maquetar el sitio web, y varias dependencias que nos ayudarán con la escritura del código como “</w:t>
       </w:r>
+      <w:proofErr w:type="spellStart"/>
       <w:r>
         <w:t>JsPDF</w:t>
       </w:r>
+      <w:proofErr w:type="spellEnd"/>
       <w:r>
         <w:t>”</w:t>
       </w:r>
@@ -4997,14 +5275,70 @@
         </w:rPr>
         <w:t>En esta etapa, ya dispondremos tanto de la API como de una vista básica de la web con la que podremos comenzar a escribir todo el código, que relacionará la web con la base de datos y con las que podremos cumplir con los principios CRUD (</w:t>
       </w:r>
+      <w:proofErr w:type="spellStart"/>
       <w:r>
         <w:rPr>
           <w:i/>
           <w:iCs/>
           <w:lang w:eastAsia="en-US"/>
         </w:rPr>
-        <w:t>Create Read Update Delete</w:t>
-      </w:r>
+        <w:t>Create</w:t>
+      </w:r>
+      <w:proofErr w:type="spellEnd"/>
+      <w:r>
+        <w:rPr>
+          <w:i/>
+          <w:iCs/>
+          <w:lang w:eastAsia="en-US"/>
+        </w:rPr>
+        <w:t xml:space="preserve"> </w:t>
+      </w:r>
+      <w:proofErr w:type="spellStart"/>
+      <w:r>
+        <w:rPr>
+          <w:i/>
+          <w:iCs/>
+          <w:lang w:eastAsia="en-US"/>
+        </w:rPr>
+        <w:t>Read</w:t>
+      </w:r>
+      <w:proofErr w:type="spellEnd"/>
+      <w:r>
+        <w:rPr>
+          <w:i/>
+          <w:iCs/>
+          <w:lang w:eastAsia="en-US"/>
+        </w:rPr>
+        <w:t xml:space="preserve"> </w:t>
+      </w:r>
+      <w:proofErr w:type="spellStart"/>
+      <w:r>
+        <w:rPr>
+          <w:i/>
+          <w:iCs/>
+          <w:lang w:eastAsia="en-US"/>
+        </w:rPr>
+        <w:t>Update</w:t>
+      </w:r>
+      <w:proofErr w:type="spellEnd"/>
+      <w:r>
+        <w:rPr>
+          <w:i/>
+          <w:iCs/>
+          <w:lang w:eastAsia="en-US"/>
+        </w:rPr>
+        <w:t xml:space="preserve"> </w:t>
+      </w:r>
+      <w:proofErr w:type="spellStart"/>
+      <w:r>
+        <w:rPr>
+          <w:i/>
+          <w:iCs/>
+          <w:lang w:eastAsia="en-US"/>
+        </w:rPr>
+        <w:t>Delete</w:t>
+      </w:r>
+      <w:proofErr w:type="spellEnd"/>
       <w:r>
         <w:rPr>
           <w:lang w:eastAsia="en-US"/>
@@ -5185,6 +5519,7 @@
       <w:r>
         <w:t xml:space="preserve">Permitir que cada usuario disponga de una sección donde podrá consultar </w:t>
       </w:r>
+      <w:proofErr w:type="spellStart"/>
       <w:r>
         <w:rPr>
           <w:i/>
@@ -5192,6 +5527,7 @@
         </w:rPr>
         <w:t>plannings</w:t>
       </w:r>
+      <w:proofErr w:type="spellEnd"/>
       <w:r>
         <w:t xml:space="preserve"> que le haya gustado y que desee repetir.</w:t>
       </w:r>
@@ -5505,8 +5841,16 @@
         <w:rPr>
           <w:lang w:val="es-ES" w:eastAsia="en-US"/>
         </w:rPr>
-        <w:t>Titan One</w:t>
-      </w:r>
+        <w:t xml:space="preserve">Titan </w:t>
+      </w:r>
+      <w:proofErr w:type="spellStart"/>
+      <w:r>
+        <w:rPr>
+          <w:lang w:val="es-ES" w:eastAsia="en-US"/>
+        </w:rPr>
+        <w:t>One</w:t>
+      </w:r>
+      <w:proofErr w:type="spellEnd"/>
       <w:r>
         <w:rPr>
           <w:rFonts w:cs="Arial"/>
@@ -5614,6 +5958,7 @@
         </w:rPr>
         <w:t xml:space="preserve">Continuando con el diseño, para los </w:t>
       </w:r>
+      <w:proofErr w:type="spellStart"/>
       <w:r>
         <w:rPr>
           <w:rFonts w:cs="Arial"/>
@@ -5623,12 +5968,61 @@
         </w:rPr>
         <w:t>headers</w:t>
       </w:r>
+      <w:proofErr w:type="spellEnd"/>
       <w:r>
         <w:rPr>
           <w:rFonts w:cs="Arial"/>
           <w:lang w:val="es-ES" w:eastAsia="en-US"/>
         </w:rPr>
-        <w:t xml:space="preserve"> usaremos la misma fuente del logo, para el texto general usaremos la fuente «Itim» y para algunos textos especiales, como los días de la semana de la planificación, usaremos la fuente «Architects Daughter»</w:t>
+        <w:t xml:space="preserve"> usaremos la misma fuente del logo, para el texto general usaremos la fuente «</w:t>
+      </w:r>
+      <w:proofErr w:type="spellStart"/>
+      <w:r>
+        <w:rPr>
+          <w:rFonts w:cs="Arial"/>
+          <w:lang w:val="es-ES" w:eastAsia="en-US"/>
+        </w:rPr>
+        <w:t>Itim</w:t>
+      </w:r>
+      <w:proofErr w:type="spellEnd"/>
+      <w:r>
+        <w:rPr>
+          <w:rFonts w:cs="Arial"/>
+          <w:lang w:val="es-ES" w:eastAsia="en-US"/>
+        </w:rPr>
+        <w:t>» y para algunos textos especiales, como los días de la semana de la planificación, usaremos la fuente «</w:t>
+      </w:r>
+      <w:proofErr w:type="spellStart"/>
+      <w:r>
+        <w:rPr>
+          <w:rFonts w:cs="Arial"/>
+          <w:lang w:val="es-ES" w:eastAsia="en-US"/>
+        </w:rPr>
+        <w:t>Architects</w:t>
+      </w:r>
+      <w:proofErr w:type="spellEnd"/>
+      <w:r>
+        <w:rPr>
+          <w:rFonts w:cs="Arial"/>
+          <w:lang w:val="es-ES" w:eastAsia="en-US"/>
+        </w:rPr>
+        <w:t xml:space="preserve"> </w:t>
+      </w:r>
+      <w:proofErr w:type="spellStart"/>
+      <w:r>
+        <w:rPr>
+          <w:rFonts w:cs="Arial"/>
+          <w:lang w:val="es-ES" w:eastAsia="en-US"/>
+        </w:rPr>
+        <w:t>Daughter</w:t>
+      </w:r>
+      <w:proofErr w:type="spellEnd"/>
+      <w:r>
+        <w:rPr>
+          <w:rFonts w:cs="Arial"/>
+          <w:lang w:val="es-ES" w:eastAsia="en-US"/>
+        </w:rPr>
+        <w:t>»</w:t>
       </w:r>
       <w:r>
         <w:rPr>
@@ -5791,6 +6185,7 @@
         </w:rPr>
         <w:t xml:space="preserve"> </w:t>
       </w:r>
+      <w:proofErr w:type="spellStart"/>
       <w:r>
         <w:rPr>
           <w:rFonts w:cs="Arial"/>
@@ -5800,6 +6195,7 @@
         </w:rPr>
         <w:t>modals</w:t>
       </w:r>
+      <w:proofErr w:type="spellEnd"/>
       <w:r>
         <w:rPr>
           <w:rFonts w:cs="Arial"/>
@@ -6095,6 +6491,7 @@
       <w:r>
         <w:t xml:space="preserve"> planteada, necesitamos establecer que tipos de tecnologías vamos a usar para la construcción de todo el sitio web. Teniendo en cuenta que vamos a utilizar tecnologías de </w:t>
       </w:r>
+      <w:proofErr w:type="spellStart"/>
       <w:r>
         <w:rPr>
           <w:i/>
@@ -6102,6 +6499,7 @@
         </w:rPr>
         <w:t>front-end</w:t>
       </w:r>
+      <w:proofErr w:type="spellEnd"/>
       <w:r>
         <w:t xml:space="preserve"> para todo el control del diseño y del cliente, y de </w:t>
       </w:r>
@@ -6110,8 +6508,17 @@
           <w:i/>
           <w:iCs/>
         </w:rPr>
-        <w:t>back-end</w:t>
-      </w:r>
+        <w:t>back-</w:t>
+      </w:r>
+      <w:proofErr w:type="spellStart"/>
+      <w:r>
+        <w:rPr>
+          <w:i/>
+          <w:iCs/>
+        </w:rPr>
+        <w:t>end</w:t>
+      </w:r>
+      <w:proofErr w:type="spellEnd"/>
       <w:r>
         <w:t xml:space="preserve"> para la creación y uso que gestione la base de datos, una de las soluciones más adecuadas sería </w:t>
       </w:r>
@@ -6161,6 +6568,7 @@
       <w:r>
         <w:t xml:space="preserve"> es un </w:t>
       </w:r>
+      <w:proofErr w:type="spellStart"/>
       <w:r>
         <w:rPr>
           <w:i/>
@@ -6168,9 +6576,11 @@
         </w:rPr>
         <w:t>framework</w:t>
       </w:r>
+      <w:proofErr w:type="spellEnd"/>
       <w:r>
         <w:t xml:space="preserve"> de </w:t>
       </w:r>
+      <w:proofErr w:type="spellStart"/>
       <w:r>
         <w:rPr>
           <w:i/>
@@ -6178,9 +6588,11 @@
         </w:rPr>
         <w:t>React</w:t>
       </w:r>
+      <w:proofErr w:type="spellEnd"/>
       <w:r>
         <w:t xml:space="preserve"> (que a su vez es un </w:t>
       </w:r>
+      <w:proofErr w:type="spellStart"/>
       <w:r>
         <w:rPr>
           <w:i/>
@@ -6188,6 +6600,7 @@
         </w:rPr>
         <w:t>framework</w:t>
       </w:r>
+      <w:proofErr w:type="spellEnd"/>
       <w:r>
         <w:t xml:space="preserve"> de </w:t>
       </w:r>
@@ -6201,6 +6614,7 @@
       <w:r>
         <w:t xml:space="preserve">), con el que podremos construir un sitio web con todas las ventajas que nos ofrece de por sí </w:t>
       </w:r>
+      <w:proofErr w:type="spellStart"/>
       <w:r>
         <w:rPr>
           <w:i/>
@@ -6208,9 +6622,11 @@
         </w:rPr>
         <w:t>React</w:t>
       </w:r>
+      <w:proofErr w:type="spellEnd"/>
       <w:r>
         <w:t>, sumado a la posibilidad de crear componentes que se rendericen en el servidor (</w:t>
       </w:r>
+      <w:proofErr w:type="spellStart"/>
       <w:r>
         <w:rPr>
           <w:i/>
@@ -6218,12 +6634,14 @@
         </w:rPr>
         <w:t>ServerSideRendering</w:t>
       </w:r>
+      <w:proofErr w:type="spellEnd"/>
       <w:r>
         <w:t>)</w:t>
       </w:r>
       <w:r>
         <w:t xml:space="preserve">, y la posibilidad de crear fácilmente un enrutado de páginas y </w:t>
       </w:r>
+      <w:proofErr w:type="spellStart"/>
       <w:r>
         <w:rPr>
           <w:i/>
@@ -6231,6 +6649,7 @@
         </w:rPr>
         <w:t>endpoints</w:t>
       </w:r>
+      <w:proofErr w:type="spellEnd"/>
       <w:r>
         <w:t xml:space="preserve"> para una API.</w:t>
       </w:r>
@@ -6239,6 +6658,7 @@
       <w:r>
         <w:t xml:space="preserve">La instalación de este </w:t>
       </w:r>
+      <w:proofErr w:type="spellStart"/>
       <w:r>
         <w:rPr>
           <w:i/>
@@ -6246,6 +6666,7 @@
         </w:rPr>
         <w:t>framework</w:t>
       </w:r>
+      <w:proofErr w:type="spellEnd"/>
       <w:r>
         <w:t xml:space="preserve"> es sencilla, pero nos creará archivos y carpetas por defecto que deberemos de entender para su buen uso, ya que, de lo contrario, provocaremos muchos errores que nos entorpecerá la progresión del proyecto.</w:t>
       </w:r>
@@ -6279,16 +6700,16 @@
           <w:lang w:eastAsia="en-US"/>
         </w:rPr>
         <w:drawing>
-          <wp:anchor distT="0" distB="0" distL="114300" distR="114300" simplePos="0" relativeHeight="251679744" behindDoc="0" locked="0" layoutInCell="1" allowOverlap="1" wp14:anchorId="6E3675D6" wp14:editId="51A51487">
+          <wp:anchor distT="0" distB="0" distL="114300" distR="114300" simplePos="0" relativeHeight="251679744" behindDoc="0" locked="0" layoutInCell="1" allowOverlap="1" wp14:anchorId="6E3675D6" wp14:editId="7C814541">
             <wp:simplePos x="0" y="0"/>
             <wp:positionH relativeFrom="page">
-              <wp:align>center</wp:align>
+              <wp:posOffset>2695575</wp:posOffset>
             </wp:positionH>
             <wp:positionV relativeFrom="paragraph">
-              <wp:posOffset>722300</wp:posOffset>
+              <wp:posOffset>795655</wp:posOffset>
             </wp:positionV>
-            <wp:extent cx="2852420" cy="2578100"/>
-            <wp:effectExtent l="0" t="0" r="5080" b="0"/>
+            <wp:extent cx="2158365" cy="2434590"/>
+            <wp:effectExtent l="0" t="0" r="0" b="3810"/>
             <wp:wrapTopAndBottom/>
             <wp:docPr id="9" name="Imagen 9"/>
             <wp:cNvGraphicFramePr>
@@ -6298,7 +6719,7 @@
               <a:graphicData uri="http://schemas.openxmlformats.org/drawingml/2006/picture">
                 <pic:pic xmlns:pic="http://schemas.openxmlformats.org/drawingml/2006/picture">
                   <pic:nvPicPr>
-                    <pic:cNvPr id="1" name=""/>
+                    <pic:cNvPr id="9" name="Imagen 9"/>
                     <pic:cNvPicPr/>
                   </pic:nvPicPr>
                   <pic:blipFill>
@@ -6316,7 +6737,7 @@
                   <pic:spPr>
                     <a:xfrm>
                       <a:off x="0" y="0"/>
-                      <a:ext cx="2852420" cy="2578100"/>
+                      <a:ext cx="2158365" cy="2434590"/>
                     </a:xfrm>
                     <a:prstGeom prst="rect">
                       <a:avLst/>
@@ -6338,7 +6759,21 @@
         <w:rPr>
           <w:lang w:eastAsia="en-US"/>
         </w:rPr>
-        <w:t>Respetar la organización de directorios en Next.JS es crucial para su funcionamiento. Dentro de la carpeta de nuestro proyecto, donde hemos instalado el framework, encontraremos:</w:t>
+        <w:t xml:space="preserve">Respetar la organización de directorios en Next.JS es crucial para su funcionamiento. Dentro de la carpeta de nuestro proyecto, donde hemos instalado el </w:t>
+      </w:r>
+      <w:proofErr w:type="spellStart"/>
+      <w:r>
+        <w:rPr>
+          <w:lang w:eastAsia="en-US"/>
+        </w:rPr>
+        <w:t>framework</w:t>
+      </w:r>
+      <w:proofErr w:type="spellEnd"/>
+      <w:r>
+        <w:rPr>
+          <w:lang w:eastAsia="en-US"/>
+        </w:rPr>
+        <w:t>, encontraremos:</w:t>
       </w:r>
     </w:p>
     <w:p>
@@ -6356,6 +6791,7 @@
           <w:numId w:val="28"/>
         </w:numPr>
       </w:pPr>
+      <w:proofErr w:type="gramStart"/>
       <w:r>
         <w:rPr>
           <w:b/>
@@ -6363,6 +6799,7 @@
         </w:rPr>
         <w:t>.</w:t>
       </w:r>
+      <w:proofErr w:type="spellStart"/>
       <w:r>
         <w:rPr>
           <w:b/>
@@ -6372,8 +6809,18 @@
         </w:rPr>
         <w:t>next</w:t>
       </w:r>
-      <w:r>
-        <w:t>: dónde se guardará información y archivos de configuración relevantes para el buen funcionamiento de todo el framework.</w:t>
+      <w:proofErr w:type="spellEnd"/>
+      <w:proofErr w:type="gramEnd"/>
+      <w:r>
+        <w:t xml:space="preserve">: dónde se guardará información y archivos de configuración relevantes para el buen funcionamiento de todo el </w:t>
+      </w:r>
+      <w:proofErr w:type="spellStart"/>
+      <w:r>
+        <w:t>framework</w:t>
+      </w:r>
+      <w:proofErr w:type="spellEnd"/>
+      <w:r>
+        <w:t>.</w:t>
       </w:r>
     </w:p>
     <w:p>
@@ -6384,18 +6831,28 @@
           <w:numId w:val="28"/>
         </w:numPr>
       </w:pPr>
+      <w:proofErr w:type="spellStart"/>
       <w:r>
         <w:rPr>
           <w:b/>
           <w:bCs/>
         </w:rPr>
-        <w:t>Config</w:t>
-      </w:r>
+        <w:t>Assets</w:t>
+      </w:r>
+      <w:proofErr w:type="spellEnd"/>
       <w:r>
         <w:t>:</w:t>
       </w:r>
       <w:r>
-        <w:t xml:space="preserve"> en esta carpeta, guardaremos archivos con extensión .js que nos servirán para poder configurar algún elemento de nuestro sitio web, como el componente que servirá para poder conectarnos a la base de datos.</w:t>
+        <w:t xml:space="preserve"> carpeta en la que se almacenará todo el contenido extra del que necesite la web, como imágenes, fuentes, </w:t>
+      </w:r>
+      <w:proofErr w:type="spellStart"/>
+      <w:r>
+        <w:t>svg</w:t>
+      </w:r>
+      <w:proofErr w:type="spellEnd"/>
+      <w:r>
+        <w:t xml:space="preserve"> y demás.</w:t>
       </w:r>
     </w:p>
     <w:p>
@@ -6406,6 +6863,7 @@
           <w:numId w:val="28"/>
         </w:numPr>
       </w:pPr>
+      <w:proofErr w:type="spellStart"/>
       <w:r>
         <w:rPr>
           <w:b/>
@@ -6414,8 +6872,12 @@
         <w:lastRenderedPageBreak/>
         <w:t>Components</w:t>
       </w:r>
-      <w:r>
-        <w:t xml:space="preserve">: en esta carpeta se almacenarán todos los componentes que crearemos y que iremos reutilizando en las diferentes páginas de la web. </w:t>
+      <w:proofErr w:type="spellEnd"/>
+      <w:r>
+        <w:t xml:space="preserve">: </w:t>
+      </w:r>
+      <w:r>
+        <w:t>en esta carpeta se almacenarán todos los componentes que crearemos y que iremos reutilizando en las diferentes páginas de la web.</w:t>
       </w:r>
     </w:p>
     <w:p>
@@ -6426,44 +6888,37 @@
           <w:numId w:val="28"/>
         </w:numPr>
       </w:pPr>
+      <w:proofErr w:type="spellStart"/>
       <w:r>
         <w:rPr>
           <w:b/>
           <w:bCs/>
-          <w:i/>
-          <w:iCs/>
-        </w:rPr>
-        <w:t>n</w:t>
-      </w:r>
-      <w:r>
-        <w:rPr>
-          <w:b/>
-          <w:bCs/>
-          <w:i/>
-          <w:iCs/>
-        </w:rPr>
-        <w:t>ode_modules</w:t>
-      </w:r>
-      <w:r>
-        <w:t xml:space="preserve">: directorio en el que se instalan todos los modulos necesarios para el funcionamiento de la máquina virtual de </w:t>
-      </w:r>
-      <w:r>
-        <w:rPr>
-          <w:rFonts w:cs="Arial"/>
-        </w:rPr>
-        <w:t>«</w:t>
-      </w:r>
-      <w:r>
-        <w:t>node</w:t>
-      </w:r>
-      <w:r>
-        <w:rPr>
-          <w:rFonts w:cs="Arial"/>
-        </w:rPr>
-        <w:t>»</w:t>
-      </w:r>
-      <w:r>
-        <w:t xml:space="preserve"> que ejecutará nuestro proyecto en local y con el que podremos crear una vista previa de nuestro proyecto mientras lo escribimos. También nos genera una compilación de nuestro código cuando lleguemos a la conclusión del proyecto.</w:t>
+        </w:rPr>
+        <w:t>Config</w:t>
+      </w:r>
+      <w:proofErr w:type="spellEnd"/>
+      <w:r>
+        <w:t>:</w:t>
+      </w:r>
+      <w:r>
+        <w:t xml:space="preserve"> en esta carpeta, guardaremos archivos con extensión </w:t>
+      </w:r>
+      <w:r>
+        <w:t>“</w:t>
+      </w:r>
+      <w:r>
+        <w:t>.</w:t>
+      </w:r>
+      <w:proofErr w:type="spellStart"/>
+      <w:r>
+        <w:t>js</w:t>
+      </w:r>
+      <w:proofErr w:type="spellEnd"/>
+      <w:r>
+        <w:t>”</w:t>
+      </w:r>
+      <w:r>
+        <w:t xml:space="preserve"> que nos servirán para poder configurar algún elemento de nuestro sitio web, como el componente que servirá para poder conectarnos a la base de datos.</w:t>
       </w:r>
     </w:p>
     <w:p>
@@ -6474,78 +6929,20 @@
           <w:numId w:val="28"/>
         </w:numPr>
       </w:pPr>
+      <w:proofErr w:type="spellStart"/>
       <w:r>
         <w:rPr>
           <w:b/>
           <w:bCs/>
-          <w:i/>
-          <w:iCs/>
-        </w:rPr>
-        <w:t>Pages</w:t>
-      </w:r>
-      <w:r>
-        <w:t xml:space="preserve">: este directorio es de los más importantes. En su interior, </w:t>
-      </w:r>
-      <w:r>
-        <w:t>en el que cualquier directorio o archivo</w:t>
-      </w:r>
-      <w:r>
-        <w:t xml:space="preserve"> .js o .jsx (o sus variantes con </w:t>
-      </w:r>
-      <w:r>
-        <w:rPr>
-          <w:i/>
-          <w:iCs/>
-        </w:rPr>
-        <w:t>typescript</w:t>
-      </w:r>
-      <w:r>
-        <w:t xml:space="preserve">), serán considerados como páginas y rutas independientes, por lo que no habrá que configurar un </w:t>
-      </w:r>
-      <w:r>
-        <w:rPr>
-          <w:i/>
-          <w:iCs/>
-        </w:rPr>
-        <w:t>router</w:t>
-      </w:r>
-      <w:r>
-        <w:t xml:space="preserve"> como sí podríamos hacer en </w:t>
-      </w:r>
-      <w:r>
-        <w:rPr>
-          <w:i/>
-          <w:iCs/>
-        </w:rPr>
-        <w:t>React</w:t>
-      </w:r>
-      <w:r>
-        <w:t>.</w:t>
-      </w:r>
-      <w:r>
-        <w:t xml:space="preserve"> Además, en su interior, tenemos el directorio llamado API, en el que al igual que sucede con el directorio pages, cualquier archivo o directorio en su interior será considerado como una ruta, pero esta vez hacia una API. Por lo que la creación y manejo de una API en este </w:t>
-      </w:r>
-      <w:r>
-        <w:rPr>
-          <w:i/>
-          <w:iCs/>
-        </w:rPr>
-        <w:t>framework</w:t>
-      </w:r>
-      <w:r>
-        <w:t xml:space="preserve"> se vuelve muy </w:t>
-      </w:r>
-      <w:r>
-        <w:t>fácil</w:t>
-      </w:r>
-      <w:r>
-        <w:t xml:space="preserve"> y</w:t>
-      </w:r>
-      <w:r>
-        <w:t xml:space="preserve"> conveniente</w:t>
-      </w:r>
-      <w:r>
-        <w:t>.</w:t>
+        </w:rPr>
+        <w:t>Context</w:t>
+      </w:r>
+      <w:proofErr w:type="spellEnd"/>
+      <w:r>
+        <w:t>:</w:t>
+      </w:r>
+      <w:r>
+        <w:t xml:space="preserve"> en esta carpeta se almacenan los contextos. Un contexto se trata de un componente global que alberga información que puede pasar a otros componentes del sitio web. Con estos componentes podemos disponer de estados globales con los que compartir entre componentes de una forma sencilla.</w:t>
       </w:r>
     </w:p>
     <w:p>
@@ -6556,17 +6953,28 @@
           <w:numId w:val="28"/>
         </w:numPr>
       </w:pPr>
+      <w:proofErr w:type="spellStart"/>
       <w:r>
         <w:rPr>
           <w:b/>
           <w:bCs/>
-          <w:i/>
-          <w:iCs/>
-        </w:rPr>
-        <w:t>Public</w:t>
-      </w:r>
-      <w:r>
-        <w:t>: este directorio no esconde muchos secretos, ya que su función es exactamente la misma que en cualquier otro proyecto web.</w:t>
+        </w:rPr>
+        <w:t>Examples</w:t>
+      </w:r>
+      <w:proofErr w:type="spellEnd"/>
+      <w:r>
+        <w:t>:</w:t>
+      </w:r>
+      <w:r>
+        <w:t xml:space="preserve"> esta carpeta será para albergar en ella archivos JSON. Estos archivos estarán creados a propósito a imagen del resultado que querremos reproducir tras llamar a un </w:t>
+      </w:r>
+      <w:proofErr w:type="spellStart"/>
+      <w:r>
+        <w:t>endpoint</w:t>
+      </w:r>
+      <w:proofErr w:type="spellEnd"/>
+      <w:r>
+        <w:t xml:space="preserve"> de la API. Gracias a estos archivos, podemos escribir toda la funcionalidad de la web sin depender de escribir nuestra API primero y poder observar el comportamiento de los datos desde el primer momento.</w:t>
       </w:r>
     </w:p>
     <w:p>
@@ -6577,6 +6985,7 @@
           <w:numId w:val="28"/>
         </w:numPr>
       </w:pPr>
+      <w:proofErr w:type="spellStart"/>
       <w:r>
         <w:rPr>
           <w:b/>
@@ -6584,68 +6993,48 @@
           <w:i/>
           <w:iCs/>
         </w:rPr>
-        <w:t>Styles</w:t>
-      </w:r>
-      <w:r>
-        <w:t xml:space="preserve">: </w:t>
-      </w:r>
-      <w:r>
-        <w:rPr>
+        <w:t>n</w:t>
+      </w:r>
+      <w:r>
+        <w:rPr>
+          <w:b/>
+          <w:bCs/>
           <w:i/>
           <w:iCs/>
         </w:rPr>
-        <w:t>Next.JS</w:t>
-      </w:r>
-      <w:r>
-        <w:t xml:space="preserve"> usa por defecto la tecnología </w:t>
-      </w:r>
-      <w:r>
-        <w:rPr>
-          <w:i/>
-          <w:iCs/>
-        </w:rPr>
-        <w:t>CSS Modules</w:t>
-      </w:r>
-      <w:r>
-        <w:t xml:space="preserve">, lo que permite separar el archivo </w:t>
-      </w:r>
-      <w:r>
-        <w:rPr>
-          <w:i/>
-          <w:iCs/>
-        </w:rPr>
-        <w:t>css</w:t>
-      </w:r>
-      <w:r>
-        <w:t xml:space="preserve"> en </w:t>
-      </w:r>
-      <w:r>
-        <w:t>módulos</w:t>
-      </w:r>
-      <w:r>
-        <w:t xml:space="preserve"> distintos según los componentes de nuestra web o páginas, creando así un rango más específico. Por ejemplo, podríamos escribir los mismos nombres de clases en distintos módulos </w:t>
-      </w:r>
-      <w:r>
-        <w:rPr>
-          <w:i/>
-          <w:iCs/>
-        </w:rPr>
-        <w:t>css</w:t>
-      </w:r>
-      <w:r>
-        <w:t xml:space="preserve"> y estos, no entrarían en conflicto en ningún momento. Este </w:t>
-      </w:r>
-      <w:r>
-        <w:t>directorio</w:t>
-      </w:r>
-      <w:r>
-        <w:t xml:space="preserve">, por tanto, es el utilizado para albergar todos los </w:t>
-      </w:r>
-      <w:r>
-        <w:t>módulos</w:t>
-      </w:r>
-      <w:r>
-        <w:t>, además de incluir un globals.css que afectará a todas las páginas en general.</w:t>
+        <w:t>ode_modules</w:t>
+      </w:r>
+      <w:proofErr w:type="spellEnd"/>
+      <w:r>
+        <w:t xml:space="preserve">: directorio en el que se instalan todos los </w:t>
+      </w:r>
+      <w:proofErr w:type="spellStart"/>
+      <w:r>
+        <w:t>modulos</w:t>
+      </w:r>
+      <w:proofErr w:type="spellEnd"/>
+      <w:r>
+        <w:t xml:space="preserve"> necesarios para el funcionamiento de la máquina virtual de </w:t>
+      </w:r>
+      <w:r>
+        <w:rPr>
+          <w:rFonts w:cs="Arial"/>
+        </w:rPr>
+        <w:t>«</w:t>
+      </w:r>
+      <w:proofErr w:type="spellStart"/>
+      <w:r>
+        <w:t>node</w:t>
+      </w:r>
+      <w:proofErr w:type="spellEnd"/>
+      <w:r>
+        <w:rPr>
+          <w:rFonts w:cs="Arial"/>
+        </w:rPr>
+        <w:t>»</w:t>
+      </w:r>
+      <w:r>
+        <w:t xml:space="preserve"> que ejecutará nuestro proyecto en local y con el que podremos crear una vista previa de nuestro proyecto mientras lo escribimos. También nos genera una compilación de nuestro código cuando lleguemos a la conclusión del proyecto.</w:t>
       </w:r>
     </w:p>
     <w:p>
@@ -6657,48 +7046,111 @@
         </w:numPr>
       </w:pPr>
       <w:r>
-        <w:t>.</w:t>
-      </w:r>
-      <w:r>
         <w:rPr>
           <w:b/>
           <w:bCs/>
           <w:i/>
           <w:iCs/>
         </w:rPr>
-        <w:t>gitignore</w:t>
-      </w:r>
-      <w:r>
-        <w:t xml:space="preserve">: este archivo es uno de los más importantes para la no filtración de datos sensibles. Al usar </w:t>
-      </w:r>
+        <w:t>Pages</w:t>
+      </w:r>
+      <w:r>
+        <w:t xml:space="preserve">: este directorio es de los más importantes. En su interior, </w:t>
+      </w:r>
+      <w:r>
+        <w:t>en el que cualquier directorio o archivo</w:t>
+      </w:r>
+      <w:r>
+        <w:t xml:space="preserve"> .</w:t>
+      </w:r>
+      <w:proofErr w:type="spellStart"/>
+      <w:r>
+        <w:t>js</w:t>
+      </w:r>
+      <w:proofErr w:type="spellEnd"/>
+      <w:r>
+        <w:t xml:space="preserve"> </w:t>
+      </w:r>
+      <w:proofErr w:type="gramStart"/>
+      <w:r>
+        <w:t>o .</w:t>
+      </w:r>
+      <w:proofErr w:type="spellStart"/>
+      <w:r>
+        <w:t>jsx</w:t>
+      </w:r>
+      <w:proofErr w:type="spellEnd"/>
+      <w:proofErr w:type="gramEnd"/>
+      <w:r>
+        <w:t xml:space="preserve"> (o sus variantes con </w:t>
+      </w:r>
+      <w:proofErr w:type="spellStart"/>
       <w:r>
         <w:rPr>
           <w:i/>
           <w:iCs/>
         </w:rPr>
-        <w:t>Git</w:t>
-      </w:r>
-      <w:r>
-        <w:t xml:space="preserve"> como nuestro controlador de versiones, necesita saber que archivos debe o no</w:t>
-      </w:r>
-      <w:r>
-        <w:t xml:space="preserve"> </w:t>
-      </w:r>
-      <w:r>
-        <w:t xml:space="preserve">debe de incluir en el repositorio que estará disponible en la red. Es por ello, </w:t>
-      </w:r>
-      <w:r>
-        <w:t>que,</w:t>
-      </w:r>
-      <w:r>
-        <w:t xml:space="preserve"> dentro de este archivo, deberemos de incluir todas las rutas (relativas) que no deberán de subirse al repositorio de </w:t>
-      </w:r>
+        <w:t>typescript</w:t>
+      </w:r>
+      <w:proofErr w:type="spellEnd"/>
+      <w:r>
+        <w:t xml:space="preserve">), serán considerados como páginas y rutas independientes, por lo que no habrá que configurar un </w:t>
+      </w:r>
+      <w:proofErr w:type="spellStart"/>
       <w:r>
         <w:rPr>
           <w:i/>
           <w:iCs/>
         </w:rPr>
-        <w:t>Github</w:t>
+        <w:t>router</w:t>
+      </w:r>
+      <w:proofErr w:type="spellEnd"/>
+      <w:r>
+        <w:t xml:space="preserve"> como sí podríamos hacer en </w:t>
+      </w:r>
+      <w:proofErr w:type="spellStart"/>
+      <w:r>
+        <w:rPr>
+          <w:i/>
+          <w:iCs/>
+        </w:rPr>
+        <w:t>React</w:t>
+      </w:r>
+      <w:proofErr w:type="spellEnd"/>
+      <w:r>
+        <w:t>.</w:t>
+      </w:r>
+      <w:r>
+        <w:t xml:space="preserve"> Además, en su interior, tenemos el directorio llamado API, en el que al igual que sucede con el directorio </w:t>
+      </w:r>
+      <w:proofErr w:type="spellStart"/>
+      <w:r>
+        <w:t>pages</w:t>
+      </w:r>
+      <w:proofErr w:type="spellEnd"/>
+      <w:r>
+        <w:t xml:space="preserve">, cualquier archivo o directorio en su interior será considerado como una ruta, pero esta vez hacia una API. Por lo que la creación y manejo de una API en este </w:t>
+      </w:r>
+      <w:proofErr w:type="spellStart"/>
+      <w:r>
+        <w:rPr>
+          <w:i/>
+          <w:iCs/>
+        </w:rPr>
+        <w:t>framework</w:t>
+      </w:r>
+      <w:proofErr w:type="spellEnd"/>
+      <w:r>
+        <w:t xml:space="preserve"> se vuelve muy </w:t>
+      </w:r>
+      <w:r>
+        <w:t>fácil</w:t>
+      </w:r>
+      <w:r>
+        <w:t xml:space="preserve"> y</w:t>
+      </w:r>
+      <w:r>
+        <w:t xml:space="preserve"> conveniente</w:t>
       </w:r>
       <w:r>
         <w:t>.</w:t>
@@ -6712,6 +7164,7 @@
           <w:numId w:val="28"/>
         </w:numPr>
       </w:pPr>
+      <w:proofErr w:type="spellStart"/>
       <w:r>
         <w:rPr>
           <w:b/>
@@ -6720,19 +7173,11 @@
           <w:iCs/>
         </w:rPr>
         <w:lastRenderedPageBreak/>
-        <w:t>j</w:t>
-      </w:r>
-      <w:r>
-        <w:rPr>
-          <w:b/>
-          <w:bCs/>
-          <w:i/>
-          <w:iCs/>
-        </w:rPr>
-        <w:t>sconfig.json</w:t>
-      </w:r>
-      <w:r>
-        <w:t>: este archivo, configura nuestro editor y nos permite incluir o excluir directorios de cara a la compilación.</w:t>
+        <w:t>Public</w:t>
+      </w:r>
+      <w:proofErr w:type="spellEnd"/>
+      <w:r>
+        <w:t>: este directorio no esconde muchos secretos, ya que su función es exactamente la misma que en cualquier otro proyecto web.</w:t>
       </w:r>
     </w:p>
     <w:p>
@@ -6743,6 +7188,7 @@
           <w:numId w:val="28"/>
         </w:numPr>
       </w:pPr>
+      <w:proofErr w:type="spellStart"/>
       <w:r>
         <w:rPr>
           <w:b/>
@@ -6750,39 +7196,73 @@
           <w:i/>
           <w:iCs/>
         </w:rPr>
-        <w:t>n</w:t>
-      </w:r>
-      <w:r>
-        <w:rPr>
-          <w:b/>
-          <w:bCs/>
+        <w:t>Styles</w:t>
+      </w:r>
+      <w:proofErr w:type="spellEnd"/>
+      <w:r>
+        <w:t xml:space="preserve">: </w:t>
+      </w:r>
+      <w:r>
+        <w:rPr>
           <w:i/>
           <w:iCs/>
         </w:rPr>
-        <w:t>ext.config.js</w:t>
-      </w:r>
-      <w:r>
-        <w:t xml:space="preserve">: archivo en el que incluiremos configuración específica de </w:t>
+        <w:t>Next.JS</w:t>
+      </w:r>
+      <w:r>
+        <w:t xml:space="preserve"> usa por defecto la tecnología </w:t>
       </w:r>
       <w:r>
         <w:rPr>
           <w:i/>
           <w:iCs/>
         </w:rPr>
-        <w:t>Next.JS</w:t>
-      </w:r>
-      <w:r>
-        <w:t xml:space="preserve"> y en el que, por ejemplo, deberemos de incluir dominios para poder usar los componentes </w:t>
-      </w:r>
+        <w:t>CSS Modules</w:t>
+      </w:r>
+      <w:r>
+        <w:t xml:space="preserve">, lo que permite separar el archivo </w:t>
+      </w:r>
+      <w:proofErr w:type="spellStart"/>
       <w:r>
         <w:rPr>
           <w:i/>
           <w:iCs/>
         </w:rPr>
-        <w:t>Image</w:t>
-      </w:r>
-      <w:r>
-        <w:t>.</w:t>
+        <w:t>css</w:t>
+      </w:r>
+      <w:proofErr w:type="spellEnd"/>
+      <w:r>
+        <w:t xml:space="preserve"> en </w:t>
+      </w:r>
+      <w:r>
+        <w:t>módulos</w:t>
+      </w:r>
+      <w:r>
+        <w:t xml:space="preserve"> distintos según los componentes de nuestra web o páginas, creando así un rango más específico. Por ejemplo, podríamos escribir los mismos nombres de clases en distintos módulos </w:t>
+      </w:r>
+      <w:proofErr w:type="spellStart"/>
+      <w:r>
+        <w:rPr>
+          <w:i/>
+          <w:iCs/>
+        </w:rPr>
+        <w:t>css</w:t>
+      </w:r>
+      <w:proofErr w:type="spellEnd"/>
+      <w:r>
+        <w:t xml:space="preserve"> y estos, no entrarían en conflicto en ningún momento. Este </w:t>
+      </w:r>
+      <w:r>
+        <w:t>directorio</w:t>
+      </w:r>
+      <w:r>
+        <w:t xml:space="preserve">, por tanto, es el utilizado para albergar todos los </w:t>
+      </w:r>
+      <w:r>
+        <w:t>módulos</w:t>
+      </w:r>
+      <w:r>
+        <w:t>, además de incluir un globals.css que afectará a todas las páginas en general.</w:t>
       </w:r>
     </w:p>
     <w:p>
@@ -6793,6 +7273,7 @@
           <w:numId w:val="28"/>
         </w:numPr>
       </w:pPr>
+      <w:proofErr w:type="gramStart"/>
       <w:r>
         <w:rPr>
           <w:b/>
@@ -6800,8 +7281,9 @@
           <w:i/>
           <w:iCs/>
         </w:rPr>
-        <w:t>p</w:t>
-      </w:r>
+        <w:t>.</w:t>
+      </w:r>
+      <w:proofErr w:type="spellStart"/>
       <w:r>
         <w:rPr>
           <w:b/>
@@ -6809,60 +7291,36 @@
           <w:i/>
           <w:iCs/>
         </w:rPr>
-        <w:t>ackage.json</w:t>
-      </w:r>
-      <w:r>
-        <w:t xml:space="preserve">: en este archivo de formato </w:t>
-      </w:r>
-      <w:r>
-        <w:rPr>
-          <w:i/>
-          <w:iCs/>
-        </w:rPr>
-        <w:t>json</w:t>
-      </w:r>
-      <w:r>
-        <w:t>, aparece</w:t>
-      </w:r>
-      <w:r>
-        <w:t xml:space="preserve"> la información relativa a nuestro proyecto, como el nombre y la versión, además de</w:t>
-      </w:r>
-      <w:r>
-        <w:t xml:space="preserve"> comandos, como </w:t>
-      </w:r>
-      <w:r>
-        <w:t>“</w:t>
-      </w:r>
-      <w:r>
-        <w:t>npm run dev</w:t>
-      </w:r>
-      <w:r>
-        <w:t>”</w:t>
-      </w:r>
-      <w:r>
-        <w:t xml:space="preserve"> con el que tendremos una vista previa del proyecto o </w:t>
-      </w:r>
-      <w:r>
-        <w:t>“</w:t>
-      </w:r>
-      <w:r>
-        <w:t>npm run build</w:t>
-      </w:r>
-      <w:r>
-        <w:t>”</w:t>
-      </w:r>
-      <w:r>
-        <w:t xml:space="preserve"> con el que podremos compilarlo. También aparece en detalle, las dependencias necesarias para el funcionamiento de la web y la versión requerida. Además, podremos incluir instrucciones respecto a la configuración del </w:t>
-      </w:r>
-      <w:r>
-        <w:rPr>
-          <w:i/>
-          <w:iCs/>
-        </w:rPr>
-        <w:t>linter</w:t>
-      </w:r>
-      <w:r>
-        <w:t>, con la que ayudarnos a la hora de escribir código.</w:t>
+        <w:t>env</w:t>
+      </w:r>
+      <w:proofErr w:type="spellEnd"/>
+      <w:proofErr w:type="gramEnd"/>
+      <w:r>
+        <w:t xml:space="preserve">: este archivo es muy importante que se encuentre en la lista de archivos ignorados a la hora de subir al repositorio de </w:t>
+      </w:r>
+      <w:proofErr w:type="spellStart"/>
+      <w:r>
+        <w:t>github</w:t>
+      </w:r>
+      <w:proofErr w:type="spellEnd"/>
+      <w:r>
+        <w:t xml:space="preserve"> (se explica a continuación). Esto se debe a que se trata de un archivo solo con variables que se utilizan en entorno de desarrollo. Las variables que se albergan en dicho archivo son de carácter secreto, como las credenciales de acceso a la base de datos, las URL y las KEY necesarias para acceder a </w:t>
+      </w:r>
+      <w:proofErr w:type="spellStart"/>
+      <w:r>
+        <w:t>APIs</w:t>
+      </w:r>
+      <w:proofErr w:type="spellEnd"/>
+      <w:r>
+        <w:t xml:space="preserve"> externas, </w:t>
+      </w:r>
+      <w:proofErr w:type="spellStart"/>
+      <w:r>
+        <w:t>etc</w:t>
+      </w:r>
+      <w:proofErr w:type="spellEnd"/>
+      <w:r>
+        <w:t xml:space="preserve">… </w:t>
       </w:r>
     </w:p>
     <w:p>
@@ -6873,6 +7331,11 @@
           <w:numId w:val="28"/>
         </w:numPr>
       </w:pPr>
+      <w:proofErr w:type="gramStart"/>
+      <w:r>
+        <w:t>.</w:t>
+      </w:r>
+      <w:proofErr w:type="spellStart"/>
       <w:r>
         <w:rPr>
           <w:b/>
@@ -6880,52 +7343,46 @@
           <w:i/>
           <w:iCs/>
         </w:rPr>
-        <w:t>p</w:t>
-      </w:r>
-      <w:r>
-        <w:rPr>
-          <w:b/>
-          <w:bCs/>
+        <w:t>gitignore</w:t>
+      </w:r>
+      <w:proofErr w:type="spellEnd"/>
+      <w:proofErr w:type="gramEnd"/>
+      <w:r>
+        <w:t xml:space="preserve">: este archivo es uno de los más importantes para la no filtración de datos sensibles. Al usar </w:t>
+      </w:r>
+      <w:r>
+        <w:rPr>
           <w:i/>
           <w:iCs/>
         </w:rPr>
-        <w:t>ackage-lock.json</w:t>
-      </w:r>
-      <w:r>
-        <w:t xml:space="preserve">: </w:t>
-      </w:r>
-      <w:r>
-        <w:t xml:space="preserve">Funciona como una copia de las versiones de las dependencias definidas en el </w:t>
-      </w:r>
+        <w:t>Git</w:t>
+      </w:r>
+      <w:r>
+        <w:t xml:space="preserve"> como nuestro controlador de versiones, necesita saber que archivos debe o no</w:t>
+      </w:r>
+      <w:r>
+        <w:t xml:space="preserve"> </w:t>
+      </w:r>
+      <w:r>
+        <w:t xml:space="preserve">debe de incluir en el repositorio que estará disponible en la red. Es por ello, </w:t>
+      </w:r>
+      <w:r>
+        <w:t>que,</w:t>
+      </w:r>
+      <w:r>
+        <w:t xml:space="preserve"> dentro de este archivo, deberemos de incluir todas las rutas (relativas) que no deberán de subirse al repositorio de </w:t>
+      </w:r>
+      <w:proofErr w:type="spellStart"/>
       <w:r>
         <w:rPr>
           <w:i/>
           <w:iCs/>
         </w:rPr>
-        <w:t>package.json</w:t>
-      </w:r>
-      <w:r>
-        <w:t xml:space="preserve">. Cualquier cambio que hagamos en el </w:t>
-      </w:r>
-      <w:r>
-        <w:rPr>
-          <w:i/>
-          <w:iCs/>
-        </w:rPr>
-        <w:t>package.json</w:t>
-      </w:r>
-      <w:r>
-        <w:t xml:space="preserve">, al ejecutar la actualización de una dependencia o al instalarlas todas con “npm install”, se actualizará </w:t>
-      </w:r>
-      <w:r>
-        <w:rPr>
-          <w:i/>
-          <w:iCs/>
-        </w:rPr>
-        <w:t>package-lock.json</w:t>
-      </w:r>
-      <w:r>
-        <w:t xml:space="preserve"> con la versión más reciente instalada.</w:t>
+        <w:t>Github</w:t>
+      </w:r>
+      <w:proofErr w:type="spellEnd"/>
+      <w:r>
+        <w:t>.</w:t>
       </w:r>
     </w:p>
     <w:p>
@@ -6936,6 +7393,8 @@
           <w:numId w:val="28"/>
         </w:numPr>
       </w:pPr>
+      <w:proofErr w:type="spellStart"/>
+      <w:proofErr w:type="gramStart"/>
       <w:r>
         <w:rPr>
           <w:b/>
@@ -6943,112 +7402,453 @@
           <w:i/>
           <w:iCs/>
         </w:rPr>
-        <w:t>README.md</w:t>
-      </w:r>
-      <w:r>
-        <w:t xml:space="preserve">: </w:t>
-      </w:r>
-      <w:r>
-        <w:t>este archivo, como en el resto de proyectos web, funciona como la documentación principal de nuestro proyecto.</w:t>
-      </w:r>
-    </w:p>
-    <w:p>
-      <w:r>
-        <w:t xml:space="preserve">Una vez que disponemos y entendemos la jerarquía de los directorios y su función, podremos pasar a configurar el IDE. Para este proyecto, usaremos el </w:t>
-      </w:r>
-      <w:r>
-        <w:rPr>
+        <w:t>j</w:t>
+      </w:r>
+      <w:r>
+        <w:rPr>
+          <w:b/>
+          <w:bCs/>
           <w:i/>
           <w:iCs/>
         </w:rPr>
-        <w:t>software</w:t>
-      </w:r>
-      <w:r>
-        <w:t xml:space="preserve"> </w:t>
-      </w:r>
-      <w:r>
-        <w:rPr>
+        <w:t>sconfig.json</w:t>
+      </w:r>
+      <w:proofErr w:type="spellEnd"/>
+      <w:proofErr w:type="gramEnd"/>
+      <w:r>
+        <w:t>: este archivo, configura nuestro editor y nos permite incluir o excluir directorios de cara a la compilación.</w:t>
+      </w:r>
+    </w:p>
+    <w:p>
+      <w:pPr>
+        <w:pStyle w:val="Prrafodelista"/>
+        <w:numPr>
+          <w:ilvl w:val="0"/>
+          <w:numId w:val="28"/>
+        </w:numPr>
+      </w:pPr>
+      <w:r>
+        <w:rPr>
+          <w:b/>
+          <w:bCs/>
           <w:i/>
           <w:iCs/>
         </w:rPr>
-        <w:t>VSCode</w:t>
-      </w:r>
-      <w:r>
-        <w:t xml:space="preserve">, IDE que además de facilitarnos la conexión con nuestro repositorio de </w:t>
-      </w:r>
-      <w:r>
-        <w:rPr>
+        <w:t>Middleware</w:t>
+      </w:r>
+      <w:r>
+        <w:rPr>
+          <w:b/>
+          <w:bCs/>
+        </w:rPr>
+        <w:t>.js</w:t>
+      </w:r>
+      <w:r>
+        <w:t>: este archivo es el que reproduce Next.js cuando trata de abrir alguna página de nuestro sitio. Como su nombre indica, sirve como intermediario entre las comunicaciones y nos puede permitir, entre otras cosas, leer el token donde se almacenará la información del usuario. Si este no existiera, impediría la entrada a las páginas restringidas solo para los usuarios registrados, y si el token fuera válido, daría paso a la página que desea visitar el usuario.</w:t>
+      </w:r>
+    </w:p>
+    <w:p>
+      <w:pPr>
+        <w:pStyle w:val="Prrafodelista"/>
+        <w:numPr>
+          <w:ilvl w:val="0"/>
+          <w:numId w:val="28"/>
+        </w:numPr>
+      </w:pPr>
+      <w:r>
+        <w:rPr>
+          <w:b/>
+          <w:bCs/>
           <w:i/>
           <w:iCs/>
         </w:rPr>
-        <w:t>Github</w:t>
-      </w:r>
-      <w:r>
-        <w:t xml:space="preserve">, también nos permite la instalación de diferentes </w:t>
-      </w:r>
-      <w:r>
-        <w:rPr>
+        <w:lastRenderedPageBreak/>
+        <w:t>n</w:t>
+      </w:r>
+      <w:r>
+        <w:rPr>
+          <w:b/>
+          <w:bCs/>
           <w:i/>
           <w:iCs/>
         </w:rPr>
-        <w:t>plugins</w:t>
-      </w:r>
-      <w:r>
-        <w:t xml:space="preserve"> que ayudarán con la depuración del código. Entre otros, usaremos un plugin para desplegar un </w:t>
+        <w:t>ext.config.js</w:t>
+      </w:r>
+      <w:r>
+        <w:t xml:space="preserve">: archivo en el que incluiremos configuración específica de </w:t>
       </w:r>
       <w:r>
         <w:rPr>
           <w:i/>
           <w:iCs/>
         </w:rPr>
-        <w:t>intellisense</w:t>
-      </w:r>
-      <w:r>
-        <w:t xml:space="preserve"> sobre </w:t>
-      </w:r>
+        <w:t>Next.JS</w:t>
+      </w:r>
+      <w:r>
+        <w:t xml:space="preserve"> y en el que, por ejemplo, deberemos de incluir dominios para poder usar los componentes </w:t>
+      </w:r>
+      <w:proofErr w:type="spellStart"/>
       <w:r>
         <w:rPr>
           <w:i/>
           <w:iCs/>
         </w:rPr>
-        <w:t>javascript</w:t>
-      </w:r>
-      <w:r>
-        <w:t xml:space="preserve"> y </w:t>
-      </w:r>
-      <w:r>
-        <w:rPr>
+        <w:t>Image</w:t>
+      </w:r>
+      <w:proofErr w:type="spellEnd"/>
+      <w:r>
+        <w:t>.</w:t>
+      </w:r>
+    </w:p>
+    <w:p>
+      <w:pPr>
+        <w:pStyle w:val="Prrafodelista"/>
+        <w:numPr>
+          <w:ilvl w:val="0"/>
+          <w:numId w:val="28"/>
+        </w:numPr>
+      </w:pPr>
+      <w:proofErr w:type="spellStart"/>
+      <w:proofErr w:type="gramStart"/>
+      <w:r>
+        <w:rPr>
+          <w:b/>
+          <w:bCs/>
           <w:i/>
           <w:iCs/>
         </w:rPr>
-        <w:t>react</w:t>
-      </w:r>
-      <w:r>
-        <w:t xml:space="preserve">, y un paquete que nos configurará el </w:t>
-      </w:r>
-      <w:r>
-        <w:rPr>
+        <w:t>p</w:t>
+      </w:r>
+      <w:r>
+        <w:rPr>
+          <w:b/>
+          <w:bCs/>
           <w:i/>
           <w:iCs/>
         </w:rPr>
-        <w:t>linter</w:t>
-      </w:r>
-      <w:r>
-        <w:t xml:space="preserve">. En primer lugar, el </w:t>
-      </w:r>
+        <w:t>ackage.json</w:t>
+      </w:r>
+      <w:proofErr w:type="spellEnd"/>
+      <w:proofErr w:type="gramEnd"/>
+      <w:r>
+        <w:t xml:space="preserve">: en este archivo de formato </w:t>
+      </w:r>
+      <w:proofErr w:type="spellStart"/>
       <w:r>
         <w:rPr>
           <w:i/>
           <w:iCs/>
         </w:rPr>
+        <w:t>json</w:t>
+      </w:r>
+      <w:proofErr w:type="spellEnd"/>
+      <w:r>
+        <w:t>, aparece</w:t>
+      </w:r>
+      <w:r>
+        <w:t xml:space="preserve"> la información relativa a nuestro proyecto, como el nombre y la versión, además de</w:t>
+      </w:r>
+      <w:r>
+        <w:t xml:space="preserve"> comandos, como </w:t>
+      </w:r>
+      <w:r>
+        <w:t>“</w:t>
+      </w:r>
+      <w:proofErr w:type="spellStart"/>
+      <w:r>
+        <w:t>npm</w:t>
+      </w:r>
+      <w:proofErr w:type="spellEnd"/>
+      <w:r>
+        <w:t xml:space="preserve"> run </w:t>
+      </w:r>
+      <w:proofErr w:type="spellStart"/>
+      <w:r>
+        <w:t>dev</w:t>
+      </w:r>
+      <w:proofErr w:type="spellEnd"/>
+      <w:r>
+        <w:t>”</w:t>
+      </w:r>
+      <w:r>
+        <w:t xml:space="preserve"> con el que tendremos una vista previa del proyecto o </w:t>
+      </w:r>
+      <w:r>
+        <w:t>“</w:t>
+      </w:r>
+      <w:proofErr w:type="spellStart"/>
+      <w:r>
+        <w:t>npm</w:t>
+      </w:r>
+      <w:proofErr w:type="spellEnd"/>
+      <w:r>
+        <w:t xml:space="preserve"> run </w:t>
+      </w:r>
+      <w:proofErr w:type="spellStart"/>
+      <w:r>
+        <w:t>build</w:t>
+      </w:r>
+      <w:proofErr w:type="spellEnd"/>
+      <w:r>
+        <w:t>”</w:t>
+      </w:r>
+      <w:r>
+        <w:t xml:space="preserve"> con el que podremos compilarlo. También aparece en detalle, las dependencias necesarias para el funcionamiento de la web y la versión requerida. Además, podremos incluir instrucciones respecto a la configuración del </w:t>
+      </w:r>
+      <w:proofErr w:type="spellStart"/>
+      <w:r>
+        <w:rPr>
+          <w:i/>
+          <w:iCs/>
+        </w:rPr>
+        <w:t>linter</w:t>
+      </w:r>
+      <w:proofErr w:type="spellEnd"/>
+      <w:r>
+        <w:t>, con la que ayudarnos a la hora de escribir código.</w:t>
+      </w:r>
+    </w:p>
+    <w:p>
+      <w:pPr>
+        <w:pStyle w:val="Prrafodelista"/>
+        <w:numPr>
+          <w:ilvl w:val="0"/>
+          <w:numId w:val="28"/>
+        </w:numPr>
+      </w:pPr>
+      <w:proofErr w:type="spellStart"/>
+      <w:r>
+        <w:rPr>
+          <w:b/>
+          <w:bCs/>
+          <w:i/>
+          <w:iCs/>
+        </w:rPr>
+        <w:t>p</w:t>
+      </w:r>
+      <w:r>
+        <w:rPr>
+          <w:b/>
+          <w:bCs/>
+          <w:i/>
+          <w:iCs/>
+        </w:rPr>
+        <w:t>ackage-</w:t>
+      </w:r>
+      <w:proofErr w:type="gramStart"/>
+      <w:r>
+        <w:rPr>
+          <w:b/>
+          <w:bCs/>
+          <w:i/>
+          <w:iCs/>
+        </w:rPr>
+        <w:t>lock.json</w:t>
+      </w:r>
+      <w:proofErr w:type="spellEnd"/>
+      <w:proofErr w:type="gramEnd"/>
+      <w:r>
+        <w:t xml:space="preserve">: </w:t>
+      </w:r>
+      <w:r>
+        <w:t xml:space="preserve">Funciona como una copia de las versiones de las dependencias definidas en el </w:t>
+      </w:r>
+      <w:proofErr w:type="spellStart"/>
+      <w:r>
+        <w:rPr>
+          <w:i/>
+          <w:iCs/>
+        </w:rPr>
+        <w:t>package.json</w:t>
+      </w:r>
+      <w:proofErr w:type="spellEnd"/>
+      <w:r>
+        <w:t xml:space="preserve">. Cualquier cambio que hagamos en el </w:t>
+      </w:r>
+      <w:proofErr w:type="spellStart"/>
+      <w:proofErr w:type="gramStart"/>
+      <w:r>
+        <w:rPr>
+          <w:i/>
+          <w:iCs/>
+        </w:rPr>
+        <w:t>package.json</w:t>
+      </w:r>
+      <w:proofErr w:type="spellEnd"/>
+      <w:proofErr w:type="gramEnd"/>
+      <w:r>
+        <w:t>, al ejecutar la actualización de una dependencia o al instalarlas todas con “</w:t>
+      </w:r>
+      <w:proofErr w:type="spellStart"/>
+      <w:r>
+        <w:t>npm</w:t>
+      </w:r>
+      <w:proofErr w:type="spellEnd"/>
+      <w:r>
+        <w:t xml:space="preserve"> </w:t>
+      </w:r>
+      <w:proofErr w:type="spellStart"/>
+      <w:r>
+        <w:t>install</w:t>
+      </w:r>
+      <w:proofErr w:type="spellEnd"/>
+      <w:r>
+        <w:t xml:space="preserve">”, se actualizará </w:t>
+      </w:r>
+      <w:proofErr w:type="spellStart"/>
+      <w:r>
+        <w:rPr>
+          <w:i/>
+          <w:iCs/>
+        </w:rPr>
+        <w:t>package-lock.json</w:t>
+      </w:r>
+      <w:proofErr w:type="spellEnd"/>
+      <w:r>
+        <w:t xml:space="preserve"> con la versión más reciente instalada.</w:t>
+      </w:r>
+    </w:p>
+    <w:p>
+      <w:pPr>
+        <w:pStyle w:val="Prrafodelista"/>
+        <w:numPr>
+          <w:ilvl w:val="0"/>
+          <w:numId w:val="28"/>
+        </w:numPr>
+      </w:pPr>
+      <w:r>
+        <w:rPr>
+          <w:b/>
+          <w:bCs/>
+          <w:i/>
+          <w:iCs/>
+        </w:rPr>
+        <w:t>README.md</w:t>
+      </w:r>
+      <w:r>
+        <w:t xml:space="preserve">: </w:t>
+      </w:r>
+      <w:r>
+        <w:t>este archivo, como en el resto de proyectos web, funciona como la documentación principal de nuestro proyecto.</w:t>
+      </w:r>
+    </w:p>
+    <w:p>
+      <w:r>
+        <w:t xml:space="preserve">Una vez que disponemos y entendemos la jerarquía de los directorios y su función, podremos pasar a configurar el IDE. Para este proyecto, usaremos el </w:t>
+      </w:r>
+      <w:r>
+        <w:rPr>
+          <w:i/>
+          <w:iCs/>
+        </w:rPr>
+        <w:t>software</w:t>
+      </w:r>
+      <w:r>
+        <w:t xml:space="preserve"> </w:t>
+      </w:r>
+      <w:proofErr w:type="spellStart"/>
+      <w:r>
+        <w:rPr>
+          <w:i/>
+          <w:iCs/>
+        </w:rPr>
+        <w:t>VSCode</w:t>
+      </w:r>
+      <w:proofErr w:type="spellEnd"/>
+      <w:r>
+        <w:t xml:space="preserve">, IDE que además de facilitarnos la conexión con nuestro repositorio de </w:t>
+      </w:r>
+      <w:proofErr w:type="spellStart"/>
+      <w:r>
+        <w:rPr>
+          <w:i/>
+          <w:iCs/>
+        </w:rPr>
+        <w:t>Github</w:t>
+      </w:r>
+      <w:proofErr w:type="spellEnd"/>
+      <w:r>
+        <w:t xml:space="preserve">, también nos permite la instalación de diferentes </w:t>
+      </w:r>
+      <w:proofErr w:type="spellStart"/>
+      <w:r>
+        <w:rPr>
+          <w:i/>
+          <w:iCs/>
+        </w:rPr>
+        <w:t>plugins</w:t>
+      </w:r>
+      <w:proofErr w:type="spellEnd"/>
+      <w:r>
+        <w:t xml:space="preserve"> que ayudarán con la depuración del código. Entre otros, usaremos un plugin para desplegar un </w:t>
+      </w:r>
+      <w:proofErr w:type="spellStart"/>
+      <w:r>
+        <w:rPr>
+          <w:i/>
+          <w:iCs/>
+        </w:rPr>
         <w:t>intellisense</w:t>
       </w:r>
-      <w:r>
-        <w:t xml:space="preserve"> nos sugerirá a medida que vamos escribiendo, métodos, clases y atributos que pertenezcan a lo que estemos escribiendo, además de variables, constantes y funciones que tengamos en nuestro documento. Por ejemplo, si escribimos el objeto “document”, al </w:t>
-      </w:r>
-      <w:r>
-        <w:lastRenderedPageBreak/>
-        <w:t xml:space="preserve">poner el punto, se abrirá un desplegable que te sugerirá todos los métodos accesibles de dicho </w:t>
+      <w:proofErr w:type="spellEnd"/>
+      <w:r>
+        <w:t xml:space="preserve"> sobre </w:t>
+      </w:r>
+      <w:proofErr w:type="spellStart"/>
+      <w:r>
+        <w:rPr>
+          <w:i/>
+          <w:iCs/>
+        </w:rPr>
+        <w:t>javascript</w:t>
+      </w:r>
+      <w:proofErr w:type="spellEnd"/>
+      <w:r>
+        <w:t xml:space="preserve"> y </w:t>
+      </w:r>
+      <w:proofErr w:type="spellStart"/>
+      <w:r>
+        <w:rPr>
+          <w:i/>
+          <w:iCs/>
+        </w:rPr>
+        <w:t>react</w:t>
+      </w:r>
+      <w:proofErr w:type="spellEnd"/>
+      <w:r>
+        <w:t xml:space="preserve">, y un paquete que nos configurará el </w:t>
+      </w:r>
+      <w:proofErr w:type="spellStart"/>
+      <w:r>
+        <w:rPr>
+          <w:i/>
+          <w:iCs/>
+        </w:rPr>
+        <w:t>linter</w:t>
+      </w:r>
+      <w:proofErr w:type="spellEnd"/>
+      <w:r>
+        <w:t xml:space="preserve">. En primer lugar, el </w:t>
+      </w:r>
+      <w:proofErr w:type="spellStart"/>
+      <w:r>
+        <w:rPr>
+          <w:i/>
+          <w:iCs/>
+        </w:rPr>
+        <w:t>intellisense</w:t>
+      </w:r>
+      <w:proofErr w:type="spellEnd"/>
+      <w:r>
+        <w:t xml:space="preserve"> nos sugerirá a medida que vamos escribiendo, métodos, clases y atributos que pertenezcan a lo que estemos escribiendo, además de variables, constantes y funciones que tengamos en nuestro documento. Por ejemplo, si escribimos el objeto “</w:t>
+      </w:r>
+      <w:proofErr w:type="spellStart"/>
+      <w:r>
+        <w:t>document</w:t>
+      </w:r>
+      <w:proofErr w:type="spellEnd"/>
+      <w:r>
+        <w:t xml:space="preserve">”, al poner el punto, se abrirá un desplegable que te sugerirá todos los métodos accesibles de dicho </w:t>
       </w:r>
       <w:r>
         <w:rPr>
@@ -7245,6 +8045,7 @@
       <w:r>
         <w:t xml:space="preserve">Respecto al </w:t>
       </w:r>
+      <w:proofErr w:type="spellStart"/>
       <w:r>
         <w:rPr>
           <w:i/>
@@ -7252,9 +8053,11 @@
         </w:rPr>
         <w:t>linter</w:t>
       </w:r>
+      <w:proofErr w:type="spellEnd"/>
       <w:r>
         <w:t xml:space="preserve">, es el plugin que nos señaliza la sintaxis que no está escrita de manera correcta, o si hay cualquier otro error que hubiese en el código. Este </w:t>
       </w:r>
+      <w:proofErr w:type="spellStart"/>
       <w:r>
         <w:rPr>
           <w:i/>
@@ -7262,6 +8065,7 @@
         </w:rPr>
         <w:t>linter</w:t>
       </w:r>
+      <w:proofErr w:type="spellEnd"/>
       <w:r>
         <w:t xml:space="preserve">, se apoya de una configuración que nos permite personalizar a nuestro gusto puesto que hay reglas en sintaxis que corresponden más a un estilo de escritura, que, al correcto funcionamiento de nuestro código, como puede ser el escribir “;” después de cada instrucción en </w:t>
       </w:r>
@@ -7278,6 +8082,7 @@
       <w:r>
         <w:t xml:space="preserve">Para este caso, instalaremos la dependencia “standard” con el que obtendremos una configuración del </w:t>
       </w:r>
+      <w:proofErr w:type="spellStart"/>
       <w:r>
         <w:rPr>
           <w:i/>
@@ -7285,9 +8090,12 @@
         </w:rPr>
         <w:t>linter</w:t>
       </w:r>
+      <w:proofErr w:type="spellEnd"/>
       <w:r>
         <w:t xml:space="preserve"> casi perfecta. Para completarla, solo deberemos de añadir las reglas que queramos cambiar al </w:t>
       </w:r>
+      <w:proofErr w:type="spellStart"/>
+      <w:proofErr w:type="gramStart"/>
       <w:r>
         <w:rPr>
           <w:i/>
@@ -7295,9 +8103,12 @@
         </w:rPr>
         <w:t>package.json</w:t>
       </w:r>
+      <w:proofErr w:type="spellEnd"/>
+      <w:proofErr w:type="gramEnd"/>
       <w:r>
         <w:t xml:space="preserve">, bajo </w:t>
       </w:r>
+      <w:proofErr w:type="spellStart"/>
       <w:r>
         <w:rPr>
           <w:i/>
@@ -7305,6 +8116,7 @@
         </w:rPr>
         <w:t>eslintConfig</w:t>
       </w:r>
+      <w:proofErr w:type="spellEnd"/>
       <w:r>
         <w:t xml:space="preserve">, y asignarle un valor </w:t>
       </w:r>
@@ -7318,6 +8130,7 @@
       <w:r>
         <w:t xml:space="preserve">, </w:t>
       </w:r>
+      <w:proofErr w:type="spellStart"/>
       <w:r>
         <w:rPr>
           <w:i/>
@@ -7325,6 +8138,7 @@
         </w:rPr>
         <w:t>warn</w:t>
       </w:r>
+      <w:proofErr w:type="spellEnd"/>
       <w:r>
         <w:t xml:space="preserve"> o </w:t>
       </w:r>
@@ -7351,6 +8165,7 @@
         </w:rPr>
         <w:t xml:space="preserve">Además, necesitaremos de la instalación de dependencias que nos faciliten, no solo la escritura de código, sino la habilitación de ciertas capacidades a nuestra página web. De hecho, necesitaremos de la instalación de la dependencia “mysql2” con la que podremos establecer conexión con nuestra base de datos y realizar cualquier tipo de </w:t>
       </w:r>
+      <w:proofErr w:type="spellStart"/>
       <w:r>
         <w:rPr>
           <w:i/>
@@ -7359,12 +8174,28 @@
         </w:rPr>
         <w:t>query</w:t>
       </w:r>
+      <w:proofErr w:type="spellEnd"/>
       <w:r>
         <w:rPr>
           <w:lang w:val="es-ES"/>
         </w:rPr>
-        <w:t xml:space="preserve">, y la dependencia “bcrypt” con la que podremos encriptar </w:t>
-      </w:r>
+        <w:t>, y la dependencia “</w:t>
+      </w:r>
+      <w:proofErr w:type="spellStart"/>
+      <w:r>
+        <w:rPr>
+          <w:lang w:val="es-ES"/>
+        </w:rPr>
+        <w:t>bcrypt</w:t>
+      </w:r>
+      <w:proofErr w:type="spellEnd"/>
+      <w:r>
+        <w:rPr>
+          <w:lang w:val="es-ES"/>
+        </w:rPr>
+        <w:t xml:space="preserve">” con la que podremos encriptar </w:t>
+      </w:r>
+      <w:proofErr w:type="spellStart"/>
       <w:r>
         <w:rPr>
           <w:i/>
@@ -7373,6 +8204,7 @@
         </w:rPr>
         <w:t>passwords</w:t>
       </w:r>
+      <w:proofErr w:type="spellEnd"/>
       <w:r>
         <w:rPr>
           <w:lang w:val="es-ES"/>
@@ -7429,16 +8261,16 @@
         <w:rPr>
           <w:lang w:val="es-ES"/>
         </w:rPr>
+        <w:t>Base de datos</w:t>
+      </w:r>
+      <w:bookmarkEnd w:id="60"/>
+    </w:p>
+    <w:p>
+      <w:r>
+        <w:rPr>
+          <w:noProof/>
+        </w:rPr>
         <w:lastRenderedPageBreak/>
-        <w:t>Base de datos</w:t>
-      </w:r>
-      <w:bookmarkEnd w:id="60"/>
-    </w:p>
-    <w:p>
-      <w:r>
-        <w:rPr>
-          <w:noProof/>
-        </w:rPr>
         <w:drawing>
           <wp:anchor distT="0" distB="0" distL="114300" distR="114300" simplePos="0" relativeHeight="251672576" behindDoc="0" locked="0" layoutInCell="1" allowOverlap="1" wp14:anchorId="38A573AF" wp14:editId="5B75AF40">
             <wp:simplePos x="0" y="0"/>
@@ -7551,6 +8383,7 @@
           <w:numId w:val="25"/>
         </w:numPr>
       </w:pPr>
+      <w:proofErr w:type="spellStart"/>
       <w:r>
         <w:rPr>
           <w:b/>
@@ -7558,6 +8391,7 @@
         </w:rPr>
         <w:t>Users</w:t>
       </w:r>
+      <w:proofErr w:type="spellEnd"/>
       <w:r>
         <w:t xml:space="preserve">: Esta tabla contendrá los datos de cada usuario que se registre en el sitio. Contendrá los campos de </w:t>
       </w:r>
@@ -7571,6 +8405,7 @@
       <w:r>
         <w:t xml:space="preserve">, </w:t>
       </w:r>
+      <w:proofErr w:type="spellStart"/>
       <w:r>
         <w:rPr>
           <w:i/>
@@ -7578,9 +8413,11 @@
         </w:rPr>
         <w:t>username</w:t>
       </w:r>
+      <w:proofErr w:type="spellEnd"/>
       <w:r>
         <w:t xml:space="preserve">, </w:t>
       </w:r>
+      <w:proofErr w:type="spellStart"/>
       <w:r>
         <w:rPr>
           <w:i/>
@@ -7588,6 +8425,7 @@
         </w:rPr>
         <w:t>password</w:t>
       </w:r>
+      <w:proofErr w:type="spellEnd"/>
       <w:r>
         <w:t xml:space="preserve"> y </w:t>
       </w:r>
@@ -7601,6 +8439,7 @@
       <w:r>
         <w:t xml:space="preserve">, de los cuales id, </w:t>
       </w:r>
+      <w:proofErr w:type="spellStart"/>
       <w:r>
         <w:rPr>
           <w:i/>
@@ -7608,6 +8447,7 @@
         </w:rPr>
         <w:t>username</w:t>
       </w:r>
+      <w:proofErr w:type="spellEnd"/>
       <w:r>
         <w:t xml:space="preserve"> y </w:t>
       </w:r>
@@ -7621,6 +8461,7 @@
       <w:r>
         <w:t xml:space="preserve">, deberán de ser únicos para garantizar la correcta identificación de cada usuario. También hay que considerar de que no es buena práctica almacenar </w:t>
       </w:r>
+      <w:proofErr w:type="spellStart"/>
       <w:r>
         <w:rPr>
           <w:i/>
@@ -7628,6 +8469,7 @@
         </w:rPr>
         <w:t>passwords</w:t>
       </w:r>
+      <w:proofErr w:type="spellEnd"/>
       <w:r>
         <w:t xml:space="preserve"> en la base de datos sin una correcta gestión de ellos. Es por ello, que necesitaremos de algunas herramientas que nos ayuden a su encriptación y correcto almacenaje (se explicará en la siguiente sección de forma más detallada.)</w:t>
       </w:r>
@@ -7640,6 +8482,7 @@
           <w:numId w:val="25"/>
         </w:numPr>
       </w:pPr>
+      <w:proofErr w:type="spellStart"/>
       <w:r>
         <w:rPr>
           <w:b/>
@@ -7647,6 +8490,7 @@
         </w:rPr>
         <w:t>Plannings</w:t>
       </w:r>
+      <w:proofErr w:type="spellEnd"/>
       <w:r>
         <w:t>:</w:t>
       </w:r>
@@ -7654,8 +8498,17 @@
         <w:t xml:space="preserve"> Esta tabla</w:t>
       </w:r>
       <w:r>
-        <w:t xml:space="preserve"> contendrá los plannings guardados de cada usuario. La forman los campos de </w:t>
-      </w:r>
+        <w:t xml:space="preserve"> contendrá los </w:t>
+      </w:r>
+      <w:proofErr w:type="spellStart"/>
+      <w:r>
+        <w:t>plannings</w:t>
+      </w:r>
+      <w:proofErr w:type="spellEnd"/>
+      <w:r>
+        <w:t xml:space="preserve"> guardados de cada usuario. La forman los campos de </w:t>
+      </w:r>
+      <w:proofErr w:type="spellStart"/>
       <w:r>
         <w:rPr>
           <w:i/>
@@ -7663,9 +8516,11 @@
         </w:rPr>
         <w:t>planning_id</w:t>
       </w:r>
+      <w:proofErr w:type="spellEnd"/>
       <w:r>
         <w:t xml:space="preserve">, </w:t>
       </w:r>
+      <w:proofErr w:type="spellStart"/>
       <w:r>
         <w:rPr>
           <w:i/>
@@ -7673,6 +8528,7 @@
         </w:rPr>
         <w:t>user_id</w:t>
       </w:r>
+      <w:proofErr w:type="spellEnd"/>
       <w:r>
         <w:t xml:space="preserve">, </w:t>
       </w:r>
@@ -7770,6 +8626,7 @@
           <w:numId w:val="25"/>
         </w:numPr>
       </w:pPr>
+      <w:proofErr w:type="spellStart"/>
       <w:r>
         <w:rPr>
           <w:b/>
@@ -7777,6 +8634,7 @@
         </w:rPr>
         <w:t>Meals</w:t>
       </w:r>
+      <w:proofErr w:type="spellEnd"/>
       <w:r>
         <w:t xml:space="preserve">: Esta tabla contendrá los datos de cada comida creada por los usuarios y que estará disponible para todos ellos. Contendrá los campos de </w:t>
       </w:r>
@@ -7790,6 +8648,7 @@
       <w:r>
         <w:t xml:space="preserve">, </w:t>
       </w:r>
+      <w:proofErr w:type="spellStart"/>
       <w:r>
         <w:rPr>
           <w:i/>
@@ -7797,9 +8656,11 @@
         </w:rPr>
         <w:t>author</w:t>
       </w:r>
+      <w:proofErr w:type="spellEnd"/>
       <w:r>
         <w:t xml:space="preserve">, </w:t>
       </w:r>
+      <w:proofErr w:type="spellStart"/>
       <w:r>
         <w:rPr>
           <w:i/>
@@ -7807,9 +8668,11 @@
         </w:rPr>
         <w:t>name</w:t>
       </w:r>
+      <w:proofErr w:type="spellEnd"/>
       <w:r>
         <w:t xml:space="preserve">, </w:t>
       </w:r>
+      <w:proofErr w:type="spellStart"/>
       <w:r>
         <w:rPr>
           <w:i/>
@@ -7817,9 +8680,11 @@
         </w:rPr>
         <w:t>description</w:t>
       </w:r>
+      <w:proofErr w:type="spellEnd"/>
       <w:r>
         <w:t xml:space="preserve">, </w:t>
       </w:r>
+      <w:proofErr w:type="spellStart"/>
       <w:r>
         <w:rPr>
           <w:i/>
@@ -7827,9 +8692,11 @@
         </w:rPr>
         <w:t>composition</w:t>
       </w:r>
+      <w:proofErr w:type="spellEnd"/>
       <w:r>
         <w:t xml:space="preserve"> e </w:t>
       </w:r>
+      <w:proofErr w:type="spellStart"/>
       <w:r>
         <w:rPr>
           <w:i/>
@@ -7837,6 +8704,7 @@
         </w:rPr>
         <w:t>ingredients</w:t>
       </w:r>
+      <w:proofErr w:type="spellEnd"/>
       <w:r>
         <w:t xml:space="preserve">, de los cuales </w:t>
       </w:r>
@@ -7850,6 +8718,7 @@
       <w:r>
         <w:t xml:space="preserve"> y </w:t>
       </w:r>
+      <w:proofErr w:type="spellStart"/>
       <w:r>
         <w:rPr>
           <w:i/>
@@ -7857,9 +8726,11 @@
         </w:rPr>
         <w:t>name</w:t>
       </w:r>
+      <w:proofErr w:type="spellEnd"/>
       <w:r>
         <w:t xml:space="preserve">, deberán de ser únicos para asegurar que no se almacenan dos entradas iguales. El campo de </w:t>
       </w:r>
+      <w:proofErr w:type="spellStart"/>
       <w:r>
         <w:rPr>
           <w:i/>
@@ -7867,9 +8738,11 @@
         </w:rPr>
         <w:t>author</w:t>
       </w:r>
+      <w:proofErr w:type="spellEnd"/>
       <w:r>
         <w:t xml:space="preserve">, nos ayudará a relacionar esta tabla con la de </w:t>
       </w:r>
+      <w:proofErr w:type="spellStart"/>
       <w:r>
         <w:rPr>
           <w:i/>
@@ -7877,9 +8750,11 @@
         </w:rPr>
         <w:t>users</w:t>
       </w:r>
+      <w:proofErr w:type="spellEnd"/>
       <w:r>
         <w:t xml:space="preserve">, y el campo de </w:t>
       </w:r>
+      <w:proofErr w:type="spellStart"/>
       <w:r>
         <w:rPr>
           <w:i/>
@@ -7887,8 +8762,17 @@
         </w:rPr>
         <w:t>composition</w:t>
       </w:r>
-      <w:r>
-        <w:t>, será el que nos ayude a identificar la composición de las comidas y así evitar posibles alergias o comidas vegetarianas, etc…</w:t>
+      <w:proofErr w:type="spellEnd"/>
+      <w:r>
+        <w:t xml:space="preserve">, será el que nos ayude a identificar la composición de las comidas y así evitar posibles alergias o comidas vegetarianas, </w:t>
+      </w:r>
+      <w:proofErr w:type="spellStart"/>
+      <w:r>
+        <w:t>etc</w:t>
+      </w:r>
+      <w:proofErr w:type="spellEnd"/>
+      <w:r>
+        <w:t>…</w:t>
       </w:r>
     </w:p>
     <w:p>
@@ -7899,6 +8783,7 @@
           <w:numId w:val="25"/>
         </w:numPr>
       </w:pPr>
+      <w:proofErr w:type="spellStart"/>
       <w:r>
         <w:rPr>
           <w:b/>
@@ -7906,6 +8791,7 @@
         </w:rPr>
         <w:t>Ingredients</w:t>
       </w:r>
+      <w:proofErr w:type="spellEnd"/>
       <w:r>
         <w:t>:</w:t>
       </w:r>
@@ -7922,6 +8808,7 @@
       <w:r>
         <w:t xml:space="preserve"> es necesaria para el control de los ingredientes que se añaden a las comidas. Sólo contendrá dos campos: </w:t>
       </w:r>
+      <w:proofErr w:type="spellStart"/>
       <w:r>
         <w:rPr>
           <w:i/>
@@ -7929,9 +8816,11 @@
         </w:rPr>
         <w:t>ingredients_id</w:t>
       </w:r>
+      <w:proofErr w:type="spellEnd"/>
       <w:r>
         <w:t xml:space="preserve"> y </w:t>
       </w:r>
+      <w:proofErr w:type="spellStart"/>
       <w:r>
         <w:rPr>
           <w:i/>
@@ -7939,9 +8828,11 @@
         </w:rPr>
         <w:t>name</w:t>
       </w:r>
+      <w:proofErr w:type="spellEnd"/>
       <w:r>
         <w:t xml:space="preserve">. Cabe añadir, que el campo </w:t>
       </w:r>
+      <w:proofErr w:type="spellStart"/>
       <w:r>
         <w:rPr>
           <w:i/>
@@ -7949,6 +8840,7 @@
         </w:rPr>
         <w:t>name</w:t>
       </w:r>
+      <w:proofErr w:type="spellEnd"/>
       <w:r>
         <w:t xml:space="preserve"> deberá ser único para que no exista conflictos de duplicados.</w:t>
       </w:r>
@@ -7961,6 +8853,7 @@
           <w:numId w:val="25"/>
         </w:numPr>
       </w:pPr>
+      <w:proofErr w:type="spellStart"/>
       <w:r>
         <w:rPr>
           <w:b/>
@@ -7968,6 +8861,7 @@
         </w:rPr>
         <w:t>Shopping_List</w:t>
       </w:r>
+      <w:proofErr w:type="spellEnd"/>
       <w:r>
         <w:t>:</w:t>
       </w:r>
@@ -7984,12 +8878,35 @@
       <w:r>
         <w:t xml:space="preserve"> es la que especifica que cantidad de ingredientes componen las comidas. De esta manera, podemos generar la lista de la compra de forma adecuada. </w:t>
       </w:r>
+      <w:proofErr w:type="spellStart"/>
       <w:r>
         <w:rPr>
           <w:lang w:val="en-US"/>
         </w:rPr>
-        <w:t xml:space="preserve">Estará formada por </w:t>
-      </w:r>
+        <w:t>Estará</w:t>
+      </w:r>
+      <w:proofErr w:type="spellEnd"/>
+      <w:r>
+        <w:rPr>
+          <w:lang w:val="en-US"/>
+        </w:rPr>
+        <w:t xml:space="preserve"> </w:t>
+      </w:r>
+      <w:proofErr w:type="spellStart"/>
+      <w:r>
+        <w:rPr>
+          <w:lang w:val="en-US"/>
+        </w:rPr>
+        <w:t>formada</w:t>
+      </w:r>
+      <w:proofErr w:type="spellEnd"/>
+      <w:r>
+        <w:rPr>
+          <w:lang w:val="en-US"/>
+        </w:rPr>
+        <w:t xml:space="preserve"> por </w:t>
+      </w:r>
+      <w:proofErr w:type="spellStart"/>
       <w:r>
         <w:rPr>
           <w:i/>
@@ -7998,12 +8915,14 @@
         </w:rPr>
         <w:t>shopping_list_id</w:t>
       </w:r>
+      <w:proofErr w:type="spellEnd"/>
       <w:r>
         <w:rPr>
           <w:lang w:val="en-US"/>
         </w:rPr>
         <w:t xml:space="preserve">, </w:t>
       </w:r>
+      <w:proofErr w:type="spellStart"/>
       <w:r>
         <w:rPr>
           <w:i/>
@@ -8012,12 +8931,14 @@
         </w:rPr>
         <w:t>meal_id</w:t>
       </w:r>
+      <w:proofErr w:type="spellEnd"/>
       <w:r>
         <w:rPr>
           <w:lang w:val="en-US"/>
         </w:rPr>
         <w:t xml:space="preserve">, </w:t>
       </w:r>
+      <w:proofErr w:type="spellStart"/>
       <w:r>
         <w:rPr>
           <w:i/>
@@ -8026,6 +8947,7 @@
         </w:rPr>
         <w:t>ingredient_id</w:t>
       </w:r>
+      <w:proofErr w:type="spellEnd"/>
       <w:r>
         <w:rPr>
           <w:lang w:val="en-US"/>
@@ -8152,6 +9074,7 @@
           </wp:anchor>
         </w:drawing>
       </w:r>
+      <w:proofErr w:type="spellStart"/>
       <w:r>
         <w:rPr>
           <w:b/>
@@ -8159,6 +9082,7 @@
         </w:rPr>
         <w:t>Favs-Meals</w:t>
       </w:r>
+      <w:proofErr w:type="spellEnd"/>
       <w:r>
         <w:t xml:space="preserve">: En esta tabla se almacenarán los datos de las comidas que los usuarios seleccionen como favoritas, y, por tanto, aparecerán en un apartado donde tendrán todas las comidas favoritas. Solo contendrá los campos de </w:t>
       </w:r>
@@ -8172,6 +9096,7 @@
       <w:r>
         <w:t xml:space="preserve">, </w:t>
       </w:r>
+      <w:proofErr w:type="spellStart"/>
       <w:r>
         <w:rPr>
           <w:i/>
@@ -8179,9 +9104,11 @@
         </w:rPr>
         <w:t>user_id</w:t>
       </w:r>
+      <w:proofErr w:type="spellEnd"/>
       <w:r>
         <w:t xml:space="preserve"> y </w:t>
       </w:r>
+      <w:proofErr w:type="spellStart"/>
       <w:r>
         <w:rPr>
           <w:i/>
@@ -8189,6 +9116,7 @@
         </w:rPr>
         <w:t>meal_id</w:t>
       </w:r>
+      <w:proofErr w:type="spellEnd"/>
       <w:r>
         <w:t>, ya que sólo necesitaremos identificar que usuario ha seleccionado como favorita que comida.</w:t>
       </w:r>
@@ -8366,9 +9294,11 @@
           <w:numId w:val="25"/>
         </w:numPr>
       </w:pPr>
+      <w:proofErr w:type="spellStart"/>
       <w:r>
         <w:t>Bcrypt</w:t>
       </w:r>
+      <w:proofErr w:type="spellEnd"/>
     </w:p>
     <w:p>
       <w:pPr>
@@ -8378,9 +9308,25 @@
           <w:numId w:val="25"/>
         </w:numPr>
       </w:pPr>
+      <w:proofErr w:type="spellStart"/>
       <w:r>
         <w:t>Jwt</w:t>
       </w:r>
+      <w:proofErr w:type="spellEnd"/>
+    </w:p>
+    <w:p>
+      <w:pPr>
+        <w:pStyle w:val="Prrafodelista"/>
+        <w:numPr>
+          <w:ilvl w:val="0"/>
+          <w:numId w:val="25"/>
+        </w:numPr>
+      </w:pPr>
+      <w:proofErr w:type="spellStart"/>
+      <w:r>
+        <w:t>Jose</w:t>
+      </w:r>
+      <w:proofErr w:type="spellEnd"/>
     </w:p>
     <w:p>
       <w:pPr>
@@ -8397,10 +9343,12 @@
         </w:numPr>
       </w:pPr>
       <w:bookmarkStart w:id="65" w:name="_Toc133333613"/>
+      <w:proofErr w:type="spellStart"/>
       <w:r>
         <w:t>Endpoints</w:t>
       </w:r>
       <w:bookmarkEnd w:id="65"/>
+      <w:proofErr w:type="spellEnd"/>
     </w:p>
     <w:p>
       <w:pPr>
@@ -8411,8 +9359,13 @@
         </w:numPr>
       </w:pPr>
       <w:r>
-        <w:t>/user</w:t>
-      </w:r>
+        <w:t>/</w:t>
+      </w:r>
+      <w:proofErr w:type="spellStart"/>
+      <w:r>
+        <w:t>user</w:t>
+      </w:r>
+      <w:proofErr w:type="spellEnd"/>
     </w:p>
     <w:p>
       <w:pPr>
@@ -8423,8 +9376,13 @@
         </w:numPr>
       </w:pPr>
       <w:r>
-        <w:t>/[id]/user</w:t>
-      </w:r>
+        <w:t>/[id]/</w:t>
+      </w:r>
+      <w:proofErr w:type="spellStart"/>
+      <w:r>
+        <w:t>user</w:t>
+      </w:r>
+      <w:proofErr w:type="spellEnd"/>
     </w:p>
     <w:p>
       <w:pPr>
@@ -8435,8 +9393,13 @@
         </w:numPr>
       </w:pPr>
       <w:r>
-        <w:t>/ingredients</w:t>
-      </w:r>
+        <w:t>/</w:t>
+      </w:r>
+      <w:proofErr w:type="spellStart"/>
+      <w:r>
+        <w:t>ingredients</w:t>
+      </w:r>
+      <w:proofErr w:type="spellEnd"/>
     </w:p>
     <w:p>
       <w:pPr>
@@ -8447,8 +9410,14 @@
         </w:numPr>
       </w:pPr>
       <w:r>
-        <w:t>/[id]/ingredients</w:t>
-      </w:r>
+        <w:lastRenderedPageBreak/>
+        <w:t>/[id]/</w:t>
+      </w:r>
+      <w:proofErr w:type="spellStart"/>
+      <w:r>
+        <w:t>ingredients</w:t>
+      </w:r>
+      <w:proofErr w:type="spellEnd"/>
     </w:p>
     <w:p>
       <w:pPr>
@@ -8459,9 +9428,13 @@
         </w:numPr>
       </w:pPr>
       <w:r>
-        <w:lastRenderedPageBreak/>
-        <w:t>/login</w:t>
-      </w:r>
+        <w:t>/</w:t>
+      </w:r>
+      <w:proofErr w:type="spellStart"/>
+      <w:r>
+        <w:t>login</w:t>
+      </w:r>
+      <w:proofErr w:type="spellEnd"/>
     </w:p>
     <w:p>
       <w:pPr>
@@ -8472,8 +9445,13 @@
         </w:numPr>
       </w:pPr>
       <w:r>
-        <w:t>/[id]/my-gallery</w:t>
-      </w:r>
+        <w:t>/[id]/</w:t>
+      </w:r>
+      <w:proofErr w:type="spellStart"/>
+      <w:r>
+        <w:t>my-gallery</w:t>
+      </w:r>
+      <w:proofErr w:type="spellEnd"/>
     </w:p>
     <w:p>
       <w:pPr>
@@ -8484,8 +9462,13 @@
         </w:numPr>
       </w:pPr>
       <w:r>
-        <w:t>/my-plannings</w:t>
-      </w:r>
+        <w:t>/</w:t>
+      </w:r>
+      <w:proofErr w:type="spellStart"/>
+      <w:r>
+        <w:t>my-plannings</w:t>
+      </w:r>
+      <w:proofErr w:type="spellEnd"/>
     </w:p>
     <w:p/>
     <w:p>
@@ -8591,6 +9574,7 @@
         </w:rPr>
       </w:pPr>
       <w:bookmarkStart w:id="74" w:name="_Toc133333617"/>
+      <w:proofErr w:type="spellStart"/>
       <w:r>
         <w:rPr>
           <w:lang w:val="es-ES"/>
@@ -8599,6 +9583,7 @@
       </w:r>
       <w:bookmarkEnd w:id="73"/>
       <w:bookmarkEnd w:id="74"/>
+      <w:proofErr w:type="spellEnd"/>
     </w:p>
     <w:p>
       <w:pPr>
@@ -11255,7 +12240,15 @@
       <w:jc w:val="left"/>
     </w:pPr>
     <w:r>
-      <w:t>Proyecto fin de ciclo – MealWeek – DAW                                           Pedro Jesús Cruces Almendro</w:t>
+      <w:t xml:space="preserve">Proyecto fin de ciclo – </w:t>
+    </w:r>
+    <w:proofErr w:type="spellStart"/>
+    <w:r>
+      <w:t>MealWeek</w:t>
+    </w:r>
+    <w:proofErr w:type="spellEnd"/>
+    <w:r>
+      <w:t xml:space="preserve"> – DAW                                           Pedro Jesús Cruces Almendro</w:t>
     </w:r>
   </w:p>
 </w:hdr>

</xml_diff>

<commit_message>
some css for dark mode
</commit_message>
<xml_diff>
--- a/Proyecto-MealWeek-Pedro Jesus Cruces Almendro.docx
+++ b/Proyecto-MealWeek-Pedro Jesus Cruces Almendro.docx
@@ -71,7 +71,7 @@
                         <a14:shadowObscured xmlns:a14="http://schemas.microsoft.com/office/drawing/2010/main"/>
                       </a:ext>
                       <a:ext uri="{FAA26D3D-D897-4be2-8F04-BA451C77F1D7}">
-                        <ma14:placeholderFlag xmlns="" xmlns:mo="http://schemas.microsoft.com/office/mac/office/2008/main" xmlns:mv="urn:schemas-microsoft-com:mac:vml" xmlns:o="urn:schemas-microsoft-com:office:office" xmlns:v="urn:schemas-microsoft-com:vml" xmlns:w10="urn:schemas-microsoft-com:office:word" xmlns:w="http://schemas.openxmlformats.org/wordprocessingml/2006/main" xmlns:ma14="http://schemas.microsoft.com/office/mac/drawingml/2011/main"/>
+                        <ma14:placeholderFlag xmlns:ma14="http://schemas.microsoft.com/office/mac/drawingml/2011/main" xmlns:w="http://schemas.openxmlformats.org/wordprocessingml/2006/main" xmlns:w10="urn:schemas-microsoft-com:office:word" xmlns:v="urn:schemas-microsoft-com:vml" xmlns:o="urn:schemas-microsoft-com:office:office" xmlns:mv="urn:schemas-microsoft-com:mac:vml" xmlns:mo="http://schemas.microsoft.com/office/mac/office/2008/main" xmlns=""/>
                       </a:ext>
                     </a:extLst>
                   </pic:spPr>
@@ -8923,7 +8923,7 @@
       </w:pPr>
       <w:r>
         <w:lastRenderedPageBreak/>
-        <w:t>A</w:t>
+        <w:t>Debe seguir una arquitectura cliente-servidor con solicitudes gestionadas mediante HTTP.</w:t>
       </w:r>
     </w:p>
     <w:p>
@@ -8935,7 +8935,7 @@
         </w:numPr>
       </w:pPr>
       <w:r>
-        <w:t>A</w:t>
+        <w:t>Comunicación entre el cliente y el servidor sin estado.</w:t>
       </w:r>
     </w:p>
     <w:p>
@@ -8947,7 +8947,7 @@
         </w:numPr>
       </w:pPr>
       <w:r>
-        <w:t>A</w:t>
+        <w:t>Datos que pueden cachearse para optimizar las interacciones entre servidor y cliente.</w:t>
       </w:r>
     </w:p>
     <w:p>
@@ -8959,7 +8959,7 @@
         </w:numPr>
       </w:pPr>
       <w:r>
-        <w:t>A</w:t>
+        <w:t>Interfaz uniforme entre los elementos</w:t>
       </w:r>
     </w:p>
     <w:p>
@@ -8971,7 +8971,7 @@
         </w:numPr>
       </w:pPr>
       <w:r>
-        <w:t>A</w:t>
+        <w:t>Sistema de capas que organiza en jerarquías los servidores que participan en la respuesta al cliente</w:t>
       </w:r>
     </w:p>
     <w:p/>
@@ -8983,18 +8983,150 @@
           <w:numId w:val="20"/>
         </w:numPr>
       </w:pPr>
-      <w:bookmarkStart w:id="63" w:name="_Toc133333611"/>
-      <w:r>
-        <w:t>Ventajas y Desventajas de la arquitectura REST</w:t>
+      <w:bookmarkStart w:id="63" w:name="_Toc133333612"/>
+      <w:r>
+        <w:t>Dependencias necesarias</w:t>
       </w:r>
       <w:bookmarkEnd w:id="63"/>
     </w:p>
     <w:p>
       <w:pPr>
         <w:pStyle w:val="Prrafodelista"/>
-        <w:ind w:left="1080"/>
-      </w:pPr>
-    </w:p>
+        <w:numPr>
+          <w:ilvl w:val="0"/>
+          <w:numId w:val="25"/>
+        </w:numPr>
+      </w:pPr>
+      <w:r>
+        <w:t>Mysql2</w:t>
+      </w:r>
+      <w:r>
+        <w:t xml:space="preserve">: con esta dependencia, podremos realizar las consultas SQL desde la API. Esta dependencia necesita de una inicialización con la configuración de acceso a la base de datos. Estos datos son muy importantes y por tanto deberemos almacenarlos en un archivo de variables de entorno, un archivo que solo funcionará de forma local y con el que nos evitaremos tener que exponer nuestras claves de acceso, librándonos así de cualquier ataque malicioso o uso inadecuado. </w:t>
+      </w:r>
+    </w:p>
+    <w:p>
+      <w:pPr>
+        <w:pStyle w:val="Prrafodelista"/>
+        <w:numPr>
+          <w:ilvl w:val="0"/>
+          <w:numId w:val="25"/>
+        </w:numPr>
+      </w:pPr>
+      <w:r>
+        <w:t>Axios</w:t>
+      </w:r>
+      <w:r>
+        <w:t>: con esta dependencia podremos realizar las peticiones a la API desde el lado del cliente o del servidor. Su uso es muy sencillo y muy simple con el que evitaremos los errores de generar una mala petición.</w:t>
+      </w:r>
+    </w:p>
+    <w:p>
+      <w:pPr>
+        <w:pStyle w:val="Prrafodelista"/>
+        <w:numPr>
+          <w:ilvl w:val="0"/>
+          <w:numId w:val="25"/>
+        </w:numPr>
+      </w:pPr>
+      <w:r>
+        <w:t>Bcrypt</w:t>
+      </w:r>
+      <w:r>
+        <w:t xml:space="preserve">: con esta dependencia podremos encriptar los </w:t>
+      </w:r>
+      <w:r>
+        <w:rPr>
+          <w:i/>
+          <w:iCs/>
+        </w:rPr>
+        <w:t>passwords</w:t>
+      </w:r>
+      <w:r>
+        <w:t xml:space="preserve"> que los usuarios nos faciliten para su identificación. Por motivos obvios, almacenar estos </w:t>
+      </w:r>
+      <w:r>
+        <w:rPr>
+          <w:i/>
+          <w:iCs/>
+        </w:rPr>
+        <w:t>passwords</w:t>
+      </w:r>
+      <w:r>
+        <w:t xml:space="preserve"> sin una protección adecuada, repercutiría negativamente sobre estos datos y los dejaría desprotegidos. Además de encriptar, “Bcrypt” también te permite verificar si los datos se corresponden con una cadena de </w:t>
+      </w:r>
+      <w:r>
+        <w:rPr>
+          <w:i/>
+          <w:iCs/>
+        </w:rPr>
+        <w:t>string</w:t>
+      </w:r>
+      <w:r>
+        <w:t xml:space="preserve"> que se le facilite. Si fue la misma que generó la encriptación, dará un true como resultado, sino dará un false. De esta manera, la </w:t>
+      </w:r>
+      <w:r>
+        <w:lastRenderedPageBreak/>
+        <w:t>dependencia solo encripta la información y más tarde solo la verifica, sin necesidad de desencriptar, lo que nos asegura una protección óptima para nuestros datos.</w:t>
+      </w:r>
+    </w:p>
+    <w:p>
+      <w:pPr>
+        <w:pStyle w:val="Prrafodelista"/>
+        <w:numPr>
+          <w:ilvl w:val="0"/>
+          <w:numId w:val="25"/>
+        </w:numPr>
+      </w:pPr>
+      <w:r>
+        <w:t>Jwt</w:t>
+      </w:r>
+      <w:r>
+        <w:t>: esta dependencia se encargará de generarnos un JSON web token, es decir un objeto en el que podremos almacenar datos cifrados. Para ello, en los parámetros de creación del token se le debe de acompañar de una clave con la que se cifrará y con la que también verificará que el token es válido. Esta clave, debe de ser almacenada en el archivo de variables de entorno para evitar su filtración.</w:t>
+      </w:r>
+    </w:p>
+    <w:p>
+      <w:pPr>
+        <w:pStyle w:val="Prrafodelista"/>
+        <w:numPr>
+          <w:ilvl w:val="0"/>
+          <w:numId w:val="25"/>
+        </w:numPr>
+      </w:pPr>
+      <w:r>
+        <w:t xml:space="preserve">Cookie: con esta dependencia podremos crear una cookie en la que podremos almacenar el JWT en el lado del cliente. Con esto, podremos validar si el usuario ha hecho </w:t>
+      </w:r>
+      <w:r>
+        <w:rPr>
+          <w:i/>
+          <w:iCs/>
+        </w:rPr>
+        <w:t>log in</w:t>
+      </w:r>
+      <w:r>
+        <w:t xml:space="preserve"> o no y poder consultar algunos datos que almacenemos, como por ejemplo las comidas favoritas que tengan cada usuario.</w:t>
+      </w:r>
+    </w:p>
+    <w:p>
+      <w:pPr>
+        <w:pStyle w:val="Prrafodelista"/>
+        <w:numPr>
+          <w:ilvl w:val="0"/>
+          <w:numId w:val="25"/>
+        </w:numPr>
+      </w:pPr>
+      <w:r>
+        <w:t>Jose</w:t>
+      </w:r>
+      <w:r>
+        <w:t>: realiza la misma función que JWT, con la salvedad de que JWT no funciona en los middlewares, mientras que con “</w:t>
+      </w:r>
+      <w:r>
+        <w:t>Jose</w:t>
+      </w:r>
+      <w:r>
+        <w:t>” no habría ningún problema. Esto nos va a permitir restringir la entrada del usuario no registrado en las páginas y subpáginas mediante la comprobación en el middleware de si el token guardado en la cookie es válido o no.</w:t>
+      </w:r>
+    </w:p>
+    <w:p/>
     <w:p>
       <w:pPr>
         <w:pStyle w:val="Ttulo3"/>
@@ -9003,163 +9135,11 @@
           <w:numId w:val="20"/>
         </w:numPr>
       </w:pPr>
-      <w:bookmarkStart w:id="64" w:name="_Toc133333612"/>
-      <w:r>
-        <w:t>Dependencias necesarias</w:t>
+      <w:bookmarkStart w:id="64" w:name="_Toc133333613"/>
+      <w:r>
+        <w:t>Endpoints</w:t>
       </w:r>
       <w:bookmarkEnd w:id="64"/>
-    </w:p>
-    <w:p>
-      <w:pPr>
-        <w:pStyle w:val="Prrafodelista"/>
-        <w:numPr>
-          <w:ilvl w:val="0"/>
-          <w:numId w:val="25"/>
-        </w:numPr>
-      </w:pPr>
-      <w:r>
-        <w:t>Mysql2</w:t>
-      </w:r>
-      <w:r>
-        <w:t xml:space="preserve">: con esta dependencia, podremos realizar las consultas SQL desde la API. Esta dependencia necesita de una inicialización con la configuración de acceso a la base de datos. Estos datos son muy importantes y por tanto deberemos almacenarlos en un archivo de variables de entorno, un archivo que solo funcionará de forma local y con el que nos evitaremos tener que exponer nuestras claves de acceso, librándonos así de cualquier ataque malicioso o uso inadecuado. </w:t>
-      </w:r>
-    </w:p>
-    <w:p>
-      <w:pPr>
-        <w:pStyle w:val="Prrafodelista"/>
-        <w:numPr>
-          <w:ilvl w:val="0"/>
-          <w:numId w:val="25"/>
-        </w:numPr>
-      </w:pPr>
-      <w:r>
-        <w:t>Axios</w:t>
-      </w:r>
-      <w:r>
-        <w:t>: con esta dependencia podremos realizar las peticiones a la API desde el lado del cliente o del servidor. Su uso es muy sencillo y muy simple con el que evitaremos los errores de generar una mala petición.</w:t>
-      </w:r>
-    </w:p>
-    <w:p>
-      <w:pPr>
-        <w:pStyle w:val="Prrafodelista"/>
-        <w:numPr>
-          <w:ilvl w:val="0"/>
-          <w:numId w:val="25"/>
-        </w:numPr>
-      </w:pPr>
-      <w:r>
-        <w:t>Bcrypt</w:t>
-      </w:r>
-      <w:r>
-        <w:t xml:space="preserve">: con esta dependencia podremos encriptar los </w:t>
-      </w:r>
-      <w:r>
-        <w:rPr>
-          <w:i/>
-          <w:iCs/>
-        </w:rPr>
-        <w:t>passwords</w:t>
-      </w:r>
-      <w:r>
-        <w:t xml:space="preserve"> que los usuarios nos faciliten para su identificación. Por motivos obvios, almacenar estos </w:t>
-      </w:r>
-      <w:r>
-        <w:rPr>
-          <w:i/>
-          <w:iCs/>
-        </w:rPr>
-        <w:t>passwords</w:t>
-      </w:r>
-      <w:r>
-        <w:t xml:space="preserve"> sin una protección adecuada, repercutiría negativamente sobre estos datos y los dejaría desprotegidos. Además de encriptar, “Bcrypt” también te permite verificar si los datos se </w:t>
-      </w:r>
-      <w:r>
-        <w:lastRenderedPageBreak/>
-        <w:t xml:space="preserve">corresponden con una cadena de </w:t>
-      </w:r>
-      <w:r>
-        <w:rPr>
-          <w:i/>
-          <w:iCs/>
-        </w:rPr>
-        <w:t>string</w:t>
-      </w:r>
-      <w:r>
-        <w:t xml:space="preserve"> que se le facilite. Si fue la misma que generó la encriptación, dará un true como resultado, sino dará un false. De esta manera, la dependencia solo encripta la información y más tarde solo la verifica, sin necesidad de desencriptar, lo que nos asegura una protección óptima para nuestros datos.</w:t>
-      </w:r>
-    </w:p>
-    <w:p>
-      <w:pPr>
-        <w:pStyle w:val="Prrafodelista"/>
-        <w:numPr>
-          <w:ilvl w:val="0"/>
-          <w:numId w:val="25"/>
-        </w:numPr>
-      </w:pPr>
-      <w:r>
-        <w:t>Jwt</w:t>
-      </w:r>
-      <w:r>
-        <w:t>: esta dependencia se encargará de generarnos un JSON web token, es decir un objeto en el que podremos almacenar datos cifrados. Para ello, en los parámetros de creación del token se le debe de acompañar de una clave con la que se cifrará y con la que también verificará que el token es válido. Esta clave, debe de ser almacenada en el archivo de variables de entorno para evitar su filtración.</w:t>
-      </w:r>
-    </w:p>
-    <w:p>
-      <w:pPr>
-        <w:pStyle w:val="Prrafodelista"/>
-        <w:numPr>
-          <w:ilvl w:val="0"/>
-          <w:numId w:val="25"/>
-        </w:numPr>
-      </w:pPr>
-      <w:r>
-        <w:t xml:space="preserve">Cookie: con esta dependencia podremos crear una cookie en la que podremos almacenar el JWT en el lado del cliente. Con esto, podremos validar si el usuario ha hecho </w:t>
-      </w:r>
-      <w:r>
-        <w:rPr>
-          <w:i/>
-          <w:iCs/>
-        </w:rPr>
-        <w:t>log in</w:t>
-      </w:r>
-      <w:r>
-        <w:t xml:space="preserve"> o no y poder consultar algunos datos que almacenemos, como por ejemplo las comidas favoritas que tengan cada usuario.</w:t>
-      </w:r>
-    </w:p>
-    <w:p>
-      <w:pPr>
-        <w:pStyle w:val="Prrafodelista"/>
-        <w:numPr>
-          <w:ilvl w:val="0"/>
-          <w:numId w:val="25"/>
-        </w:numPr>
-      </w:pPr>
-      <w:r>
-        <w:t>Jose</w:t>
-      </w:r>
-      <w:r>
-        <w:t>: realiza la misma función que JWT, con la salvedad de que JWT no funciona en los middlewares, mientras que con “</w:t>
-      </w:r>
-      <w:r>
-        <w:t>Jose</w:t>
-      </w:r>
-      <w:r>
-        <w:t>” no habría ningún problema. Esto nos va a permitir restringir la entrada del usuario no registrado en las páginas y subpáginas mediante la comprobación en el middleware de si el token guardado en la cookie es válido o no.</w:t>
-      </w:r>
-    </w:p>
-    <w:p/>
-    <w:p>
-      <w:pPr>
-        <w:pStyle w:val="Ttulo3"/>
-        <w:numPr>
-          <w:ilvl w:val="2"/>
-          <w:numId w:val="20"/>
-        </w:numPr>
-      </w:pPr>
-      <w:bookmarkStart w:id="65" w:name="_Toc133333613"/>
-      <w:r>
-        <w:t>Endpoints</w:t>
-      </w:r>
-      <w:bookmarkEnd w:id="65"/>
     </w:p>
     <w:p>
       <w:pPr>
@@ -9208,6 +9188,7 @@
       </w:pPr>
       <w:r>
         <w:rPr>
+          <w:noProof/>
           <w:lang w:eastAsia="en-US"/>
         </w:rPr>
         <w:lastRenderedPageBreak/>
@@ -9536,7 +9517,7 @@
           <w:lang w:val="es-ES" w:eastAsia="en-US"/>
         </w:rPr>
       </w:pPr>
-      <w:bookmarkStart w:id="66" w:name="_Toc132129766"/>
+      <w:bookmarkStart w:id="65" w:name="_Toc132129766"/>
       <w:bookmarkEnd w:id="62"/>
     </w:p>
     <w:p>
@@ -9550,27 +9531,27 @@
           <w:lang w:val="es-ES"/>
         </w:rPr>
       </w:pPr>
-      <w:bookmarkStart w:id="67" w:name="_Toc133333615"/>
+      <w:bookmarkStart w:id="66" w:name="_Toc133333615"/>
       <w:r>
         <w:rPr>
           <w:lang w:val="es-ES"/>
         </w:rPr>
         <w:t>Interfaces de usuario</w:t>
       </w:r>
-      <w:bookmarkStart w:id="68" w:name="_Toc132129767"/>
+      <w:bookmarkStart w:id="67" w:name="_Toc132129767"/>
+      <w:bookmarkEnd w:id="65"/>
       <w:bookmarkEnd w:id="66"/>
+    </w:p>
+    <w:p>
+      <w:bookmarkStart w:id="68" w:name="_Toc132129774"/>
       <w:bookmarkEnd w:id="67"/>
-    </w:p>
-    <w:p>
-      <w:bookmarkStart w:id="69" w:name="_Toc132129774"/>
-      <w:bookmarkEnd w:id="68"/>
       <w:r>
         <w:t xml:space="preserve">Con el lado del servidor definido, podemos </w:t>
       </w:r>
       <w:r>
         <w:t>definir las interfaces que experimentarán los usuarios.</w:t>
       </w:r>
-      <w:bookmarkStart w:id="70" w:name="_Toc133333618"/>
+      <w:bookmarkStart w:id="69" w:name="_Toc133333618"/>
     </w:p>
     <w:p>
       <w:pPr>
@@ -9757,8 +9738,8 @@
         <w:lastRenderedPageBreak/>
         <w:t>Conclusiones</w:t>
       </w:r>
+      <w:bookmarkEnd w:id="68"/>
       <w:bookmarkEnd w:id="69"/>
-      <w:bookmarkEnd w:id="70"/>
     </w:p>
     <w:p>
       <w:pPr>
@@ -9872,14 +9853,14 @@
           <w:lang w:val="es-ES"/>
         </w:rPr>
       </w:pPr>
-      <w:bookmarkStart w:id="71" w:name="_Toc133333619"/>
+      <w:bookmarkStart w:id="70" w:name="_Toc133333619"/>
       <w:r>
         <w:rPr>
           <w:lang w:val="es-ES"/>
         </w:rPr>
         <w:t>Funcionalidades a futuro</w:t>
       </w:r>
-      <w:bookmarkEnd w:id="71"/>
+      <w:bookmarkEnd w:id="70"/>
     </w:p>
     <w:p>
       <w:pPr>
@@ -9907,24 +9888,43 @@
     </w:p>
     <w:p>
       <w:pPr>
-        <w:spacing w:line="240" w:lineRule="auto"/>
-        <w:jc w:val="left"/>
-        <w:rPr>
-          <w:rFonts w:cs="Arial"/>
+        <w:pStyle w:val="Prrafodelista"/>
+        <w:numPr>
+          <w:ilvl w:val="0"/>
+          <w:numId w:val="33"/>
+        </w:numPr>
+        <w:rPr>
           <w:lang w:val="es-ES"/>
         </w:rPr>
       </w:pPr>
       <w:r>
         <w:rPr>
-          <w:rFonts w:cs="Arial"/>
           <w:lang w:val="es-ES"/>
         </w:rPr>
-        <w:br w:type="page"/>
-      </w:r>
-    </w:p>
-    <w:bookmarkStart w:id="72" w:name="_Toc133333620" w:displacedByCustomXml="next"/>
-    <w:bookmarkStart w:id="73" w:name="_Toc131679079" w:displacedByCustomXml="next"/>
-    <w:bookmarkStart w:id="74" w:name="_Toc132129775" w:displacedByCustomXml="next"/>
+        <w:t>Perfil de usuario: Permitir que el usuario disponga una página personal donde poder realizar gestiones de cambio de datos o donde podría darse de baja.</w:t>
+      </w:r>
+    </w:p>
+    <w:p>
+      <w:pPr>
+        <w:pStyle w:val="Prrafodelista"/>
+        <w:numPr>
+          <w:ilvl w:val="0"/>
+          <w:numId w:val="33"/>
+        </w:numPr>
+        <w:rPr>
+          <w:lang w:val="es-ES"/>
+        </w:rPr>
+      </w:pPr>
+      <w:r>
+        <w:rPr>
+          <w:lang w:val="es-ES"/>
+        </w:rPr>
+        <w:t>Botón random: Crear un botón que permita colocar en el planning comidas al azar, ya sea siguiendo un criterio o no. Y estos criterios podrían estar relacionados con la composición de las comidas o sus alérgenos.</w:t>
+      </w:r>
+    </w:p>
+    <w:bookmarkStart w:id="71" w:name="_Toc132129775" w:displacedByCustomXml="next"/>
+    <w:bookmarkStart w:id="72" w:name="_Toc131679079" w:displacedByCustomXml="next"/>
+    <w:bookmarkStart w:id="73" w:name="_Toc133333620" w:displacedByCustomXml="next"/>
     <w:sdt>
       <w:sdtPr>
         <w:rPr>
@@ -9949,9 +9949,9 @@
           <w:r>
             <w:t>Bibliografía prevista para el desarrollo del proyecto</w:t>
           </w:r>
-          <w:bookmarkEnd w:id="74"/>
           <w:bookmarkEnd w:id="73"/>
           <w:bookmarkEnd w:id="72"/>
+          <w:bookmarkEnd w:id="71"/>
         </w:p>
         <w:sdt>
           <w:sdtPr>
@@ -10342,30 +10342,30 @@
           <w:lang w:val="es-ES"/>
         </w:rPr>
       </w:pPr>
-      <w:bookmarkStart w:id="75" w:name="_Toc133333621"/>
+      <w:bookmarkStart w:id="74" w:name="_Toc133333621"/>
       <w:r>
         <w:rPr>
           <w:lang w:val="es-ES"/>
         </w:rPr>
         <w:t>Anexo I</w:t>
       </w:r>
+      <w:bookmarkEnd w:id="74"/>
+    </w:p>
+    <w:p>
+      <w:pPr>
+        <w:pStyle w:val="Ttulo3"/>
+        <w:rPr>
+          <w:lang w:val="es-ES"/>
+        </w:rPr>
+      </w:pPr>
+      <w:bookmarkStart w:id="75" w:name="_Toc133333622"/>
+      <w:r>
+        <w:rPr>
+          <w:lang w:val="es-ES"/>
+        </w:rPr>
+        <w:t>Gráfico 1</w:t>
+      </w:r>
       <w:bookmarkEnd w:id="75"/>
-    </w:p>
-    <w:p>
-      <w:pPr>
-        <w:pStyle w:val="Ttulo3"/>
-        <w:rPr>
-          <w:lang w:val="es-ES"/>
-        </w:rPr>
-      </w:pPr>
-      <w:bookmarkStart w:id="76" w:name="_Toc133333622"/>
-      <w:r>
-        <w:rPr>
-          <w:lang w:val="es-ES"/>
-        </w:rPr>
-        <w:t>Gráfico 1</w:t>
-      </w:r>
-      <w:bookmarkEnd w:id="76"/>
     </w:p>
     <w:tbl>
       <w:tblPr>
@@ -12133,7 +12133,7 @@
           <w:lang w:val="es-ES"/>
         </w:rPr>
       </w:pPr>
-      <w:bookmarkStart w:id="77" w:name="_Toc133333623"/>
+      <w:bookmarkStart w:id="76" w:name="_Toc133333623"/>
       <w:r>
         <w:rPr>
           <w:lang w:val="es-ES"/>
@@ -12220,23 +12220,23 @@
         <w:lastRenderedPageBreak/>
         <w:t>Anexo II</w:t>
       </w:r>
+      <w:bookmarkEnd w:id="76"/>
+    </w:p>
+    <w:p>
+      <w:pPr>
+        <w:pStyle w:val="Ttulo3"/>
+        <w:rPr>
+          <w:lang w:val="es-ES"/>
+        </w:rPr>
+      </w:pPr>
+      <w:bookmarkStart w:id="77" w:name="_Toc133333624"/>
+      <w:r>
+        <w:rPr>
+          <w:lang w:val="es-ES"/>
+        </w:rPr>
+        <w:t>Boceto 1</w:t>
+      </w:r>
       <w:bookmarkEnd w:id="77"/>
-    </w:p>
-    <w:p>
-      <w:pPr>
-        <w:pStyle w:val="Ttulo3"/>
-        <w:rPr>
-          <w:lang w:val="es-ES"/>
-        </w:rPr>
-      </w:pPr>
-      <w:bookmarkStart w:id="78" w:name="_Toc133333624"/>
-      <w:r>
-        <w:rPr>
-          <w:lang w:val="es-ES"/>
-        </w:rPr>
-        <w:t>Boceto 1</w:t>
-      </w:r>
-      <w:bookmarkEnd w:id="78"/>
       <w:r>
         <w:rPr>
           <w:lang w:val="es-ES"/>

</xml_diff>